<commit_message>
modify the files of "从零开始部署JDChain.docx"文件 by the JDChain1.1.1.RELEASE
</commit_message>
<xml_diff>
--- a/doc/从零开始部署JDChain.docx
+++ b/doc/从零开始部署JDChain.docx
@@ -25,7 +25,6 @@
         </w:rPr>
         <w:t>开始部署</w:t>
       </w:r>
-      <w:proofErr w:type="spellStart"/>
       <w:r>
         <w:rPr>
           <w:sz w:val="36"/>
@@ -33,9 +32,32 @@
         </w:rPr>
         <w:t>JDChain</w:t>
       </w:r>
-      <w:proofErr w:type="spellEnd"/>
-    </w:p>
-    <w:p/>
+    </w:p>
+    <w:p>
+      <w:pPr>
+        <w:jc w:val="center"/>
+      </w:pPr>
+      <w:r>
+        <w:rPr>
+          <w:rFonts w:hint="eastAsia"/>
+        </w:rPr>
+        <w:t>（基于</w:t>
+      </w:r>
+      <w:r>
+        <w:t>JDChain1.1.1.RELEASE</w:t>
+      </w:r>
+      <w:r>
+        <w:rPr>
+          <w:rFonts w:hint="eastAsia"/>
+        </w:rPr>
+        <w:t>版本搭建）</w:t>
+      </w:r>
+    </w:p>
+    <w:p>
+      <w:pPr>
+        <w:jc w:val="center"/>
+      </w:pPr>
+    </w:p>
     <w:p>
       <w:r>
         <w:tab/>
@@ -49,11 +71,9 @@
       <w:r>
         <w:t>快速部署</w:t>
       </w:r>
-      <w:proofErr w:type="spellStart"/>
       <w:r>
         <w:t>JDChain</w:t>
       </w:r>
-      <w:proofErr w:type="spellEnd"/>
       <w:r>
         <w:t>区块链，京东区块链研发团队特意开发了一个很好用的</w:t>
       </w:r>
@@ -116,11 +136,9 @@
       <w:r>
         <w:t>页面上快速实现</w:t>
       </w:r>
-      <w:proofErr w:type="spellStart"/>
       <w:r>
         <w:t>JDChain</w:t>
       </w:r>
-      <w:proofErr w:type="spellEnd"/>
       <w:r>
         <w:t>的初始化和</w:t>
       </w:r>
@@ -270,7 +288,16 @@
         <w:t>jdchain-peer-</w:t>
       </w:r>
       <w:r>
-        <w:t>1.1.0-</w:t>
+        <w:t>1.1.</w:t>
+      </w:r>
+      <w:r>
+        <w:rPr>
+          <w:rFonts w:hint="eastAsia"/>
+        </w:rPr>
+        <w:t>1</w:t>
+      </w:r>
+      <w:r>
+        <w:t>-</w:t>
       </w:r>
       <w:r>
         <w:t>xxx.zip</w:t>
@@ -291,7 +318,13 @@
         <w:t>jdchain-gateway</w:t>
       </w:r>
       <w:r>
-        <w:t>-1.1.0</w:t>
+        <w:t>-1.1.</w:t>
+      </w:r>
+      <w:r>
+        <w:rPr>
+          <w:rFonts w:hint="eastAsia"/>
+        </w:rPr>
+        <w:t>1</w:t>
       </w:r>
       <w:r>
         <w:t>-xxx.zip</w:t>
@@ -385,6 +418,7 @@
         <w:rPr>
           <w:rFonts w:hint="eastAsia"/>
         </w:rPr>
+        <w:lastRenderedPageBreak/>
         <w:t>首先</w:t>
       </w:r>
       <w:r>
@@ -399,7 +433,6 @@
         <w:rPr>
           <w:rFonts w:hint="eastAsia"/>
         </w:rPr>
-        <w:lastRenderedPageBreak/>
         <w:t>假定</w:t>
       </w:r>
       <w:r>
@@ -475,14 +508,12 @@
         </w:rPr>
         <w:t>假定</w:t>
       </w:r>
-      <w:proofErr w:type="spellStart"/>
       <w:r>
         <w:rPr>
           <w:rFonts w:hint="eastAsia"/>
         </w:rPr>
         <w:t>JDChain</w:t>
       </w:r>
-      <w:proofErr w:type="spellEnd"/>
       <w:r>
         <w:t>项目的安装路径为：</w:t>
       </w:r>
@@ -511,62 +542,6 @@
       <w:pPr>
         <w:ind w:firstLine="420"/>
       </w:pPr>
-      <w:r>
-        <w:rPr>
-          <w:rFonts w:hint="eastAsia"/>
-        </w:rPr>
-        <w:t>选择</w:t>
-      </w:r>
-      <w:r>
-        <w:t>其中的一组来修改，</w:t>
-      </w:r>
-      <w:r>
-        <w:rPr>
-          <w:rFonts w:hint="eastAsia"/>
-        </w:rPr>
-        <w:t>具体</w:t>
-      </w:r>
-      <w:r>
-        <w:t>如下</w:t>
-      </w:r>
-      <w:r>
-        <w:rPr>
-          <w:rFonts w:hint="eastAsia"/>
-        </w:rPr>
-        <w:t>（如果</w:t>
-      </w:r>
-      <w:r>
-        <w:t>为不同机器部署，只需执行如下步骤</w:t>
-      </w:r>
-      <w:r>
-        <w:rPr>
-          <w:rFonts w:hint="eastAsia"/>
-        </w:rPr>
-        <w:t>①</w:t>
-      </w:r>
-      <w:r>
-        <w:rPr>
-          <w:rFonts w:hint="eastAsia"/>
-        </w:rPr>
-        <w:t>和</w:t>
-      </w:r>
-      <w:r>
-        <w:rPr>
-          <w:rFonts w:hint="eastAsia"/>
-        </w:rPr>
-        <w:t>②</w:t>
-      </w:r>
-      <w:r>
-        <w:rPr>
-          <w:rFonts w:hint="eastAsia"/>
-        </w:rPr>
-        <w:t>）</w:t>
-      </w:r>
-      <w:r>
-        <w:t>：</w:t>
-      </w:r>
-    </w:p>
-    <w:p>
       <w:r>
         <w:rPr>
           <w:noProof/>
@@ -577,12 +552,12 @@
               <wp:anchor distT="0" distB="0" distL="114300" distR="114300" simplePos="0" relativeHeight="251659264" behindDoc="0" locked="0" layoutInCell="1" allowOverlap="1" wp14:anchorId="172D9306" wp14:editId="4A6DF963">
                 <wp:simplePos x="0" y="0"/>
                 <wp:positionH relativeFrom="column">
-                  <wp:posOffset>2969</wp:posOffset>
+                  <wp:posOffset>-61912</wp:posOffset>
                 </wp:positionH>
                 <wp:positionV relativeFrom="paragraph">
-                  <wp:posOffset>990</wp:posOffset>
+                  <wp:posOffset>198120</wp:posOffset>
                 </wp:positionV>
-                <wp:extent cx="7874000" cy="4577080"/>
+                <wp:extent cx="7940675" cy="2523449"/>
                 <wp:effectExtent l="0" t="0" r="0" b="0"/>
                 <wp:wrapNone/>
                 <wp:docPr id="9" name="组合 8"/>
@@ -594,9 +569,9 @@
                       <wpg:grpSpPr>
                         <a:xfrm>
                           <a:off x="0" y="0"/>
-                          <a:ext cx="7874000" cy="4577080"/>
-                          <a:chOff x="0" y="0"/>
-                          <a:chExt cx="7874000" cy="4577565"/>
+                          <a:ext cx="7940675" cy="2523449"/>
+                          <a:chOff x="-66675" y="0"/>
+                          <a:chExt cx="7940675" cy="2523716"/>
                         </a:xfrm>
                       </wpg:grpSpPr>
                       <wps:wsp>
@@ -617,6 +592,10 @@
                             <w:p>
                               <w:pPr>
                                 <w:pStyle w:val="a3"/>
+                                <w:numPr>
+                                  <w:ilvl w:val="0"/>
+                                  <w:numId w:val="10"/>
+                                </w:numPr>
                                 <w:spacing w:before="0" w:beforeAutospacing="0" w:after="0" w:afterAutospacing="0" w:line="360" w:lineRule="auto"/>
                                 <w:rPr>
                                   <w:rFonts w:asciiTheme="minorHAnsi" w:eastAsiaTheme="minorEastAsia" w:hAnsiTheme="minorHAnsi" w:cstheme="minorBidi"/>
@@ -625,15 +604,6 @@
                                   <w:szCs w:val="22"/>
                                 </w:rPr>
                               </w:pPr>
-                              <w:r>
-                                <w:rPr>
-                                  <w:rFonts w:asciiTheme="minorHAnsi" w:eastAsiaTheme="minorEastAsia" w:hAnsiTheme="minorHAnsi" w:cstheme="minorBidi" w:hint="eastAsia"/>
-                                  <w:kern w:val="2"/>
-                                  <w:sz w:val="21"/>
-                                  <w:szCs w:val="22"/>
-                                </w:rPr>
-                                <w:t>①</w:t>
-                              </w:r>
                               <w:r>
                                 <w:rPr>
                                   <w:rFonts w:asciiTheme="minorHAnsi" w:eastAsiaTheme="minorEastAsia" w:hAnsiTheme="minorHAnsi" w:cstheme="minorBidi" w:hint="eastAsia"/>
@@ -743,9 +713,8 @@
                                   <w:sz w:val="21"/>
                                   <w:szCs w:val="22"/>
                                 </w:rPr>
-                                <w:t>unzip jdchain-peer-1.1.0-SNAPSHOT.</w:t>
+                                <w:t>unzip jdchain-peer-1.1.1.RELEASE</w:t>
                               </w:r>
-                              <w:proofErr w:type="gramStart"/>
                               <w:r>
                                 <w:rPr>
                                   <w:rFonts w:asciiTheme="minorHAnsi" w:eastAsiaTheme="minorEastAsia" w:hAnsiTheme="minorHAnsi" w:cstheme="minorBidi"/>
@@ -753,33 +722,16 @@
                                   <w:sz w:val="21"/>
                                   <w:szCs w:val="22"/>
                                 </w:rPr>
-                                <w:t>zip</w:t>
+                                <w:t>.zip –d peerX</w:t>
                               </w:r>
-                              <w:proofErr w:type="gramEnd"/>
-                              <w:r>
-                                <w:rPr>
-                                  <w:rFonts w:asciiTheme="minorHAnsi" w:eastAsiaTheme="minorEastAsia" w:hAnsiTheme="minorHAnsi" w:cstheme="minorBidi"/>
-                                  <w:kern w:val="2"/>
-                                  <w:sz w:val="21"/>
-                                  <w:szCs w:val="22"/>
-                                </w:rPr>
-                                <w:t xml:space="preserve"> –d </w:t>
-                              </w:r>
-                              <w:proofErr w:type="spellStart"/>
-                              <w:r>
-                                <w:rPr>
-                                  <w:rFonts w:asciiTheme="minorHAnsi" w:eastAsiaTheme="minorEastAsia" w:hAnsiTheme="minorHAnsi" w:cstheme="minorBidi"/>
-                                  <w:kern w:val="2"/>
-                                  <w:sz w:val="21"/>
-                                  <w:szCs w:val="22"/>
-                                </w:rPr>
-                                <w:t>peerX</w:t>
-                              </w:r>
-                              <w:proofErr w:type="spellEnd"/>
                             </w:p>
                             <w:p>
                               <w:pPr>
                                 <w:pStyle w:val="a3"/>
+                                <w:numPr>
+                                  <w:ilvl w:val="0"/>
+                                  <w:numId w:val="10"/>
+                                </w:numPr>
                                 <w:spacing w:before="0" w:beforeAutospacing="0" w:after="0" w:afterAutospacing="0" w:line="360" w:lineRule="auto"/>
                                 <w:rPr>
                                   <w:rFonts w:asciiTheme="minorHAnsi" w:eastAsiaTheme="minorEastAsia" w:hAnsiTheme="minorHAnsi" w:cstheme="minorBidi"/>
@@ -788,15 +740,6 @@
                                   <w:szCs w:val="22"/>
                                 </w:rPr>
                               </w:pPr>
-                              <w:r>
-                                <w:rPr>
-                                  <w:rFonts w:asciiTheme="minorHAnsi" w:eastAsiaTheme="minorEastAsia" w:hAnsiTheme="minorHAnsi" w:cstheme="minorBidi" w:hint="eastAsia"/>
-                                  <w:kern w:val="2"/>
-                                  <w:sz w:val="21"/>
-                                  <w:szCs w:val="22"/>
-                                </w:rPr>
-                                <w:t>③</w:t>
-                              </w:r>
                               <w:r>
                                 <w:rPr>
                                   <w:rFonts w:asciiTheme="minorHAnsi" w:eastAsiaTheme="minorEastAsia" w:hAnsiTheme="minorHAnsi" w:cstheme="minorBidi" w:hint="eastAsia"/>
@@ -831,32 +774,16 @@
                                   <w:sz w:val="21"/>
                                   <w:szCs w:val="22"/>
                                 </w:rPr>
-                                <w:t>cd /export/jdchain/</w:t>
-                              </w:r>
-                              <w:proofErr w:type="spellStart"/>
-                              <w:r>
-                                <w:rPr>
-                                  <w:rFonts w:asciiTheme="minorHAnsi" w:eastAsiaTheme="minorEastAsia" w:hAnsiTheme="minorHAnsi" w:cstheme="minorBidi"/>
-                                  <w:kern w:val="2"/>
-                                  <w:sz w:val="21"/>
-                                  <w:szCs w:val="22"/>
-                                </w:rPr>
-                                <w:t>peerX</w:t>
-                              </w:r>
-                              <w:proofErr w:type="spellEnd"/>
-                              <w:r>
-                                <w:rPr>
-                                  <w:rFonts w:asciiTheme="minorHAnsi" w:eastAsiaTheme="minorEastAsia" w:hAnsiTheme="minorHAnsi" w:cstheme="minorBidi"/>
-                                  <w:kern w:val="2"/>
-                                  <w:sz w:val="21"/>
-                                  <w:szCs w:val="22"/>
-                                </w:rPr>
-                                <w:t>/bin</w:t>
+                                <w:t>cd /export/jdchain/peerX/bin</w:t>
                               </w:r>
                             </w:p>
                             <w:p>
                               <w:pPr>
                                 <w:pStyle w:val="a3"/>
+                                <w:numPr>
+                                  <w:ilvl w:val="0"/>
+                                  <w:numId w:val="10"/>
+                                </w:numPr>
                                 <w:spacing w:before="0" w:beforeAutospacing="0" w:after="0" w:afterAutospacing="0" w:line="360" w:lineRule="auto"/>
                                 <w:rPr>
                                   <w:rFonts w:asciiTheme="minorHAnsi" w:eastAsiaTheme="minorEastAsia" w:hAnsiTheme="minorHAnsi" w:cstheme="minorBidi"/>
@@ -865,15 +792,6 @@
                                   <w:szCs w:val="22"/>
                                 </w:rPr>
                               </w:pPr>
-                              <w:r>
-                                <w:rPr>
-                                  <w:rFonts w:asciiTheme="minorHAnsi" w:eastAsiaTheme="minorEastAsia" w:hAnsiTheme="minorHAnsi" w:cstheme="minorBidi" w:hint="eastAsia"/>
-                                  <w:kern w:val="2"/>
-                                  <w:sz w:val="21"/>
-                                  <w:szCs w:val="22"/>
-                                </w:rPr>
-                                <w:t>④</w:t>
-                              </w:r>
                               <w:r>
                                 <w:rPr>
                                   <w:rFonts w:asciiTheme="minorHAnsi" w:eastAsiaTheme="minorEastAsia" w:hAnsiTheme="minorHAnsi" w:cstheme="minorBidi" w:hint="eastAsia"/>
@@ -894,12 +812,12 @@
                               </w:r>
                               <w:r>
                                 <w:rPr>
-                                  <w:rFonts w:asciiTheme="minorHAnsi" w:eastAsiaTheme="minorEastAsia" w:hAnsiTheme="minorHAnsi" w:cstheme="minorBidi" w:hint="eastAsia"/>
+                                  <w:rFonts w:asciiTheme="minorHAnsi" w:eastAsiaTheme="minorEastAsia" w:hAnsiTheme="minorHAnsi" w:cstheme="minorBidi"/>
                                   <w:kern w:val="2"/>
                                   <w:sz w:val="21"/>
                                   <w:szCs w:val="22"/>
                                 </w:rPr>
-                                <w:t>jump</w:t>
+                                <w:t>manager</w:t>
                               </w:r>
                               <w:r>
                                 <w:rPr>
@@ -926,9 +844,8 @@
                                   <w:sz w:val="21"/>
                                   <w:szCs w:val="22"/>
                                 </w:rPr>
-                                <w:t>vi jump-start.</w:t>
+                                <w:t>vi manager</w:t>
                               </w:r>
-                              <w:proofErr w:type="gramStart"/>
                               <w:r>
                                 <w:rPr>
                                   <w:rFonts w:asciiTheme="minorHAnsi" w:eastAsiaTheme="minorEastAsia" w:hAnsiTheme="minorHAnsi" w:cstheme="minorBidi"/>
@@ -936,9 +853,26 @@
                                   <w:sz w:val="21"/>
                                   <w:szCs w:val="22"/>
                                 </w:rPr>
-                                <w:t>sh</w:t>
+                                <w:t>-start</w:t>
                               </w:r>
-                              <w:proofErr w:type="gramEnd"/>
+                              <w:r>
+                                <w:rPr>
+                                  <w:rFonts w:asciiTheme="minorHAnsi" w:eastAsiaTheme="minorEastAsia" w:hAnsiTheme="minorHAnsi" w:cstheme="minorBidi"/>
+                                  <w:kern w:val="2"/>
+                                  <w:sz w:val="21"/>
+                                  <w:szCs w:val="22"/>
+                                </w:rPr>
+                                <w:t>up</w:t>
+                              </w:r>
+                              <w:r>
+                                <w:rPr>
+                                  <w:rFonts w:asciiTheme="minorHAnsi" w:eastAsiaTheme="minorEastAsia" w:hAnsiTheme="minorHAnsi" w:cstheme="minorBidi"/>
+                                  <w:kern w:val="2"/>
+                                  <w:sz w:val="21"/>
+                                  <w:szCs w:val="22"/>
+                                </w:rPr>
+                                <w:t>.sh</w:t>
+                              </w:r>
                             </w:p>
                           </w:txbxContent>
                         </wps:txbx>
@@ -951,7 +885,7 @@
                         <wps:cNvSpPr txBox="1"/>
                         <wps:spPr>
                           <a:xfrm>
-                            <a:off x="0" y="2675811"/>
+                            <a:off x="-66675" y="2135096"/>
                             <a:ext cx="7874000" cy="388620"/>
                           </a:xfrm>
                           <a:prstGeom prst="rect">
@@ -1033,9 +967,8 @@
                                   <w:sz w:val="21"/>
                                   <w:szCs w:val="22"/>
                                 </w:rPr>
-                                <w:t>vi startup.</w:t>
+                                <w:t xml:space="preserve">vi </w:t>
                               </w:r>
-                              <w:proofErr w:type="gramStart"/>
                               <w:r>
                                 <w:rPr>
                                   <w:rFonts w:asciiTheme="minorHAnsi" w:eastAsiaTheme="minorEastAsia" w:hAnsiTheme="minorHAnsi" w:cstheme="minorBidi"/>
@@ -1043,9 +976,17 @@
                                   <w:sz w:val="21"/>
                                   <w:szCs w:val="22"/>
                                 </w:rPr>
-                                <w:t>sh</w:t>
+                                <w:t>peer-</w:t>
                               </w:r>
-                              <w:proofErr w:type="gramEnd"/>
+                              <w:r>
+                                <w:rPr>
+                                  <w:rFonts w:asciiTheme="minorHAnsi" w:eastAsiaTheme="minorEastAsia" w:hAnsiTheme="minorHAnsi" w:cstheme="minorBidi"/>
+                                  <w:kern w:val="2"/>
+                                  <w:sz w:val="21"/>
+                                  <w:szCs w:val="22"/>
+                                </w:rPr>
+                                <w:t>startup.sh</w:t>
+                              </w:r>
                             </w:p>
                           </w:txbxContent>
                         </wps:txbx>
@@ -1053,67 +994,12 @@
                           <a:spAutoFit/>
                         </wps:bodyPr>
                       </wps:wsp>
-                      <pic:pic xmlns:pic="http://schemas.openxmlformats.org/drawingml/2006/picture">
-                        <pic:nvPicPr>
-                          <pic:cNvPr id="4" name="图片 4"/>
-                          <pic:cNvPicPr>
-                            <a:picLocks noChangeAspect="1"/>
-                          </pic:cNvPicPr>
-                        </pic:nvPicPr>
-                        <pic:blipFill>
-                          <a:blip r:embed="rId8">
-                            <a:extLst>
-                              <a:ext uri="{28A0092B-C50C-407E-A947-70E740481C1C}">
-                                <a14:useLocalDpi xmlns:a14="http://schemas.microsoft.com/office/drawing/2010/main" val="0"/>
-                              </a:ext>
-                            </a:extLst>
-                          </a:blip>
-                          <a:stretch>
-                            <a:fillRect/>
-                          </a:stretch>
-                        </pic:blipFill>
-                        <pic:spPr>
-                          <a:xfrm>
-                            <a:off x="32685" y="3064431"/>
-                            <a:ext cx="6124671" cy="1513134"/>
-                          </a:xfrm>
-                          <a:prstGeom prst="rect">
-                            <a:avLst/>
-                          </a:prstGeom>
-                        </pic:spPr>
-                      </pic:pic>
-                      <pic:pic xmlns:pic="http://schemas.openxmlformats.org/drawingml/2006/picture">
-                        <pic:nvPicPr>
-                          <pic:cNvPr id="6" name="图片 6"/>
-                          <pic:cNvPicPr>
-                            <a:picLocks noChangeAspect="1"/>
-                          </pic:cNvPicPr>
-                        </pic:nvPicPr>
-                        <pic:blipFill>
-                          <a:blip r:embed="rId9">
-                            <a:extLst>
-                              <a:ext uri="{28A0092B-C50C-407E-A947-70E740481C1C}">
-                                <a14:useLocalDpi xmlns:a14="http://schemas.microsoft.com/office/drawing/2010/main" val="0"/>
-                              </a:ext>
-                            </a:extLst>
-                          </a:blip>
-                          <a:stretch>
-                            <a:fillRect/>
-                          </a:stretch>
-                        </pic:blipFill>
-                        <pic:spPr>
-                          <a:xfrm>
-                            <a:off x="32685" y="1392798"/>
-                            <a:ext cx="6124671" cy="1333616"/>
-                          </a:xfrm>
-                          <a:prstGeom prst="rect">
-                            <a:avLst/>
-                          </a:prstGeom>
-                        </pic:spPr>
-                      </pic:pic>
                     </wpg:wgp>
                   </a:graphicData>
                 </a:graphic>
+                <wp14:sizeRelH relativeFrom="margin">
+                  <wp14:pctWidth>0</wp14:pctWidth>
+                </wp14:sizeRelH>
                 <wp14:sizeRelV relativeFrom="margin">
                   <wp14:pctHeight>0</wp14:pctHeight>
                 </wp14:sizeRelV>
@@ -1122,7 +1008,7 @@
           </mc:Choice>
           <mc:Fallback>
             <w:pict>
-              <v:group w14:anchorId="172D9306" id="组合 8" o:spid="_x0000_s1026" style="position:absolute;left:0;text-align:left;margin-left:.25pt;margin-top:.1pt;width:620pt;height:360.4pt;z-index:251659264;mso-height-relative:margin" coordsize="78740,45775" o:gfxdata="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">
+              <v:group w14:anchorId="172D9306" id="组合 8" o:spid="_x0000_s1026" style="position:absolute;left:0;text-align:left;margin-left:-4.85pt;margin-top:15.6pt;width:625.25pt;height:198.7pt;z-index:251659264;mso-width-relative:margin;mso-height-relative:margin" coordorigin="-666" coordsize="79406,25237" o:gfxdata="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">
                 <v:shapetype id="_x0000_t202" coordsize="21600,21600" o:spt="202" path="m,l,21600r21600,l21600,xe">
                   <v:stroke joinstyle="miter"/>
                   <v:path gradientshapeok="t" o:connecttype="rect"/>
@@ -1133,6 +1019,10 @@
                       <w:p>
                         <w:pPr>
                           <w:pStyle w:val="a3"/>
+                          <w:numPr>
+                            <w:ilvl w:val="0"/>
+                            <w:numId w:val="10"/>
+                          </w:numPr>
                           <w:spacing w:before="0" w:beforeAutospacing="0" w:after="0" w:afterAutospacing="0" w:line="360" w:lineRule="auto"/>
                           <w:rPr>
                             <w:rFonts w:asciiTheme="minorHAnsi" w:eastAsiaTheme="minorEastAsia" w:hAnsiTheme="minorHAnsi" w:cstheme="minorBidi"/>
@@ -1141,15 +1031,6 @@
                             <w:szCs w:val="22"/>
                           </w:rPr>
                         </w:pPr>
-                        <w:r>
-                          <w:rPr>
-                            <w:rFonts w:asciiTheme="minorHAnsi" w:eastAsiaTheme="minorEastAsia" w:hAnsiTheme="minorHAnsi" w:cstheme="minorBidi" w:hint="eastAsia"/>
-                            <w:kern w:val="2"/>
-                            <w:sz w:val="21"/>
-                            <w:szCs w:val="22"/>
-                          </w:rPr>
-                          <w:t>①</w:t>
-                        </w:r>
                         <w:r>
                           <w:rPr>
                             <w:rFonts w:asciiTheme="minorHAnsi" w:eastAsiaTheme="minorEastAsia" w:hAnsiTheme="minorHAnsi" w:cstheme="minorBidi" w:hint="eastAsia"/>
@@ -1259,9 +1140,8 @@
                             <w:sz w:val="21"/>
                             <w:szCs w:val="22"/>
                           </w:rPr>
-                          <w:t>unzip jdchain-peer-1.1.0-SNAPSHOT.</w:t>
+                          <w:t>unzip jdchain-peer-1.1.1.RELEASE</w:t>
                         </w:r>
-                        <w:proofErr w:type="gramStart"/>
                         <w:r>
                           <w:rPr>
                             <w:rFonts w:asciiTheme="minorHAnsi" w:eastAsiaTheme="minorEastAsia" w:hAnsiTheme="minorHAnsi" w:cstheme="minorBidi"/>
@@ -1269,33 +1149,16 @@
                             <w:sz w:val="21"/>
                             <w:szCs w:val="22"/>
                           </w:rPr>
-                          <w:t>zip</w:t>
+                          <w:t>.zip –d peerX</w:t>
                         </w:r>
-                        <w:proofErr w:type="gramEnd"/>
-                        <w:r>
-                          <w:rPr>
-                            <w:rFonts w:asciiTheme="minorHAnsi" w:eastAsiaTheme="minorEastAsia" w:hAnsiTheme="minorHAnsi" w:cstheme="minorBidi"/>
-                            <w:kern w:val="2"/>
-                            <w:sz w:val="21"/>
-                            <w:szCs w:val="22"/>
-                          </w:rPr>
-                          <w:t xml:space="preserve"> –d </w:t>
-                        </w:r>
-                        <w:proofErr w:type="spellStart"/>
-                        <w:r>
-                          <w:rPr>
-                            <w:rFonts w:asciiTheme="minorHAnsi" w:eastAsiaTheme="minorEastAsia" w:hAnsiTheme="minorHAnsi" w:cstheme="minorBidi"/>
-                            <w:kern w:val="2"/>
-                            <w:sz w:val="21"/>
-                            <w:szCs w:val="22"/>
-                          </w:rPr>
-                          <w:t>peerX</w:t>
-                        </w:r>
-                        <w:proofErr w:type="spellEnd"/>
                       </w:p>
                       <w:p>
                         <w:pPr>
                           <w:pStyle w:val="a3"/>
+                          <w:numPr>
+                            <w:ilvl w:val="0"/>
+                            <w:numId w:val="10"/>
+                          </w:numPr>
                           <w:spacing w:before="0" w:beforeAutospacing="0" w:after="0" w:afterAutospacing="0" w:line="360" w:lineRule="auto"/>
                           <w:rPr>
                             <w:rFonts w:asciiTheme="minorHAnsi" w:eastAsiaTheme="minorEastAsia" w:hAnsiTheme="minorHAnsi" w:cstheme="minorBidi"/>
@@ -1304,15 +1167,6 @@
                             <w:szCs w:val="22"/>
                           </w:rPr>
                         </w:pPr>
-                        <w:r>
-                          <w:rPr>
-                            <w:rFonts w:asciiTheme="minorHAnsi" w:eastAsiaTheme="minorEastAsia" w:hAnsiTheme="minorHAnsi" w:cstheme="minorBidi" w:hint="eastAsia"/>
-                            <w:kern w:val="2"/>
-                            <w:sz w:val="21"/>
-                            <w:szCs w:val="22"/>
-                          </w:rPr>
-                          <w:t>③</w:t>
-                        </w:r>
                         <w:r>
                           <w:rPr>
                             <w:rFonts w:asciiTheme="minorHAnsi" w:eastAsiaTheme="minorEastAsia" w:hAnsiTheme="minorHAnsi" w:cstheme="minorBidi" w:hint="eastAsia"/>
@@ -1347,32 +1201,16 @@
                             <w:sz w:val="21"/>
                             <w:szCs w:val="22"/>
                           </w:rPr>
-                          <w:t>cd /export/jdchain/</w:t>
-                        </w:r>
-                        <w:proofErr w:type="spellStart"/>
-                        <w:r>
-                          <w:rPr>
-                            <w:rFonts w:asciiTheme="minorHAnsi" w:eastAsiaTheme="minorEastAsia" w:hAnsiTheme="minorHAnsi" w:cstheme="minorBidi"/>
-                            <w:kern w:val="2"/>
-                            <w:sz w:val="21"/>
-                            <w:szCs w:val="22"/>
-                          </w:rPr>
-                          <w:t>peerX</w:t>
-                        </w:r>
-                        <w:proofErr w:type="spellEnd"/>
-                        <w:r>
-                          <w:rPr>
-                            <w:rFonts w:asciiTheme="minorHAnsi" w:eastAsiaTheme="minorEastAsia" w:hAnsiTheme="minorHAnsi" w:cstheme="minorBidi"/>
-                            <w:kern w:val="2"/>
-                            <w:sz w:val="21"/>
-                            <w:szCs w:val="22"/>
-                          </w:rPr>
-                          <w:t>/bin</w:t>
+                          <w:t>cd /export/jdchain/peerX/bin</w:t>
                         </w:r>
                       </w:p>
                       <w:p>
                         <w:pPr>
                           <w:pStyle w:val="a3"/>
+                          <w:numPr>
+                            <w:ilvl w:val="0"/>
+                            <w:numId w:val="10"/>
+                          </w:numPr>
                           <w:spacing w:before="0" w:beforeAutospacing="0" w:after="0" w:afterAutospacing="0" w:line="360" w:lineRule="auto"/>
                           <w:rPr>
                             <w:rFonts w:asciiTheme="minorHAnsi" w:eastAsiaTheme="minorEastAsia" w:hAnsiTheme="minorHAnsi" w:cstheme="minorBidi"/>
@@ -1381,15 +1219,6 @@
                             <w:szCs w:val="22"/>
                           </w:rPr>
                         </w:pPr>
-                        <w:r>
-                          <w:rPr>
-                            <w:rFonts w:asciiTheme="minorHAnsi" w:eastAsiaTheme="minorEastAsia" w:hAnsiTheme="minorHAnsi" w:cstheme="minorBidi" w:hint="eastAsia"/>
-                            <w:kern w:val="2"/>
-                            <w:sz w:val="21"/>
-                            <w:szCs w:val="22"/>
-                          </w:rPr>
-                          <w:t>④</w:t>
-                        </w:r>
                         <w:r>
                           <w:rPr>
                             <w:rFonts w:asciiTheme="minorHAnsi" w:eastAsiaTheme="minorEastAsia" w:hAnsiTheme="minorHAnsi" w:cstheme="minorBidi" w:hint="eastAsia"/>
@@ -1410,12 +1239,12 @@
                         </w:r>
                         <w:r>
                           <w:rPr>
-                            <w:rFonts w:asciiTheme="minorHAnsi" w:eastAsiaTheme="minorEastAsia" w:hAnsiTheme="minorHAnsi" w:cstheme="minorBidi" w:hint="eastAsia"/>
+                            <w:rFonts w:asciiTheme="minorHAnsi" w:eastAsiaTheme="minorEastAsia" w:hAnsiTheme="minorHAnsi" w:cstheme="minorBidi"/>
                             <w:kern w:val="2"/>
                             <w:sz w:val="21"/>
                             <w:szCs w:val="22"/>
                           </w:rPr>
-                          <w:t>jump</w:t>
+                          <w:t>manager</w:t>
                         </w:r>
                         <w:r>
                           <w:rPr>
@@ -1442,9 +1271,8 @@
                             <w:sz w:val="21"/>
                             <w:szCs w:val="22"/>
                           </w:rPr>
-                          <w:t>vi jump-start.</w:t>
+                          <w:t>vi manager</w:t>
                         </w:r>
-                        <w:proofErr w:type="gramStart"/>
                         <w:r>
                           <w:rPr>
                             <w:rFonts w:asciiTheme="minorHAnsi" w:eastAsiaTheme="minorEastAsia" w:hAnsiTheme="minorHAnsi" w:cstheme="minorBidi"/>
@@ -1452,14 +1280,31 @@
                             <w:sz w:val="21"/>
                             <w:szCs w:val="22"/>
                           </w:rPr>
-                          <w:t>sh</w:t>
+                          <w:t>-start</w:t>
                         </w:r>
-                        <w:proofErr w:type="gramEnd"/>
+                        <w:r>
+                          <w:rPr>
+                            <w:rFonts w:asciiTheme="minorHAnsi" w:eastAsiaTheme="minorEastAsia" w:hAnsiTheme="minorHAnsi" w:cstheme="minorBidi"/>
+                            <w:kern w:val="2"/>
+                            <w:sz w:val="21"/>
+                            <w:szCs w:val="22"/>
+                          </w:rPr>
+                          <w:t>up</w:t>
+                        </w:r>
+                        <w:r>
+                          <w:rPr>
+                            <w:rFonts w:asciiTheme="minorHAnsi" w:eastAsiaTheme="minorEastAsia" w:hAnsiTheme="minorHAnsi" w:cstheme="minorBidi"/>
+                            <w:kern w:val="2"/>
+                            <w:sz w:val="21"/>
+                            <w:szCs w:val="22"/>
+                          </w:rPr>
+                          <w:t>.sh</w:t>
+                        </w:r>
                       </w:p>
                     </w:txbxContent>
                   </v:textbox>
                 </v:shape>
-                <v:shape id="文本框 4" o:spid="_x0000_s1028" type="#_x0000_t202" style="position:absolute;top:26758;width:78740;height:3886;visibility:visible;mso-wrap-style:square;v-text-anchor:top" o:gfxdata="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" filled="f" stroked="f">
+                <v:shape id="文本框 4" o:spid="_x0000_s1028" type="#_x0000_t202" style="position:absolute;left:-666;top:21350;width:78739;height:3887;visibility:visible;mso-wrap-style:square;v-text-anchor:top" o:gfxdata="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" filled="f" stroked="f">
                   <v:textbox style="mso-fit-shape-to-text:t">
                     <w:txbxContent>
                       <w:p>
@@ -1534,9 +1379,8 @@
                             <w:sz w:val="21"/>
                             <w:szCs w:val="22"/>
                           </w:rPr>
-                          <w:t>vi startup.</w:t>
+                          <w:t xml:space="preserve">vi </w:t>
                         </w:r>
-                        <w:proofErr w:type="gramStart"/>
                         <w:r>
                           <w:rPr>
                             <w:rFonts w:asciiTheme="minorHAnsi" w:eastAsiaTheme="minorEastAsia" w:hAnsiTheme="minorHAnsi" w:cstheme="minorBidi"/>
@@ -1544,44 +1388,924 @@
                             <w:sz w:val="21"/>
                             <w:szCs w:val="22"/>
                           </w:rPr>
-                          <w:t>sh</w:t>
+                          <w:t>peer-</w:t>
                         </w:r>
-                        <w:proofErr w:type="gramEnd"/>
+                        <w:r>
+                          <w:rPr>
+                            <w:rFonts w:asciiTheme="minorHAnsi" w:eastAsiaTheme="minorEastAsia" w:hAnsiTheme="minorHAnsi" w:cstheme="minorBidi"/>
+                            <w:kern w:val="2"/>
+                            <w:sz w:val="21"/>
+                            <w:szCs w:val="22"/>
+                          </w:rPr>
+                          <w:t>startup.sh</w:t>
+                        </w:r>
                       </w:p>
                     </w:txbxContent>
                   </v:textbox>
-                </v:shape>
-                <v:shapetype id="_x0000_t75" coordsize="21600,21600" o:spt="75" o:preferrelative="t" path="m@4@5l@4@11@9@11@9@5xe" filled="f" stroked="f">
-                  <v:stroke joinstyle="miter"/>
-                  <v:formulas>
-                    <v:f eqn="if lineDrawn pixelLineWidth 0"/>
-                    <v:f eqn="sum @0 1 0"/>
-                    <v:f eqn="sum 0 0 @1"/>
-                    <v:f eqn="prod @2 1 2"/>
-                    <v:f eqn="prod @3 21600 pixelWidth"/>
-                    <v:f eqn="prod @3 21600 pixelHeight"/>
-                    <v:f eqn="sum @0 0 1"/>
-                    <v:f eqn="prod @6 1 2"/>
-                    <v:f eqn="prod @7 21600 pixelWidth"/>
-                    <v:f eqn="sum @8 21600 0"/>
-                    <v:f eqn="prod @7 21600 pixelHeight"/>
-                    <v:f eqn="sum @10 21600 0"/>
-                  </v:formulas>
-                  <v:path o:extrusionok="f" gradientshapeok="t" o:connecttype="rect"/>
-                  <o:lock v:ext="edit" aspectratio="t"/>
-                </v:shapetype>
-                <v:shape id="图片 4" o:spid="_x0000_s1029" type="#_x0000_t75" style="position:absolute;left:326;top:30644;width:61247;height:15131;visibility:visible;mso-wrap-style:square" o:gfxdata="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">
-                  <v:imagedata r:id="rId11" o:title=""/>
-                  <v:path arrowok="t"/>
-                </v:shape>
-                <v:shape id="图片 6" o:spid="_x0000_s1030" type="#_x0000_t75" style="position:absolute;left:326;top:13927;width:61247;height:13337;visibility:visible;mso-wrap-style:square" o:gfxdata="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">
-                  <v:imagedata r:id="rId12" o:title=""/>
-                  <v:path arrowok="t"/>
                 </v:shape>
               </v:group>
             </w:pict>
           </mc:Fallback>
         </mc:AlternateContent>
+      </w:r>
+      <w:r>
+        <w:rPr>
+          <w:rFonts w:hint="eastAsia"/>
+        </w:rPr>
+        <w:t>选择</w:t>
+      </w:r>
+      <w:r>
+        <w:t>其中的一组来修改，</w:t>
+      </w:r>
+      <w:r>
+        <w:rPr>
+          <w:rFonts w:hint="eastAsia"/>
+        </w:rPr>
+        <w:t>具体</w:t>
+      </w:r>
+      <w:r>
+        <w:t>如下</w:t>
+      </w:r>
+      <w:r>
+        <w:rPr>
+          <w:rFonts w:hint="eastAsia"/>
+        </w:rPr>
+        <w:t>（如果</w:t>
+      </w:r>
+      <w:r>
+        <w:t>为不同机器部署，只需执行如下步骤</w:t>
+      </w:r>
+      <w:r>
+        <w:rPr>
+          <w:rFonts w:hint="eastAsia"/>
+        </w:rPr>
+        <w:t>①</w:t>
+      </w:r>
+      <w:r>
+        <w:rPr>
+          <w:rFonts w:hint="eastAsia"/>
+        </w:rPr>
+        <w:t>和</w:t>
+      </w:r>
+      <w:r>
+        <w:rPr>
+          <w:rFonts w:hint="eastAsia"/>
+        </w:rPr>
+        <w:t>②</w:t>
+      </w:r>
+      <w:r>
+        <w:rPr>
+          <w:rFonts w:hint="eastAsia"/>
+        </w:rPr>
+        <w:t>）</w:t>
+      </w:r>
+      <w:r>
+        <w:t>：</w:t>
+      </w:r>
+    </w:p>
+    <w:p/>
+    <w:p/>
+    <w:p/>
+    <w:p/>
+    <w:p/>
+    <w:p/>
+    <w:p>
+      <w:r>
+        <w:rPr>
+          <w:noProof/>
+        </w:rPr>
+        <w:drawing>
+          <wp:inline distT="0" distB="0" distL="0" distR="0" wp14:anchorId="73FA9771" wp14:editId="42DA387C">
+            <wp:extent cx="5274310" cy="906145"/>
+            <wp:effectExtent l="0" t="0" r="2540" b="8255"/>
+            <wp:docPr id="8" name="图片 8"/>
+            <wp:cNvGraphicFramePr>
+              <a:graphicFrameLocks xmlns:a="http://schemas.openxmlformats.org/drawingml/2006/main" noChangeAspect="1"/>
+            </wp:cNvGraphicFramePr>
+            <a:graphic xmlns:a="http://schemas.openxmlformats.org/drawingml/2006/main">
+              <a:graphicData uri="http://schemas.openxmlformats.org/drawingml/2006/picture">
+                <pic:pic xmlns:pic="http://schemas.openxmlformats.org/drawingml/2006/picture">
+                  <pic:nvPicPr>
+                    <pic:cNvPr id="1" name=""/>
+                    <pic:cNvPicPr/>
+                  </pic:nvPicPr>
+                  <pic:blipFill>
+                    <a:blip r:embed="rId8"/>
+                    <a:stretch>
+                      <a:fillRect/>
+                    </a:stretch>
+                  </pic:blipFill>
+                  <pic:spPr>
+                    <a:xfrm>
+                      <a:off x="0" y="0"/>
+                      <a:ext cx="5274310" cy="906145"/>
+                    </a:xfrm>
+                    <a:prstGeom prst="rect">
+                      <a:avLst/>
+                    </a:prstGeom>
+                  </pic:spPr>
+                </pic:pic>
+              </a:graphicData>
+            </a:graphic>
+          </wp:inline>
+        </w:drawing>
+      </w:r>
+    </w:p>
+    <w:p/>
+    <w:p/>
+    <w:p>
+      <w:r>
+        <w:rPr>
+          <w:noProof/>
+        </w:rPr>
+        <w:drawing>
+          <wp:inline distT="0" distB="0" distL="0" distR="0" wp14:anchorId="35AF3FD2" wp14:editId="2557A0AD">
+            <wp:extent cx="5274310" cy="608965"/>
+            <wp:effectExtent l="0" t="0" r="2540" b="635"/>
+            <wp:docPr id="16" name="图片 16"/>
+            <wp:cNvGraphicFramePr>
+              <a:graphicFrameLocks xmlns:a="http://schemas.openxmlformats.org/drawingml/2006/main" noChangeAspect="1"/>
+            </wp:cNvGraphicFramePr>
+            <a:graphic xmlns:a="http://schemas.openxmlformats.org/drawingml/2006/main">
+              <a:graphicData uri="http://schemas.openxmlformats.org/drawingml/2006/picture">
+                <pic:pic xmlns:pic="http://schemas.openxmlformats.org/drawingml/2006/picture">
+                  <pic:nvPicPr>
+                    <pic:cNvPr id="1" name=""/>
+                    <pic:cNvPicPr/>
+                  </pic:nvPicPr>
+                  <pic:blipFill>
+                    <a:blip r:embed="rId9"/>
+                    <a:stretch>
+                      <a:fillRect/>
+                    </a:stretch>
+                  </pic:blipFill>
+                  <pic:spPr>
+                    <a:xfrm>
+                      <a:off x="0" y="0"/>
+                      <a:ext cx="5274310" cy="608965"/>
+                    </a:xfrm>
+                    <a:prstGeom prst="rect">
+                      <a:avLst/>
+                    </a:prstGeom>
+                  </pic:spPr>
+                </pic:pic>
+              </a:graphicData>
+            </a:graphic>
+          </wp:inline>
+        </w:drawing>
+      </w:r>
+    </w:p>
+    <w:p>
+      <w:pPr>
+        <w:pStyle w:val="2"/>
+      </w:pPr>
+      <w:r>
+        <w:rPr>
+          <w:rFonts w:hint="eastAsia"/>
+        </w:rPr>
+        <w:t>启动</w:t>
+      </w:r>
+      <w:r>
+        <w:t>管理工具</w:t>
+      </w:r>
+    </w:p>
+    <w:p>
+      <w:pPr>
+        <w:pStyle w:val="a5"/>
+        <w:numPr>
+          <w:ilvl w:val="0"/>
+          <w:numId w:val="3"/>
+        </w:numPr>
+        <w:ind w:firstLineChars="0"/>
+      </w:pPr>
+      <w:r>
+        <w:rPr>
+          <w:rFonts w:hint="eastAsia"/>
+        </w:rPr>
+        <w:t>进入可</w:t>
+      </w:r>
+      <w:r>
+        <w:t>执行脚本目录</w:t>
+      </w:r>
+      <w:r>
+        <w:rPr>
+          <w:rFonts w:hint="eastAsia"/>
+        </w:rPr>
+        <w:t xml:space="preserve"> cd /export/jdchain/peerX/bin</w:t>
+      </w:r>
+    </w:p>
+    <w:p>
+      <w:pPr>
+        <w:pStyle w:val="a5"/>
+        <w:numPr>
+          <w:ilvl w:val="0"/>
+          <w:numId w:val="3"/>
+        </w:numPr>
+        <w:ind w:firstLineChars="0"/>
+      </w:pPr>
+      <w:r>
+        <w:rPr>
+          <w:rFonts w:hint="eastAsia"/>
+        </w:rPr>
+        <w:t>执行</w:t>
+      </w:r>
+      <w:r>
+        <w:t>：</w:t>
+      </w:r>
+      <w:r>
+        <w:rPr>
+          <w:rFonts w:hint="eastAsia"/>
+        </w:rPr>
+        <w:t xml:space="preserve"> </w:t>
+      </w:r>
+      <w:r>
+        <w:rPr>
+          <w:rFonts w:hint="eastAsia"/>
+        </w:rPr>
+        <w:t xml:space="preserve">sh </w:t>
+      </w:r>
+      <w:r>
+        <w:rPr>
+          <w:rFonts w:hint="eastAsia"/>
+        </w:rPr>
+        <w:t>manager</w:t>
+      </w:r>
+      <w:r>
+        <w:rPr>
+          <w:rFonts w:hint="eastAsia"/>
+        </w:rPr>
+        <w:t>-start</w:t>
+      </w:r>
+      <w:r>
+        <w:t>up</w:t>
+      </w:r>
+      <w:r>
+        <w:rPr>
+          <w:rFonts w:hint="eastAsia"/>
+        </w:rPr>
+        <w:t>.sh</w:t>
+      </w:r>
+    </w:p>
+    <w:p>
+      <w:pPr>
+        <w:ind w:left="420"/>
+      </w:pPr>
+      <w:r>
+        <w:rPr>
+          <w:rFonts w:hint="eastAsia"/>
+        </w:rPr>
+        <w:t>如果</w:t>
+      </w:r>
+      <w:r>
+        <w:t>想查看日志后台，可通过</w:t>
+      </w:r>
+      <w:r>
+        <w:rPr>
+          <w:rFonts w:hint="eastAsia"/>
+        </w:rPr>
+        <w:t>如下</w:t>
+      </w:r>
+      <w:r>
+        <w:t>命令查看：</w:t>
+      </w:r>
+      <w:r>
+        <w:rPr>
+          <w:rFonts w:hint="eastAsia"/>
+        </w:rPr>
+        <w:t xml:space="preserve"> </w:t>
+      </w:r>
+      <w:r>
+        <w:t xml:space="preserve">tail –f </w:t>
+      </w:r>
+      <w:r>
+        <w:rPr>
+          <w:rFonts w:hint="eastAsia"/>
+        </w:rPr>
+        <w:t>jump</w:t>
+      </w:r>
+      <w:r>
+        <w:t>.out –n 100</w:t>
+      </w:r>
+    </w:p>
+    <w:p>
+      <w:pPr>
+        <w:pStyle w:val="2"/>
+      </w:pPr>
+      <w:r>
+        <w:rPr>
+          <w:rFonts w:hint="eastAsia"/>
+        </w:rPr>
+        <w:t>创建</w:t>
+      </w:r>
+      <w:r>
+        <w:t>公私钥</w:t>
+      </w:r>
+    </w:p>
+    <w:p>
+      <w:pPr>
+        <w:ind w:left="420"/>
+      </w:pPr>
+      <w:r>
+        <w:rPr>
+          <w:rFonts w:hint="eastAsia"/>
+        </w:rPr>
+        <w:t>登录</w:t>
+      </w:r>
+      <w:r>
+        <w:t>管理端工具，比如：</w:t>
+      </w:r>
+      <w:hyperlink r:id="rId10" w:history="1">
+        <w:r>
+          <w:rPr>
+            <w:rStyle w:val="a4"/>
+          </w:rPr>
+          <w:t>http://192.168.151.39:8000</w:t>
+        </w:r>
+      </w:hyperlink>
+    </w:p>
+    <w:p>
+      <w:r>
+        <w:rPr>
+          <w:rFonts w:hint="eastAsia"/>
+        </w:rPr>
+        <w:t>点击左侧</w:t>
+      </w:r>
+      <w:r>
+        <w:t>菜单：</w:t>
+      </w:r>
+      <w:r>
+        <w:rPr>
+          <w:rFonts w:hint="eastAsia"/>
+        </w:rPr>
+        <w:t>公私钥</w:t>
+      </w:r>
+      <w:r>
+        <w:t>管理</w:t>
+      </w:r>
+      <w:r>
+        <w:t>-</w:t>
+      </w:r>
+      <w:r>
+        <w:t>》</w:t>
+      </w:r>
+      <w:r>
+        <w:rPr>
+          <w:rFonts w:hint="eastAsia"/>
+        </w:rPr>
+        <w:t>生成</w:t>
+      </w:r>
+      <w:r>
+        <w:t>公私钥</w:t>
+      </w:r>
+      <w:r>
+        <w:rPr>
+          <w:rFonts w:hint="eastAsia"/>
+        </w:rPr>
+        <w:t>。</w:t>
+      </w:r>
+      <w:r>
+        <w:rPr>
+          <w:rFonts w:hint="eastAsia"/>
+        </w:rPr>
+        <w:t>在</w:t>
+      </w:r>
+      <w:r>
+        <w:t>弹出的</w:t>
+      </w:r>
+      <w:r>
+        <w:rPr>
+          <w:rFonts w:hint="eastAsia"/>
+        </w:rPr>
+        <w:t>界面</w:t>
+      </w:r>
+      <w:r>
+        <w:t>中填写相关信息：</w:t>
+      </w:r>
+    </w:p>
+    <w:p>
+      <w:pPr>
+        <w:jc w:val="center"/>
+      </w:pPr>
+      <w:r>
+        <w:rPr>
+          <w:noProof/>
+        </w:rPr>
+        <w:lastRenderedPageBreak/>
+        <w:drawing>
+          <wp:inline distT="0" distB="0" distL="0" distR="0" wp14:anchorId="5C58A7F7" wp14:editId="028BA254">
+            <wp:extent cx="4138550" cy="3749907"/>
+            <wp:effectExtent l="0" t="0" r="0" b="3175"/>
+            <wp:docPr id="7" name="图片 7"/>
+            <wp:cNvGraphicFramePr>
+              <a:graphicFrameLocks xmlns:a="http://schemas.openxmlformats.org/drawingml/2006/main" noChangeAspect="1"/>
+            </wp:cNvGraphicFramePr>
+            <a:graphic xmlns:a="http://schemas.openxmlformats.org/drawingml/2006/main">
+              <a:graphicData uri="http://schemas.openxmlformats.org/drawingml/2006/picture">
+                <pic:pic xmlns:pic="http://schemas.openxmlformats.org/drawingml/2006/picture">
+                  <pic:nvPicPr>
+                    <pic:cNvPr id="1" name=""/>
+                    <pic:cNvPicPr/>
+                  </pic:nvPicPr>
+                  <pic:blipFill>
+                    <a:blip r:embed="rId11"/>
+                    <a:stretch>
+                      <a:fillRect/>
+                    </a:stretch>
+                  </pic:blipFill>
+                  <pic:spPr>
+                    <a:xfrm>
+                      <a:off x="0" y="0"/>
+                      <a:ext cx="4146863" cy="3757439"/>
+                    </a:xfrm>
+                    <a:prstGeom prst="rect">
+                      <a:avLst/>
+                    </a:prstGeom>
+                  </pic:spPr>
+                </pic:pic>
+              </a:graphicData>
+            </a:graphic>
+          </wp:inline>
+        </w:drawing>
+      </w:r>
+    </w:p>
+    <w:p/>
+    <w:p>
+      <w:pPr>
+        <w:pStyle w:val="2"/>
+      </w:pPr>
+      <w:r>
+        <w:rPr>
+          <w:rFonts w:hint="eastAsia"/>
+        </w:rPr>
+        <w:t>创建</w:t>
+      </w:r>
+      <w:r>
+        <w:t>数据账本</w:t>
+      </w:r>
+    </w:p>
+    <w:p>
+      <w:pPr>
+        <w:ind w:left="420"/>
+      </w:pPr>
+      <w:r>
+        <w:rPr>
+          <w:rFonts w:hint="eastAsia"/>
+        </w:rPr>
+        <w:t>点击</w:t>
+      </w:r>
+      <w:r>
+        <w:t>左侧菜单</w:t>
+      </w:r>
+      <w:r>
+        <w:rPr>
+          <w:rFonts w:hint="eastAsia"/>
+        </w:rPr>
+        <w:t>：账本</w:t>
+      </w:r>
+      <w:r>
+        <w:t>-</w:t>
+      </w:r>
+      <w:r>
+        <w:t>》初始化账本</w:t>
+      </w:r>
+      <w:r>
+        <w:rPr>
+          <w:rFonts w:hint="eastAsia"/>
+        </w:rPr>
+        <w:t>，选择一台</w:t>
+      </w:r>
+      <w:r>
+        <w:t>机器作为协调</w:t>
+      </w:r>
+      <w:r>
+        <w:rPr>
+          <w:rFonts w:hint="eastAsia"/>
+        </w:rPr>
+        <w:t>方</w:t>
+      </w:r>
+      <w:r>
+        <w:t>，其它的作为参与方。</w:t>
+      </w:r>
+    </w:p>
+    <w:p>
+      <w:pPr>
+        <w:ind w:left="420"/>
+      </w:pPr>
+      <w:r>
+        <w:rPr>
+          <w:rFonts w:hint="eastAsia"/>
+          <w:highlight w:val="yellow"/>
+        </w:rPr>
+        <w:t>每个节点</w:t>
+      </w:r>
+      <w:r>
+        <w:rPr>
+          <w:highlight w:val="yellow"/>
+        </w:rPr>
+        <w:t>填写内容之后先不要点击</w:t>
+      </w:r>
+      <w:r>
+        <w:rPr>
+          <w:highlight w:val="yellow"/>
+        </w:rPr>
+        <w:t>“</w:t>
+      </w:r>
+      <w:r>
+        <w:rPr>
+          <w:rFonts w:hint="eastAsia"/>
+          <w:highlight w:val="yellow"/>
+        </w:rPr>
+        <w:t>保存</w:t>
+      </w:r>
+      <w:r>
+        <w:rPr>
+          <w:highlight w:val="yellow"/>
+        </w:rPr>
+        <w:t>配置信息</w:t>
+      </w:r>
+      <w:r>
+        <w:rPr>
+          <w:highlight w:val="yellow"/>
+        </w:rPr>
+        <w:t>”</w:t>
+      </w:r>
+      <w:r>
+        <w:rPr>
+          <w:rFonts w:hint="eastAsia"/>
+          <w:highlight w:val="yellow"/>
+        </w:rPr>
+        <w:t>按钮</w:t>
+      </w:r>
+      <w:r>
+        <w:rPr>
+          <w:rFonts w:hint="eastAsia"/>
+        </w:rPr>
+        <w:t>，</w:t>
+      </w:r>
+      <w:r>
+        <w:t>都填写完成之后统一，</w:t>
+      </w:r>
+      <w:r>
+        <w:rPr>
+          <w:rFonts w:hint="eastAsia"/>
+        </w:rPr>
+        <w:t>先保存</w:t>
+      </w:r>
+      <w:r>
+        <w:t>协调方，其它依次快速保存。</w:t>
+      </w:r>
+    </w:p>
+    <w:p>
+      <w:pPr>
+        <w:ind w:left="420"/>
+      </w:pPr>
+      <w:r>
+        <w:rPr>
+          <w:rFonts w:hint="eastAsia"/>
+        </w:rPr>
+        <w:t>注意事项</w:t>
+      </w:r>
+      <w:r>
+        <w:t>：</w:t>
+      </w:r>
+    </w:p>
+    <w:p>
+      <w:pPr>
+        <w:pStyle w:val="a5"/>
+        <w:numPr>
+          <w:ilvl w:val="0"/>
+          <w:numId w:val="6"/>
+        </w:numPr>
+        <w:ind w:firstLineChars="0"/>
+      </w:pPr>
+      <w:r>
+        <w:rPr>
+          <w:rFonts w:hint="eastAsia"/>
+        </w:rPr>
+        <w:t>参与方</w:t>
+      </w:r>
+      <w:r>
+        <w:t>要使用协调方的邀请码；</w:t>
+      </w:r>
+    </w:p>
+    <w:p>
+      <w:pPr>
+        <w:pStyle w:val="a5"/>
+        <w:numPr>
+          <w:ilvl w:val="0"/>
+          <w:numId w:val="6"/>
+        </w:numPr>
+        <w:ind w:firstLineChars="0"/>
+      </w:pPr>
+      <w:r>
+        <w:rPr>
+          <w:rFonts w:hint="eastAsia"/>
+        </w:rPr>
+        <w:t>共识</w:t>
+      </w:r>
+      <w:r>
+        <w:t>协议</w:t>
+      </w:r>
+      <w:r>
+        <w:rPr>
+          <w:rFonts w:hint="eastAsia"/>
+        </w:rPr>
+        <w:t>：目前</w:t>
+      </w:r>
+      <w:r>
+        <w:t>为：</w:t>
+      </w:r>
+      <w:r>
+        <w:t>Bftsmart</w:t>
+      </w:r>
+      <w:r>
+        <w:t>；</w:t>
+      </w:r>
+    </w:p>
+    <w:p>
+      <w:pPr>
+        <w:pStyle w:val="a5"/>
+        <w:numPr>
+          <w:ilvl w:val="0"/>
+          <w:numId w:val="6"/>
+        </w:numPr>
+        <w:ind w:firstLineChars="0"/>
+      </w:pPr>
+      <w:r>
+        <w:rPr>
+          <w:rFonts w:hint="eastAsia"/>
+        </w:rPr>
+        <w:t>密码</w:t>
+      </w:r>
+      <w:r>
+        <w:t>算法：默认；</w:t>
+      </w:r>
+    </w:p>
+    <w:p>
+      <w:pPr>
+        <w:pStyle w:val="a5"/>
+        <w:numPr>
+          <w:ilvl w:val="0"/>
+          <w:numId w:val="6"/>
+        </w:numPr>
+        <w:ind w:firstLineChars="0"/>
+      </w:pPr>
+      <w:r>
+        <w:rPr>
+          <w:rFonts w:hint="eastAsia"/>
+        </w:rPr>
+        <w:t>参与方数量：</w:t>
+      </w:r>
+      <w:r>
+        <w:t>包含协调方在内；</w:t>
+      </w:r>
+    </w:p>
+    <w:p>
+      <w:pPr>
+        <w:pStyle w:val="a5"/>
+        <w:numPr>
+          <w:ilvl w:val="0"/>
+          <w:numId w:val="6"/>
+        </w:numPr>
+        <w:ind w:firstLineChars="0"/>
+      </w:pPr>
+      <w:r>
+        <w:rPr>
+          <w:rFonts w:hint="eastAsia"/>
+        </w:rPr>
+        <w:t>共识</w:t>
+      </w:r>
+      <w:r>
+        <w:t>节点信息</w:t>
+      </w:r>
+      <w:r>
+        <w:rPr>
+          <w:rFonts w:hint="eastAsia"/>
+        </w:rPr>
+        <w:t>：如果在</w:t>
+      </w:r>
+      <w:r>
+        <w:t>同一台机器，一定要</w:t>
+      </w:r>
+      <w:r>
+        <w:rPr>
+          <w:rFonts w:hint="eastAsia"/>
+        </w:rPr>
+        <w:t>保证共识</w:t>
+      </w:r>
+      <w:r>
+        <w:t>端口不同；</w:t>
+      </w:r>
+    </w:p>
+    <w:p>
+      <w:pPr>
+        <w:pStyle w:val="a5"/>
+        <w:numPr>
+          <w:ilvl w:val="0"/>
+          <w:numId w:val="6"/>
+        </w:numPr>
+        <w:ind w:firstLineChars="0"/>
+      </w:pPr>
+      <w:r>
+        <w:rPr>
+          <w:rFonts w:hint="eastAsia"/>
+        </w:rPr>
+        <w:t>初始化</w:t>
+      </w:r>
+      <w:r>
+        <w:t>共识地址</w:t>
+      </w:r>
+      <w:r>
+        <w:rPr>
+          <w:rFonts w:hint="eastAsia"/>
+        </w:rPr>
+        <w:t>：如果在</w:t>
+      </w:r>
+      <w:r>
+        <w:t>同一台机器，一定要</w:t>
+      </w:r>
+      <w:r>
+        <w:rPr>
+          <w:rFonts w:hint="eastAsia"/>
+        </w:rPr>
+        <w:t>保证共识</w:t>
+      </w:r>
+      <w:r>
+        <w:t>端口不同</w:t>
+      </w:r>
+      <w:r>
+        <w:rPr>
+          <w:rFonts w:hint="eastAsia"/>
+        </w:rPr>
+        <w:t>；</w:t>
+      </w:r>
+    </w:p>
+    <w:p>
+      <w:pPr>
+        <w:pStyle w:val="a5"/>
+        <w:numPr>
+          <w:ilvl w:val="0"/>
+          <w:numId w:val="6"/>
+        </w:numPr>
+        <w:ind w:firstLineChars="0"/>
+      </w:pPr>
+      <w:r>
+        <w:t>p</w:t>
+      </w:r>
+      <w:r>
+        <w:rPr>
+          <w:rFonts w:hint="eastAsia"/>
+        </w:rPr>
+        <w:t>eer</w:t>
+      </w:r>
+      <w:r>
+        <w:rPr>
+          <w:rFonts w:hint="eastAsia"/>
+        </w:rPr>
+        <w:t>节点</w:t>
+      </w:r>
+      <w:r>
+        <w:t>公钥</w:t>
+      </w:r>
+      <w:r>
+        <w:rPr>
+          <w:rFonts w:hint="eastAsia"/>
+        </w:rPr>
+        <w:t>：选择</w:t>
+      </w:r>
+      <w:r>
+        <w:t>刚才创建的公钥；</w:t>
+      </w:r>
+    </w:p>
+    <w:p>
+      <w:pPr>
+        <w:pStyle w:val="a5"/>
+        <w:numPr>
+          <w:ilvl w:val="0"/>
+          <w:numId w:val="6"/>
+        </w:numPr>
+        <w:ind w:firstLineChars="0"/>
+      </w:pPr>
+      <w:r>
+        <w:rPr>
+          <w:rFonts w:hint="eastAsia"/>
+        </w:rPr>
+        <w:t>数据库</w:t>
+      </w:r>
+      <w:r>
+        <w:t>名称</w:t>
+      </w:r>
+      <w:r>
+        <w:rPr>
+          <w:rFonts w:hint="eastAsia"/>
+        </w:rPr>
+        <w:t>：</w:t>
+      </w:r>
+      <w:r>
+        <w:t>在同一个机器上的名称不能重复。</w:t>
+      </w:r>
+    </w:p>
+    <w:p>
+      <w:pPr>
+        <w:pStyle w:val="a5"/>
+        <w:numPr>
+          <w:ilvl w:val="0"/>
+          <w:numId w:val="6"/>
+        </w:numPr>
+        <w:ind w:firstLineChars="0"/>
+      </w:pPr>
+      <w:r>
+        <w:rPr>
+          <w:rFonts w:hint="eastAsia"/>
+        </w:rPr>
+        <w:t>由于</w:t>
+      </w:r>
+      <w:r>
+        <w:rPr>
+          <w:rFonts w:hint="eastAsia"/>
+        </w:rPr>
+        <w:t>peer</w:t>
+      </w:r>
+      <w:r>
+        <w:rPr>
+          <w:rFonts w:hint="eastAsia"/>
+        </w:rPr>
+        <w:t>节点</w:t>
+      </w:r>
+      <w:r>
+        <w:t>之间的通信设置了时延</w:t>
+      </w:r>
+      <w:r>
+        <w:rPr>
+          <w:rFonts w:hint="eastAsia"/>
+        </w:rPr>
+        <w:t>，</w:t>
+      </w:r>
+      <w:r>
+        <w:t>一定要确保四个</w:t>
+      </w:r>
+      <w:r>
+        <w:t>peer</w:t>
+      </w:r>
+      <w:r>
+        <w:t>节点的配置都无误的</w:t>
+      </w:r>
+      <w:r>
+        <w:rPr>
+          <w:rFonts w:hint="eastAsia"/>
+        </w:rPr>
+        <w:t>前提</w:t>
+      </w:r>
+      <w:r>
+        <w:t>下，</w:t>
+      </w:r>
+      <w:r>
+        <w:rPr>
+          <w:rFonts w:hint="eastAsia"/>
+        </w:rPr>
+        <w:t>在尽可能</w:t>
+      </w:r>
+      <w:r>
+        <w:t>短的时间内同时</w:t>
+      </w:r>
+      <w:r>
+        <w:rPr>
+          <w:rFonts w:hint="eastAsia"/>
+        </w:rPr>
+        <w:t>点击界面</w:t>
+      </w:r>
+      <w:r>
+        <w:t>下方的</w:t>
+      </w:r>
+      <w:r>
+        <w:t>“</w:t>
+      </w:r>
+      <w:r>
+        <w:rPr>
+          <w:rFonts w:hint="eastAsia"/>
+        </w:rPr>
+        <w:t>保存</w:t>
+      </w:r>
+      <w:r>
+        <w:t>配置</w:t>
+      </w:r>
+      <w:r>
+        <w:rPr>
+          <w:rFonts w:hint="eastAsia"/>
+        </w:rPr>
+        <w:t>信息</w:t>
+      </w:r>
+      <w:r>
+        <w:t>”</w:t>
+      </w:r>
+      <w:r>
+        <w:rPr>
+          <w:rFonts w:hint="eastAsia"/>
+        </w:rPr>
+        <w:t>按钮</w:t>
+      </w:r>
+      <w:r>
+        <w:t>。</w:t>
       </w:r>
     </w:p>
     <w:p/>
@@ -1595,110 +2319,6 @@
     <w:p/>
     <w:p/>
     <w:p/>
-    <w:p/>
-    <w:p/>
-    <w:p/>
-    <w:p/>
-    <w:p/>
-    <w:p/>
-    <w:p/>
-    <w:p/>
-    <w:p/>
-    <w:p/>
-    <w:p/>
-    <w:p/>
-    <w:p>
-      <w:pPr>
-        <w:pStyle w:val="2"/>
-      </w:pPr>
-      <w:r>
-        <w:rPr>
-          <w:rFonts w:hint="eastAsia"/>
-        </w:rPr>
-        <w:t>启动</w:t>
-      </w:r>
-      <w:r>
-        <w:t>管理工具</w:t>
-      </w:r>
-    </w:p>
-    <w:p>
-      <w:pPr>
-        <w:pStyle w:val="a5"/>
-        <w:numPr>
-          <w:ilvl w:val="0"/>
-          <w:numId w:val="3"/>
-        </w:numPr>
-        <w:ind w:firstLineChars="0"/>
-      </w:pPr>
-      <w:r>
-        <w:rPr>
-          <w:rFonts w:hint="eastAsia"/>
-        </w:rPr>
-        <w:t>进入可</w:t>
-      </w:r>
-      <w:r>
-        <w:t>执行脚本目录</w:t>
-      </w:r>
-      <w:r>
-        <w:rPr>
-          <w:rFonts w:hint="eastAsia"/>
-        </w:rPr>
-        <w:t xml:space="preserve"> cd /export/jdchain/</w:t>
-      </w:r>
-      <w:proofErr w:type="spellStart"/>
-      <w:r>
-        <w:rPr>
-          <w:rFonts w:hint="eastAsia"/>
-        </w:rPr>
-        <w:t>peerX</w:t>
-      </w:r>
-      <w:proofErr w:type="spellEnd"/>
-      <w:r>
-        <w:rPr>
-          <w:rFonts w:hint="eastAsia"/>
-        </w:rPr>
-        <w:t>/bin</w:t>
-      </w:r>
-    </w:p>
-    <w:p>
-      <w:pPr>
-        <w:pStyle w:val="a5"/>
-        <w:numPr>
-          <w:ilvl w:val="0"/>
-          <w:numId w:val="3"/>
-        </w:numPr>
-        <w:ind w:firstLineChars="0"/>
-      </w:pPr>
-      <w:r>
-        <w:rPr>
-          <w:rFonts w:hint="eastAsia"/>
-        </w:rPr>
-        <w:t>执行</w:t>
-      </w:r>
-      <w:r>
-        <w:t>：</w:t>
-      </w:r>
-      <w:r>
-        <w:rPr>
-          <w:rFonts w:hint="eastAsia"/>
-        </w:rPr>
-        <w:t xml:space="preserve"> </w:t>
-      </w:r>
-      <w:proofErr w:type="spellStart"/>
-      <w:r>
-        <w:rPr>
-          <w:rFonts w:hint="eastAsia"/>
-        </w:rPr>
-        <w:t>sh</w:t>
-      </w:r>
-      <w:proofErr w:type="spellEnd"/>
-      <w:r>
-        <w:rPr>
-          <w:rFonts w:hint="eastAsia"/>
-        </w:rPr>
-        <w:t xml:space="preserve"> jump-start.sh</w:t>
-      </w:r>
-    </w:p>
     <w:p>
       <w:pPr>
         <w:ind w:left="420"/>
@@ -1707,167 +2327,66 @@
         <w:rPr>
           <w:rFonts w:hint="eastAsia"/>
         </w:rPr>
-        <w:t>如果</w:t>
-      </w:r>
-      <w:r>
-        <w:t>想查看日志后台，可通过</w:t>
-      </w:r>
-      <w:r>
-        <w:rPr>
-          <w:rFonts w:hint="eastAsia"/>
-        </w:rPr>
-        <w:t>如下</w:t>
-      </w:r>
-      <w:r>
-        <w:t>命令查看：</w:t>
-      </w:r>
-      <w:r>
-        <w:rPr>
-          <w:rFonts w:hint="eastAsia"/>
-        </w:rPr>
-        <w:t xml:space="preserve"> </w:t>
-      </w:r>
-      <w:proofErr w:type="gramStart"/>
-      <w:r>
-        <w:t>tail</w:t>
-      </w:r>
-      <w:proofErr w:type="gramEnd"/>
-      <w:r>
-        <w:t xml:space="preserve"> –f </w:t>
-      </w:r>
-      <w:proofErr w:type="spellStart"/>
-      <w:r>
-        <w:rPr>
-          <w:rFonts w:hint="eastAsia"/>
-        </w:rPr>
-        <w:t>jump</w:t>
-      </w:r>
-      <w:r>
-        <w:t>.out</w:t>
-      </w:r>
-      <w:proofErr w:type="spellEnd"/>
-      <w:r>
-        <w:t xml:space="preserve"> –n 100</w:t>
-      </w:r>
-    </w:p>
-    <w:p>
-      <w:pPr>
-        <w:ind w:left="420"/>
-      </w:pPr>
-    </w:p>
-    <w:p>
-      <w:pPr>
-        <w:pStyle w:val="2"/>
-      </w:pPr>
-      <w:r>
-        <w:rPr>
-          <w:rFonts w:hint="eastAsia"/>
-        </w:rPr>
-        <w:t>创建</w:t>
-      </w:r>
-      <w:r>
-        <w:t>公私</w:t>
-      </w:r>
-      <w:proofErr w:type="gramStart"/>
-      <w:r>
-        <w:t>钥</w:t>
-      </w:r>
-      <w:proofErr w:type="gramEnd"/>
-    </w:p>
-    <w:p>
-      <w:pPr>
-        <w:ind w:left="420"/>
-      </w:pPr>
-      <w:r>
-        <w:rPr>
-          <w:rFonts w:hint="eastAsia"/>
-        </w:rPr>
-        <w:t>登录</w:t>
-      </w:r>
-      <w:r>
-        <w:t>管理端工具，比如：</w:t>
-      </w:r>
-      <w:hyperlink r:id="rId13" w:history="1">
-        <w:r>
-          <w:rPr>
-            <w:rStyle w:val="a4"/>
-          </w:rPr>
-          <w:t>http://192.168.151.39:8000</w:t>
-        </w:r>
-      </w:hyperlink>
-    </w:p>
-    <w:p>
-      <w:r>
-        <w:rPr>
-          <w:rFonts w:hint="eastAsia"/>
-        </w:rPr>
-        <w:t>点击左侧</w:t>
-      </w:r>
-      <w:r>
-        <w:t>菜单：</w:t>
-      </w:r>
-      <w:r>
-        <w:rPr>
-          <w:rFonts w:hint="eastAsia"/>
-        </w:rPr>
-        <w:t>公私</w:t>
-      </w:r>
-      <w:proofErr w:type="gramStart"/>
-      <w:r>
-        <w:rPr>
-          <w:rFonts w:hint="eastAsia"/>
-        </w:rPr>
-        <w:t>钥</w:t>
-      </w:r>
-      <w:proofErr w:type="gramEnd"/>
-      <w:r>
-        <w:t>管理</w:t>
-      </w:r>
-      <w:r>
-        <w:t>-</w:t>
-      </w:r>
-      <w:proofErr w:type="gramStart"/>
-      <w:r>
-        <w:t>》</w:t>
-      </w:r>
-      <w:proofErr w:type="gramEnd"/>
-      <w:r>
-        <w:rPr>
-          <w:rFonts w:hint="eastAsia"/>
-        </w:rPr>
-        <w:t>生成</w:t>
-      </w:r>
-      <w:r>
-        <w:t>公私</w:t>
-      </w:r>
-      <w:proofErr w:type="gramStart"/>
-      <w:r>
-        <w:t>钥</w:t>
-      </w:r>
-      <w:proofErr w:type="gramEnd"/>
-      <w:r>
-        <w:rPr>
-          <w:rFonts w:hint="eastAsia"/>
-        </w:rPr>
-        <w:t>。</w:t>
-      </w:r>
-      <w:r>
-        <w:rPr>
-          <w:rFonts w:hint="eastAsia"/>
-        </w:rPr>
-        <w:t>在</w:t>
-      </w:r>
-      <w:r>
-        <w:t>弹出的</w:t>
-      </w:r>
-      <w:r>
-        <w:rPr>
-          <w:rFonts w:hint="eastAsia"/>
-        </w:rPr>
-        <w:t>界面</w:t>
-      </w:r>
-      <w:r>
-        <w:t>中填写相关信息：</w:t>
+        <w:t>协调方</w:t>
+      </w:r>
+      <w:r>
+        <w:t>配置信息如下：</w:t>
+      </w:r>
+    </w:p>
+    <w:p>
+      <w:pPr>
+        <w:jc w:val="center"/>
+      </w:pPr>
+      <w:r>
+        <w:rPr>
+          <w:noProof/>
+        </w:rPr>
+        <w:drawing>
+          <wp:inline distT="0" distB="0" distL="0" distR="0" wp14:anchorId="276D185F" wp14:editId="5185CD9B">
+            <wp:extent cx="5274310" cy="5606415"/>
+            <wp:effectExtent l="0" t="0" r="2540" b="0"/>
+            <wp:docPr id="11" name="图片 11"/>
+            <wp:cNvGraphicFramePr>
+              <a:graphicFrameLocks xmlns:a="http://schemas.openxmlformats.org/drawingml/2006/main" noChangeAspect="1"/>
+            </wp:cNvGraphicFramePr>
+            <a:graphic xmlns:a="http://schemas.openxmlformats.org/drawingml/2006/main">
+              <a:graphicData uri="http://schemas.openxmlformats.org/drawingml/2006/picture">
+                <pic:pic xmlns:pic="http://schemas.openxmlformats.org/drawingml/2006/picture">
+                  <pic:nvPicPr>
+                    <pic:cNvPr id="1" name=""/>
+                    <pic:cNvPicPr/>
+                  </pic:nvPicPr>
+                  <pic:blipFill>
+                    <a:blip r:embed="rId12"/>
+                    <a:stretch>
+                      <a:fillRect/>
+                    </a:stretch>
+                  </pic:blipFill>
+                  <pic:spPr>
+                    <a:xfrm>
+                      <a:off x="0" y="0"/>
+                      <a:ext cx="5274310" cy="5606415"/>
+                    </a:xfrm>
+                    <a:prstGeom prst="rect">
+                      <a:avLst/>
+                    </a:prstGeom>
+                  </pic:spPr>
+                </pic:pic>
+              </a:graphicData>
+            </a:graphic>
+          </wp:inline>
+        </w:drawing>
+      </w:r>
+    </w:p>
+    <w:p>
+      <w:r>
+        <w:rPr>
+          <w:rFonts w:hint="eastAsia"/>
+        </w:rPr>
+        <w:t>参与方</w:t>
+      </w:r>
+      <w:r>
+        <w:t>配置信息如下：</w:t>
       </w:r>
     </w:p>
     <w:p>
@@ -1880,10 +2399,127 @@
         </w:rPr>
         <w:lastRenderedPageBreak/>
         <w:drawing>
-          <wp:inline distT="0" distB="0" distL="0" distR="0" wp14:anchorId="5C58A7F7" wp14:editId="028BA254">
-            <wp:extent cx="4138550" cy="3749907"/>
-            <wp:effectExtent l="0" t="0" r="0" b="3175"/>
-            <wp:docPr id="7" name="图片 7"/>
+          <wp:inline distT="0" distB="0" distL="0" distR="0" wp14:anchorId="78D86F37" wp14:editId="7BE363FF">
+            <wp:extent cx="5274310" cy="4728210"/>
+            <wp:effectExtent l="0" t="0" r="2540" b="0"/>
+            <wp:docPr id="15" name="图片 15"/>
+            <wp:cNvGraphicFramePr>
+              <a:graphicFrameLocks xmlns:a="http://schemas.openxmlformats.org/drawingml/2006/main" noChangeAspect="1"/>
+            </wp:cNvGraphicFramePr>
+            <a:graphic xmlns:a="http://schemas.openxmlformats.org/drawingml/2006/main">
+              <a:graphicData uri="http://schemas.openxmlformats.org/drawingml/2006/picture">
+                <pic:pic xmlns:pic="http://schemas.openxmlformats.org/drawingml/2006/picture">
+                  <pic:nvPicPr>
+                    <pic:cNvPr id="1" name=""/>
+                    <pic:cNvPicPr/>
+                  </pic:nvPicPr>
+                  <pic:blipFill>
+                    <a:blip r:embed="rId13"/>
+                    <a:stretch>
+                      <a:fillRect/>
+                    </a:stretch>
+                  </pic:blipFill>
+                  <pic:spPr>
+                    <a:xfrm>
+                      <a:off x="0" y="0"/>
+                      <a:ext cx="5274310" cy="4728210"/>
+                    </a:xfrm>
+                    <a:prstGeom prst="rect">
+                      <a:avLst/>
+                    </a:prstGeom>
+                  </pic:spPr>
+                </pic:pic>
+              </a:graphicData>
+            </a:graphic>
+          </wp:inline>
+        </w:drawing>
+      </w:r>
+    </w:p>
+    <w:p/>
+    <w:p>
+      <w:r>
+        <w:tab/>
+      </w:r>
+      <w:r>
+        <w:rPr>
+          <w:rFonts w:hint="eastAsia"/>
+        </w:rPr>
+        <w:t>四个</w:t>
+      </w:r>
+      <w:r>
+        <w:rPr>
+          <w:rFonts w:hint="eastAsia"/>
+        </w:rPr>
+        <w:t>参与方</w:t>
+      </w:r>
+      <w:r>
+        <w:t>都点击</w:t>
+      </w:r>
+      <w:r>
+        <w:t>“</w:t>
+      </w:r>
+      <w:r>
+        <w:rPr>
+          <w:rFonts w:hint="eastAsia"/>
+        </w:rPr>
+        <w:t>保存</w:t>
+      </w:r>
+      <w:r>
+        <w:t>配置信息</w:t>
+      </w:r>
+      <w:r>
+        <w:t>”</w:t>
+      </w:r>
+      <w:r>
+        <w:rPr>
+          <w:rFonts w:hint="eastAsia"/>
+        </w:rPr>
+        <w:t>后</w:t>
+      </w:r>
+      <w:r>
+        <w:t>，</w:t>
+      </w:r>
+      <w:r>
+        <w:rPr>
+          <w:rFonts w:hint="eastAsia"/>
+        </w:rPr>
+        <w:t>配置</w:t>
+      </w:r>
+      <w:r>
+        <w:t>信息会在四个</w:t>
+      </w:r>
+      <w:r>
+        <w:rPr>
+          <w:rFonts w:hint="eastAsia"/>
+        </w:rPr>
+        <w:t>参与方</w:t>
+      </w:r>
+      <w:r>
+        <w:t>之间共享。</w:t>
+      </w:r>
+      <w:r>
+        <w:rPr>
+          <w:rFonts w:hint="eastAsia"/>
+        </w:rPr>
+        <w:t>界面</w:t>
+      </w:r>
+      <w:r>
+        <w:t>如下：</w:t>
+      </w:r>
+    </w:p>
+    <w:p>
+      <w:pPr>
+        <w:jc w:val="center"/>
+      </w:pPr>
+      <w:r>
+        <w:rPr>
+          <w:noProof/>
+        </w:rPr>
+        <w:drawing>
+          <wp:inline distT="0" distB="0" distL="0" distR="0" wp14:anchorId="65442C4F" wp14:editId="7961B4E9">
+            <wp:extent cx="4904509" cy="2743360"/>
+            <wp:effectExtent l="0" t="0" r="0" b="0"/>
+            <wp:docPr id="12" name="图片 12"/>
             <wp:cNvGraphicFramePr>
               <a:graphicFrameLocks xmlns:a="http://schemas.openxmlformats.org/drawingml/2006/main" noChangeAspect="1"/>
             </wp:cNvGraphicFramePr>
@@ -1903,7 +2539,7 @@
                   <pic:spPr>
                     <a:xfrm>
                       <a:off x="0" y="0"/>
-                      <a:ext cx="4146863" cy="3757439"/>
+                      <a:ext cx="4920472" cy="2752289"/>
                     </a:xfrm>
                     <a:prstGeom prst="rect">
                       <a:avLst/>
@@ -1918,221 +2554,39 @@
     </w:p>
     <w:p/>
     <w:p>
-      <w:pPr>
-        <w:pStyle w:val="2"/>
-      </w:pPr>
-      <w:r>
-        <w:rPr>
-          <w:rFonts w:hint="eastAsia"/>
-        </w:rPr>
-        <w:t>创建</w:t>
-      </w:r>
-      <w:r>
-        <w:t>数据账本</w:t>
-      </w:r>
-    </w:p>
-    <w:p>
-      <w:pPr>
-        <w:ind w:left="420"/>
-      </w:pPr>
-      <w:r>
-        <w:rPr>
-          <w:rFonts w:hint="eastAsia"/>
-        </w:rPr>
-        <w:t>点击</w:t>
-      </w:r>
-      <w:r>
-        <w:t>左侧菜单</w:t>
-      </w:r>
-      <w:r>
-        <w:rPr>
-          <w:rFonts w:hint="eastAsia"/>
-        </w:rPr>
-        <w:t>：账本</w:t>
-      </w:r>
-      <w:r>
-        <w:t>-</w:t>
-      </w:r>
-      <w:proofErr w:type="gramStart"/>
-      <w:r>
-        <w:t>》</w:t>
-      </w:r>
-      <w:proofErr w:type="gramEnd"/>
-      <w:r>
-        <w:t>初始化账本</w:t>
-      </w:r>
-      <w:r>
-        <w:rPr>
-          <w:rFonts w:hint="eastAsia"/>
-        </w:rPr>
-        <w:t>，选择一台</w:t>
-      </w:r>
-      <w:r>
-        <w:t>机器作为协调</w:t>
-      </w:r>
-      <w:r>
-        <w:rPr>
-          <w:rFonts w:hint="eastAsia"/>
-        </w:rPr>
-        <w:t>方</w:t>
-      </w:r>
-      <w:r>
-        <w:t>，其它的作为参与方。</w:t>
-      </w:r>
-    </w:p>
-    <w:p>
-      <w:pPr>
-        <w:ind w:left="420"/>
-      </w:pPr>
-      <w:r>
-        <w:rPr>
-          <w:rFonts w:hint="eastAsia"/>
-        </w:rPr>
-        <w:t>注意事项</w:t>
-      </w:r>
-      <w:r>
-        <w:t>：</w:t>
-      </w:r>
-    </w:p>
-    <w:p>
-      <w:pPr>
-        <w:pStyle w:val="a5"/>
-        <w:numPr>
-          <w:ilvl w:val="0"/>
-          <w:numId w:val="6"/>
-        </w:numPr>
-        <w:ind w:firstLineChars="0"/>
-      </w:pPr>
-      <w:r>
-        <w:rPr>
-          <w:rFonts w:hint="eastAsia"/>
-        </w:rPr>
-        <w:t>参与方</w:t>
-      </w:r>
-      <w:r>
-        <w:t>要使用协调方的邀请码；</w:t>
-      </w:r>
-    </w:p>
-    <w:p>
-      <w:pPr>
-        <w:pStyle w:val="a5"/>
-        <w:numPr>
-          <w:ilvl w:val="0"/>
-          <w:numId w:val="6"/>
-        </w:numPr>
-        <w:ind w:firstLineChars="0"/>
-      </w:pPr>
-      <w:r>
-        <w:rPr>
-          <w:rFonts w:hint="eastAsia"/>
-        </w:rPr>
-        <w:t>共识</w:t>
-      </w:r>
-      <w:r>
-        <w:t>协议</w:t>
-      </w:r>
-      <w:r>
-        <w:rPr>
-          <w:rFonts w:hint="eastAsia"/>
-        </w:rPr>
-        <w:t>：目前</w:t>
-      </w:r>
-      <w:r>
-        <w:t>为：</w:t>
-      </w:r>
-      <w:proofErr w:type="spellStart"/>
-      <w:r>
-        <w:t>Bftsmart</w:t>
-      </w:r>
-      <w:proofErr w:type="spellEnd"/>
-      <w:r>
-        <w:t>；</w:t>
-      </w:r>
-    </w:p>
-    <w:p>
-      <w:pPr>
-        <w:pStyle w:val="a5"/>
-        <w:numPr>
-          <w:ilvl w:val="0"/>
-          <w:numId w:val="6"/>
-        </w:numPr>
-        <w:ind w:firstLineChars="0"/>
-      </w:pPr>
-      <w:r>
-        <w:rPr>
-          <w:rFonts w:hint="eastAsia"/>
-        </w:rPr>
-        <w:t>密码</w:t>
-      </w:r>
-      <w:r>
-        <w:t>算法：默认；</w:t>
-      </w:r>
-    </w:p>
-    <w:p>
-      <w:pPr>
-        <w:pStyle w:val="a5"/>
-        <w:numPr>
-          <w:ilvl w:val="0"/>
-          <w:numId w:val="6"/>
-        </w:numPr>
-        <w:ind w:firstLineChars="0"/>
-      </w:pPr>
-      <w:r>
-        <w:rPr>
-          <w:rFonts w:hint="eastAsia"/>
-        </w:rPr>
-        <w:t>参与方数量：</w:t>
-      </w:r>
-      <w:r>
-        <w:t>包含协调方在内；</w:t>
-      </w:r>
-    </w:p>
-    <w:p>
-      <w:pPr>
-        <w:pStyle w:val="a5"/>
-        <w:numPr>
-          <w:ilvl w:val="0"/>
-          <w:numId w:val="6"/>
-        </w:numPr>
-        <w:ind w:firstLineChars="0"/>
-      </w:pPr>
-      <w:r>
-        <w:rPr>
-          <w:rFonts w:hint="eastAsia"/>
-        </w:rPr>
-        <w:t>共识</w:t>
-      </w:r>
-      <w:r>
-        <w:t>节点信息</w:t>
-      </w:r>
-      <w:r>
-        <w:rPr>
-          <w:rFonts w:hint="eastAsia"/>
-        </w:rPr>
-        <w:t>：如果在</w:t>
-      </w:r>
-      <w:r>
-        <w:t>同一台机器，一定要</w:t>
-      </w:r>
-      <w:r>
-        <w:rPr>
-          <w:rFonts w:hint="eastAsia"/>
-        </w:rPr>
-        <w:t>保证共识</w:t>
-      </w:r>
-      <w:r>
-        <w:t>端口不同；</w:t>
-      </w:r>
-    </w:p>
-    <w:p>
-      <w:pPr>
-        <w:pStyle w:val="a5"/>
-        <w:numPr>
-          <w:ilvl w:val="0"/>
-          <w:numId w:val="6"/>
-        </w:numPr>
-        <w:ind w:firstLineChars="0"/>
-      </w:pPr>
+      <w:r>
+        <w:tab/>
+      </w:r>
+      <w:r>
+        <w:rPr>
+          <w:rFonts w:hint="eastAsia"/>
+        </w:rPr>
+        <w:t>然后</w:t>
+      </w:r>
+      <w:r>
+        <w:t>点击界面下方的</w:t>
+      </w:r>
+      <w:r>
+        <w:t>“</w:t>
+      </w:r>
+      <w:r>
+        <w:rPr>
+          <w:rFonts w:hint="eastAsia"/>
+        </w:rPr>
+        <w:t>开始</w:t>
+      </w:r>
+      <w:r>
+        <w:t>”</w:t>
+      </w:r>
+      <w:r>
+        <w:rPr>
+          <w:rFonts w:hint="eastAsia"/>
+        </w:rPr>
+        <w:t>按钮</w:t>
+      </w:r>
+      <w:r>
+        <w:t>，则启动四个参与方的初始化操作，</w:t>
+      </w:r>
       <w:r>
         <w:rPr>
           <w:rFonts w:hint="eastAsia"/>
@@ -2140,252 +2594,32 @@
         <w:t>初始化</w:t>
       </w:r>
       <w:r>
-        <w:t>共识地址</w:t>
-      </w:r>
-      <w:r>
-        <w:rPr>
-          <w:rFonts w:hint="eastAsia"/>
-        </w:rPr>
-        <w:t>：如果在</w:t>
-      </w:r>
-      <w:r>
-        <w:t>同一台机器，一定要</w:t>
-      </w:r>
-      <w:r>
-        <w:rPr>
-          <w:rFonts w:hint="eastAsia"/>
-        </w:rPr>
-        <w:t>保证共识</w:t>
-      </w:r>
-      <w:r>
-        <w:t>端口不同</w:t>
-      </w:r>
-      <w:r>
-        <w:rPr>
-          <w:rFonts w:hint="eastAsia"/>
-        </w:rPr>
-        <w:t>；</w:t>
-      </w:r>
-    </w:p>
-    <w:p>
-      <w:pPr>
-        <w:pStyle w:val="a5"/>
-        <w:numPr>
-          <w:ilvl w:val="0"/>
-          <w:numId w:val="6"/>
-        </w:numPr>
-        <w:ind w:firstLineChars="0"/>
-      </w:pPr>
-      <w:r>
-        <w:t>p</w:t>
-      </w:r>
-      <w:r>
-        <w:rPr>
-          <w:rFonts w:hint="eastAsia"/>
-        </w:rPr>
-        <w:t>eer</w:t>
-      </w:r>
-      <w:r>
-        <w:rPr>
-          <w:rFonts w:hint="eastAsia"/>
-        </w:rPr>
-        <w:t>节点</w:t>
-      </w:r>
-      <w:r>
-        <w:t>公</w:t>
-      </w:r>
-      <w:proofErr w:type="gramStart"/>
-      <w:r>
-        <w:t>钥</w:t>
-      </w:r>
-      <w:proofErr w:type="gramEnd"/>
-      <w:r>
-        <w:rPr>
-          <w:rFonts w:hint="eastAsia"/>
-        </w:rPr>
-        <w:t>：选择</w:t>
-      </w:r>
-      <w:r>
-        <w:t>刚才创建的公</w:t>
-      </w:r>
-      <w:proofErr w:type="gramStart"/>
-      <w:r>
-        <w:t>钥</w:t>
-      </w:r>
-      <w:proofErr w:type="gramEnd"/>
-      <w:r>
-        <w:t>；</w:t>
-      </w:r>
-    </w:p>
-    <w:p>
-      <w:pPr>
-        <w:pStyle w:val="a5"/>
-        <w:numPr>
-          <w:ilvl w:val="0"/>
-          <w:numId w:val="6"/>
-        </w:numPr>
-        <w:ind w:firstLineChars="0"/>
-      </w:pPr>
-      <w:r>
-        <w:rPr>
-          <w:rFonts w:hint="eastAsia"/>
-        </w:rPr>
-        <w:t>数据库</w:t>
-      </w:r>
-      <w:r>
-        <w:t>名称</w:t>
-      </w:r>
-      <w:r>
-        <w:rPr>
-          <w:rFonts w:hint="eastAsia"/>
-        </w:rPr>
-        <w:t>：</w:t>
-      </w:r>
-      <w:r>
-        <w:t>在同一个机器上的名称不能重复。</w:t>
-      </w:r>
-    </w:p>
-    <w:p>
-      <w:pPr>
-        <w:pStyle w:val="a5"/>
-        <w:numPr>
-          <w:ilvl w:val="0"/>
-          <w:numId w:val="6"/>
-        </w:numPr>
-        <w:ind w:firstLineChars="0"/>
-      </w:pPr>
-      <w:r>
-        <w:rPr>
-          <w:rFonts w:hint="eastAsia"/>
-        </w:rPr>
-        <w:t>由于</w:t>
-      </w:r>
-      <w:r>
-        <w:rPr>
-          <w:rFonts w:hint="eastAsia"/>
-        </w:rPr>
-        <w:t>peer</w:t>
-      </w:r>
-      <w:r>
-        <w:rPr>
-          <w:rFonts w:hint="eastAsia"/>
-        </w:rPr>
-        <w:t>节点</w:t>
-      </w:r>
-      <w:r>
-        <w:t>之间的通信设置了时延</w:t>
-      </w:r>
-      <w:r>
-        <w:rPr>
-          <w:rFonts w:hint="eastAsia"/>
-        </w:rPr>
-        <w:t>，</w:t>
-      </w:r>
-      <w:r>
-        <w:t>一定要确保四个</w:t>
-      </w:r>
-      <w:r>
-        <w:t>peer</w:t>
-      </w:r>
-      <w:r>
-        <w:t>节点的配置都无误的</w:t>
-      </w:r>
-      <w:r>
-        <w:rPr>
-          <w:rFonts w:hint="eastAsia"/>
-        </w:rPr>
-        <w:t>前提</w:t>
-      </w:r>
-      <w:r>
-        <w:t>下，</w:t>
-      </w:r>
-      <w:r>
-        <w:rPr>
-          <w:rFonts w:hint="eastAsia"/>
-        </w:rPr>
-        <w:t>在尽可能</w:t>
-      </w:r>
-      <w:r>
-        <w:t>短的时间内同时</w:t>
-      </w:r>
-      <w:r>
-        <w:rPr>
-          <w:rFonts w:hint="eastAsia"/>
-        </w:rPr>
-        <w:t>点击界面</w:t>
-      </w:r>
-      <w:r>
-        <w:t>下方的</w:t>
-      </w:r>
-      <w:r>
-        <w:t>“</w:t>
-      </w:r>
-      <w:r>
-        <w:rPr>
-          <w:rFonts w:hint="eastAsia"/>
-        </w:rPr>
-        <w:t>保存</w:t>
-      </w:r>
-      <w:r>
-        <w:t>配置</w:t>
-      </w:r>
-      <w:r>
-        <w:rPr>
-          <w:rFonts w:hint="eastAsia"/>
-        </w:rPr>
-        <w:t>信息</w:t>
-      </w:r>
-      <w:r>
-        <w:t>”</w:t>
-      </w:r>
-      <w:r>
-        <w:rPr>
-          <w:rFonts w:hint="eastAsia"/>
-        </w:rPr>
-        <w:t>按钮</w:t>
-      </w:r>
-      <w:r>
-        <w:t>。</w:t>
-      </w:r>
-    </w:p>
-    <w:p/>
-    <w:p/>
-    <w:p/>
-    <w:p/>
-    <w:p/>
-    <w:p/>
-    <w:p/>
-    <w:p/>
-    <w:p/>
-    <w:p/>
-    <w:p/>
-    <w:p>
-      <w:pPr>
-        <w:ind w:left="420"/>
-      </w:pPr>
-      <w:r>
-        <w:rPr>
-          <w:rFonts w:hint="eastAsia"/>
-        </w:rPr>
-        <w:t>协调方</w:t>
-      </w:r>
-      <w:r>
-        <w:t>配置信息如下：</w:t>
-      </w:r>
-    </w:p>
-    <w:p>
-      <w:pPr>
-        <w:jc w:val="center"/>
-      </w:pPr>
+        <w:t>进度会在下方展示。</w:t>
+      </w:r>
+      <w:r>
+        <w:rPr>
+          <w:rFonts w:hint="eastAsia"/>
+        </w:rPr>
+        <w:t>最终</w:t>
+      </w:r>
+      <w:r>
+        <w:t>展示界面如下：</w:t>
+      </w:r>
+    </w:p>
+    <w:p>
+      <w:r>
+        <w:tab/>
+      </w:r>
       <w:r>
         <w:rPr>
           <w:noProof/>
         </w:rPr>
+        <w:lastRenderedPageBreak/>
         <w:drawing>
-          <wp:inline distT="0" distB="0" distL="0" distR="0" wp14:anchorId="276D185F" wp14:editId="5185CD9B">
-            <wp:extent cx="5274310" cy="5606415"/>
-            <wp:effectExtent l="0" t="0" r="2540" b="0"/>
-            <wp:docPr id="11" name="图片 11"/>
+          <wp:inline distT="0" distB="0" distL="0" distR="0" wp14:anchorId="663FE851" wp14:editId="18970635">
+            <wp:extent cx="5274310" cy="1423670"/>
+            <wp:effectExtent l="0" t="0" r="2540" b="5080"/>
+            <wp:docPr id="13" name="图片 13"/>
             <wp:cNvGraphicFramePr>
               <a:graphicFrameLocks xmlns:a="http://schemas.openxmlformats.org/drawingml/2006/main" noChangeAspect="1"/>
             </wp:cNvGraphicFramePr>
@@ -2405,7 +2639,7 @@
                   <pic:spPr>
                     <a:xfrm>
                       <a:off x="0" y="0"/>
-                      <a:ext cx="5274310" cy="5606415"/>
+                      <a:ext cx="5274310" cy="1423670"/>
                     </a:xfrm>
                     <a:prstGeom prst="rect">
                       <a:avLst/>
@@ -2419,30 +2653,178 @@
       </w:r>
     </w:p>
     <w:p>
-      <w:r>
-        <w:rPr>
-          <w:rFonts w:hint="eastAsia"/>
-        </w:rPr>
-        <w:t>参与方</w:t>
-      </w:r>
-      <w:r>
-        <w:t>配置信息如下：</w:t>
-      </w:r>
-    </w:p>
-    <w:p>
-      <w:pPr>
-        <w:jc w:val="center"/>
-      </w:pPr>
+      <w:pPr>
+        <w:rPr>
+          <w:rFonts w:hint="eastAsia"/>
+        </w:rPr>
+      </w:pPr>
+      <w:r>
+        <w:tab/>
+      </w:r>
+      <w:r>
+        <w:rPr>
+          <w:rFonts w:hint="eastAsia"/>
+          <w:highlight w:val="yellow"/>
+        </w:rPr>
+        <w:t>一定要</w:t>
+      </w:r>
+      <w:r>
+        <w:rPr>
+          <w:highlight w:val="yellow"/>
+        </w:rPr>
+        <w:t>确保所有的账本初始化</w:t>
+      </w:r>
+      <w:r>
+        <w:rPr>
+          <w:rFonts w:hint="eastAsia"/>
+          <w:highlight w:val="yellow"/>
+        </w:rPr>
+        <w:t>都</w:t>
+      </w:r>
+      <w:r>
+        <w:rPr>
+          <w:highlight w:val="yellow"/>
+        </w:rPr>
+        <w:t>完成之后，再进行后续操作</w:t>
+      </w:r>
+      <w:r>
+        <w:t>。</w:t>
+      </w:r>
+      <w:r>
+        <w:rPr>
+          <w:rFonts w:hint="eastAsia"/>
+        </w:rPr>
+        <w:t>初始化</w:t>
+      </w:r>
+      <w:r>
+        <w:t>完成表示创世区块已经创建</w:t>
+      </w:r>
+      <w:r>
+        <w:rPr>
+          <w:rFonts w:hint="eastAsia"/>
+        </w:rPr>
+        <w:t>。</w:t>
+      </w:r>
+    </w:p>
+    <w:p>
+      <w:pPr>
+        <w:ind w:firstLine="420"/>
+      </w:pPr>
+      <w:r>
+        <w:rPr>
+          <w:rFonts w:hint="eastAsia"/>
+        </w:rPr>
+        <w:t>然后</w:t>
+      </w:r>
+      <w:r>
+        <w:t>点击菜单：</w:t>
+      </w:r>
+      <w:r>
+        <w:rPr>
+          <w:rFonts w:hint="eastAsia"/>
+        </w:rPr>
+        <w:t>账本</w:t>
+      </w:r>
+      <w:r>
+        <w:t>-</w:t>
+      </w:r>
+      <w:r>
+        <w:t>》查看账本，</w:t>
+      </w:r>
+      <w:r>
+        <w:rPr>
+          <w:rFonts w:hint="eastAsia"/>
+        </w:rPr>
+        <w:t>刚</w:t>
+      </w:r>
+      <w:r>
+        <w:t>生成的</w:t>
+      </w:r>
+      <w:r>
+        <w:rPr>
+          <w:rFonts w:hint="eastAsia"/>
+        </w:rPr>
+        <w:t>账本</w:t>
+      </w:r>
+      <w:r>
+        <w:t>会在</w:t>
+      </w:r>
+      <w:r>
+        <w:rPr>
+          <w:rFonts w:hint="eastAsia"/>
+        </w:rPr>
+        <w:t>内容区</w:t>
+      </w:r>
+      <w:r>
+        <w:t>展示。</w:t>
+      </w:r>
+      <w:r>
+        <w:rPr>
+          <w:rFonts w:hint="eastAsia"/>
+        </w:rPr>
+        <w:t>点击</w:t>
+      </w:r>
+      <w:r>
+        <w:t>其中的</w:t>
+      </w:r>
+      <w:r>
+        <w:t>“</w:t>
+      </w:r>
+      <w:r>
+        <w:rPr>
+          <w:rFonts w:hint="eastAsia"/>
+        </w:rPr>
+        <w:t>启动节点</w:t>
+      </w:r>
+      <w:r>
+        <w:t>”</w:t>
+      </w:r>
+      <w:r>
+        <w:rPr>
+          <w:rFonts w:hint="eastAsia"/>
+        </w:rPr>
+        <w:t>按钮，</w:t>
+      </w:r>
+      <w:r>
+        <w:t>即可启动</w:t>
+      </w:r>
+      <w:r>
+        <w:t>peer</w:t>
+      </w:r>
+      <w:r>
+        <w:t>节点</w:t>
+      </w:r>
+      <w:r>
+        <w:rPr>
+          <w:rFonts w:hint="eastAsia"/>
+        </w:rPr>
+        <w:t>（见</w:t>
+      </w:r>
+      <w:r>
+        <w:t>下图</w:t>
+      </w:r>
+      <w:r>
+        <w:rPr>
+          <w:rFonts w:hint="eastAsia"/>
+        </w:rPr>
+        <w:t>）</w:t>
+      </w:r>
+      <w:r>
+        <w:t>。</w:t>
+      </w:r>
+      <w:bookmarkStart w:id="0" w:name="_GoBack"/>
+      <w:bookmarkEnd w:id="0"/>
+    </w:p>
+    <w:p>
       <w:r>
         <w:rPr>
           <w:noProof/>
         </w:rPr>
-        <w:lastRenderedPageBreak/>
         <w:drawing>
-          <wp:inline distT="0" distB="0" distL="0" distR="0" wp14:anchorId="78D86F37" wp14:editId="7BE363FF">
-            <wp:extent cx="5274310" cy="4728210"/>
+          <wp:inline distT="0" distB="0" distL="0" distR="0" wp14:anchorId="2381D87B" wp14:editId="101FD6BD">
+            <wp:extent cx="5274310" cy="1562735"/>
             <wp:effectExtent l="0" t="0" r="2540" b="0"/>
-            <wp:docPr id="15" name="图片 15"/>
+            <wp:docPr id="14" name="图片 14"/>
             <wp:cNvGraphicFramePr>
               <a:graphicFrameLocks xmlns:a="http://schemas.openxmlformats.org/drawingml/2006/main" noChangeAspect="1"/>
             </wp:cNvGraphicFramePr>
@@ -2462,7 +2844,7 @@
                   <pic:spPr>
                     <a:xfrm>
                       <a:off x="0" y="0"/>
-                      <a:ext cx="5274310" cy="4728210"/>
+                      <a:ext cx="5274310" cy="1562735"/>
                     </a:xfrm>
                     <a:prstGeom prst="rect">
                       <a:avLst/>
@@ -2474,76 +2856,318 @@
           </wp:inline>
         </w:drawing>
       </w:r>
-      <w:bookmarkStart w:id="0" w:name="_GoBack"/>
-      <w:bookmarkEnd w:id="0"/>
+    </w:p>
+    <w:p>
+      <w:r>
+        <w:tab/>
+      </w:r>
+      <w:r>
+        <w:rPr>
+          <w:rFonts w:hint="eastAsia"/>
+        </w:rPr>
+        <w:t>启动</w:t>
+      </w:r>
+      <w:r>
+        <w:t>无误后，状态展示为：已</w:t>
+      </w:r>
+      <w:r>
+        <w:rPr>
+          <w:rFonts w:hint="eastAsia"/>
+        </w:rPr>
+        <w:t>启动</w:t>
+      </w:r>
+      <w:r>
+        <w:t>-</w:t>
+      </w:r>
+      <w:r>
+        <w:t>》已</w:t>
+      </w:r>
+      <w:r>
+        <w:rPr>
+          <w:rFonts w:hint="eastAsia"/>
+        </w:rPr>
+        <w:t>加载</w:t>
+      </w:r>
+      <w:r>
+        <w:t>。</w:t>
+      </w:r>
     </w:p>
     <w:p/>
     <w:p>
-      <w:r>
-        <w:tab/>
-      </w:r>
-      <w:r>
-        <w:rPr>
-          <w:rFonts w:hint="eastAsia"/>
-        </w:rPr>
-        <w:t>四个</w:t>
-      </w:r>
-      <w:r>
-        <w:rPr>
-          <w:rFonts w:hint="eastAsia"/>
-        </w:rPr>
-        <w:t>参与方</w:t>
-      </w:r>
-      <w:r>
-        <w:t>都点击</w:t>
-      </w:r>
-      <w:r>
-        <w:t>“</w:t>
-      </w:r>
-      <w:r>
-        <w:rPr>
-          <w:rFonts w:hint="eastAsia"/>
-        </w:rPr>
-        <w:t>保存</w:t>
-      </w:r>
-      <w:r>
-        <w:t>配置信息</w:t>
-      </w:r>
-      <w:r>
-        <w:t>”</w:t>
-      </w:r>
-      <w:r>
-        <w:rPr>
-          <w:rFonts w:hint="eastAsia"/>
-        </w:rPr>
-        <w:t>后</w:t>
-      </w:r>
-      <w:r>
-        <w:t>，</w:t>
-      </w:r>
-      <w:r>
-        <w:rPr>
-          <w:rFonts w:hint="eastAsia"/>
-        </w:rPr>
-        <w:t>配置</w:t>
-      </w:r>
-      <w:r>
-        <w:t>信息会在四个</w:t>
-      </w:r>
-      <w:r>
-        <w:rPr>
-          <w:rFonts w:hint="eastAsia"/>
-        </w:rPr>
-        <w:t>参与方</w:t>
-      </w:r>
-      <w:r>
-        <w:t>之间共享。</w:t>
-      </w:r>
-      <w:r>
-        <w:rPr>
-          <w:rFonts w:hint="eastAsia"/>
-        </w:rPr>
-        <w:t>界面</w:t>
+      <w:pPr>
+        <w:pStyle w:val="2"/>
+      </w:pPr>
+      <w:r>
+        <w:rPr>
+          <w:rFonts w:hint="eastAsia"/>
+        </w:rPr>
+        <w:t>安装</w:t>
+      </w:r>
+      <w:r>
+        <w:t>、启动</w:t>
+      </w:r>
+      <w:r>
+        <w:t>Gateway</w:t>
+      </w:r>
+      <w:r>
+        <w:t>节点</w:t>
+      </w:r>
+    </w:p>
+    <w:p>
+      <w:pPr>
+        <w:pStyle w:val="a5"/>
+        <w:numPr>
+          <w:ilvl w:val="0"/>
+          <w:numId w:val="8"/>
+        </w:numPr>
+        <w:ind w:firstLineChars="0"/>
+      </w:pPr>
+      <w:r>
+        <w:rPr>
+          <w:rFonts w:hint="eastAsia"/>
+        </w:rPr>
+        <w:t>确定路径</w:t>
+      </w:r>
+      <w:r>
+        <w:rPr>
+          <w:rFonts w:hint="eastAsia"/>
+        </w:rPr>
+        <w:t xml:space="preserve"> cd /export/jdchain</w:t>
+      </w:r>
+    </w:p>
+    <w:p>
+      <w:pPr>
+        <w:pStyle w:val="a5"/>
+        <w:numPr>
+          <w:ilvl w:val="0"/>
+          <w:numId w:val="8"/>
+        </w:numPr>
+        <w:ind w:firstLineChars="0"/>
+      </w:pPr>
+      <w:r>
+        <w:rPr>
+          <w:rFonts w:hint="eastAsia"/>
+        </w:rPr>
+        <w:t>解压</w:t>
+      </w:r>
+      <w:r>
+        <w:t>g</w:t>
+      </w:r>
+      <w:r>
+        <w:rPr>
+          <w:rFonts w:hint="eastAsia"/>
+        </w:rPr>
+        <w:t>ateway</w:t>
+      </w:r>
+      <w:r>
+        <w:rPr>
+          <w:rFonts w:hint="eastAsia"/>
+        </w:rPr>
+        <w:t>节点安装包</w:t>
+      </w:r>
+      <w:r>
+        <w:rPr>
+          <w:rFonts w:hint="eastAsia"/>
+        </w:rPr>
+        <w:t xml:space="preserve">   </w:t>
+      </w:r>
+    </w:p>
+    <w:p>
+      <w:pPr>
+        <w:ind w:left="780"/>
+      </w:pPr>
+      <w:r>
+        <w:t>unzip jdchain-gateway-1.1.1.RELEASE</w:t>
+      </w:r>
+      <w:r>
+        <w:t>.zip –d gw</w:t>
+      </w:r>
+    </w:p>
+    <w:p>
+      <w:pPr>
+        <w:pStyle w:val="a5"/>
+        <w:numPr>
+          <w:ilvl w:val="0"/>
+          <w:numId w:val="8"/>
+        </w:numPr>
+        <w:ind w:firstLineChars="0"/>
+      </w:pPr>
+      <w:r>
+        <w:rPr>
+          <w:rFonts w:hint="eastAsia"/>
+        </w:rPr>
+        <w:t>管理端查看公、私钥</w:t>
+      </w:r>
+    </w:p>
+    <w:p>
+      <w:pPr>
+        <w:pStyle w:val="a5"/>
+        <w:numPr>
+          <w:ilvl w:val="0"/>
+          <w:numId w:val="8"/>
+        </w:numPr>
+        <w:ind w:firstLineChars="0"/>
+      </w:pPr>
+      <w:r>
+        <w:rPr>
+          <w:rFonts w:hint="eastAsia"/>
+        </w:rPr>
+        <w:t>查看加密后的口令</w:t>
+      </w:r>
+    </w:p>
+    <w:p>
+      <w:pPr>
+        <w:ind w:left="360" w:firstLine="420"/>
+      </w:pPr>
+      <w:r>
+        <w:rPr>
+          <w:rFonts w:hint="eastAsia"/>
+        </w:rPr>
+        <w:t xml:space="preserve">cd peer0 </w:t>
+      </w:r>
+      <w:r>
+        <w:rPr>
+          <w:rFonts w:hint="eastAsia"/>
+        </w:rPr>
+        <w:t>→</w:t>
+      </w:r>
+      <w:r>
+        <w:rPr>
+          <w:rFonts w:hint="eastAsia"/>
+        </w:rPr>
+        <w:t xml:space="preserve"> cd config/keys  </w:t>
+      </w:r>
+      <w:r>
+        <w:rPr>
+          <w:rFonts w:hint="eastAsia"/>
+        </w:rPr>
+        <w:t>→</w:t>
+      </w:r>
+      <w:r>
+        <w:rPr>
+          <w:rFonts w:hint="eastAsia"/>
+        </w:rPr>
+        <w:t xml:space="preserve"> more *.pwd</w:t>
+      </w:r>
+    </w:p>
+    <w:p>
+      <w:pPr>
+        <w:pStyle w:val="a5"/>
+        <w:numPr>
+          <w:ilvl w:val="0"/>
+          <w:numId w:val="8"/>
+        </w:numPr>
+        <w:ind w:firstLineChars="0"/>
+      </w:pPr>
+      <w:r>
+        <w:rPr>
+          <w:rFonts w:hint="eastAsia"/>
+        </w:rPr>
+        <w:t>修改端口</w:t>
+      </w:r>
+      <w:r>
+        <w:rPr>
+          <w:rFonts w:hint="eastAsia"/>
+        </w:rPr>
+        <w:t xml:space="preserve"> </w:t>
+      </w:r>
+      <w:r>
+        <w:rPr>
+          <w:rFonts w:hint="eastAsia"/>
+        </w:rPr>
+        <w:t>、添加公私钥</w:t>
+      </w:r>
+      <w:r>
+        <w:rPr>
+          <w:rFonts w:hint="eastAsia"/>
+        </w:rPr>
+        <w:t xml:space="preserve">  </w:t>
+      </w:r>
+    </w:p>
+    <w:p>
+      <w:pPr>
+        <w:ind w:left="780"/>
+      </w:pPr>
+      <w:r>
+        <w:t xml:space="preserve">cd /export/jdchain/gw/config </w:t>
+      </w:r>
+    </w:p>
+    <w:p>
+      <w:pPr>
+        <w:ind w:left="780"/>
+      </w:pPr>
+      <w:r>
+        <w:t xml:space="preserve">vi gateway.conf  </w:t>
+      </w:r>
+    </w:p>
+    <w:p>
+      <w:pPr>
+        <w:pStyle w:val="a5"/>
+        <w:numPr>
+          <w:ilvl w:val="0"/>
+          <w:numId w:val="8"/>
+        </w:numPr>
+        <w:ind w:firstLineChars="0"/>
+      </w:pPr>
+      <w:r>
+        <w:rPr>
+          <w:rFonts w:hint="eastAsia"/>
+        </w:rPr>
+        <w:t>启动管理工具</w:t>
+      </w:r>
+      <w:r>
+        <w:rPr>
+          <w:rFonts w:hint="eastAsia"/>
+        </w:rPr>
+        <w:t xml:space="preserve">   sh startup.sh</w:t>
+      </w:r>
+    </w:p>
+    <w:p>
+      <w:pPr>
+        <w:pStyle w:val="a5"/>
+        <w:numPr>
+          <w:ilvl w:val="0"/>
+          <w:numId w:val="8"/>
+        </w:numPr>
+        <w:ind w:firstLineChars="0"/>
+      </w:pPr>
+      <w:r>
+        <w:rPr>
+          <w:rFonts w:hint="eastAsia"/>
+        </w:rPr>
+        <w:t>稍等</w:t>
+      </w:r>
+      <w:r>
+        <w:t>片刻，可通过</w:t>
+      </w:r>
+      <w:r>
+        <w:t>web</w:t>
+      </w:r>
+      <w:r>
+        <w:t>页面访问</w:t>
+      </w:r>
+      <w:r>
+        <w:rPr>
+          <w:rFonts w:hint="eastAsia"/>
+        </w:rPr>
+        <w:t>区块链</w:t>
+      </w:r>
+      <w:r>
+        <w:t>浏览器，格式为：</w:t>
+      </w:r>
+      <w:hyperlink r:id="rId17" w:history="1">
+        <w:r>
+          <w:rPr>
+            <w:rStyle w:val="a4"/>
+          </w:rPr>
+          <w:t>http://192.168.151.39:18081</w:t>
+        </w:r>
+      </w:hyperlink>
+      <w:r>
+        <w:rPr>
+          <w:rFonts w:hint="eastAsia"/>
+        </w:rPr>
+        <w:t>，界面</w:t>
       </w:r>
       <w:r>
         <w:t>如下：</w:t>
@@ -2553,115 +3177,16 @@
       <w:pPr>
         <w:jc w:val="center"/>
       </w:pPr>
-      <w:r>
-        <w:rPr>
-          <w:noProof/>
-        </w:rPr>
-        <w:drawing>
-          <wp:inline distT="0" distB="0" distL="0" distR="0" wp14:anchorId="65442C4F" wp14:editId="7961B4E9">
-            <wp:extent cx="4904509" cy="2743360"/>
-            <wp:effectExtent l="0" t="0" r="0" b="0"/>
-            <wp:docPr id="12" name="图片 12"/>
-            <wp:cNvGraphicFramePr>
-              <a:graphicFrameLocks xmlns:a="http://schemas.openxmlformats.org/drawingml/2006/main" noChangeAspect="1"/>
-            </wp:cNvGraphicFramePr>
-            <a:graphic xmlns:a="http://schemas.openxmlformats.org/drawingml/2006/main">
-              <a:graphicData uri="http://schemas.openxmlformats.org/drawingml/2006/picture">
-                <pic:pic xmlns:pic="http://schemas.openxmlformats.org/drawingml/2006/picture">
-                  <pic:nvPicPr>
-                    <pic:cNvPr id="1" name=""/>
-                    <pic:cNvPicPr/>
-                  </pic:nvPicPr>
-                  <pic:blipFill>
-                    <a:blip r:embed="rId17"/>
-                    <a:stretch>
-                      <a:fillRect/>
-                    </a:stretch>
-                  </pic:blipFill>
-                  <pic:spPr>
-                    <a:xfrm>
-                      <a:off x="0" y="0"/>
-                      <a:ext cx="4920472" cy="2752289"/>
-                    </a:xfrm>
-                    <a:prstGeom prst="rect">
-                      <a:avLst/>
-                    </a:prstGeom>
-                  </pic:spPr>
-                </pic:pic>
-              </a:graphicData>
-            </a:graphic>
-          </wp:inline>
-        </w:drawing>
-      </w:r>
-    </w:p>
-    <w:p/>
-    <w:p>
-      <w:r>
-        <w:tab/>
-      </w:r>
-      <w:r>
-        <w:rPr>
-          <w:rFonts w:hint="eastAsia"/>
-        </w:rPr>
-        <w:t>然后</w:t>
-      </w:r>
-      <w:r>
-        <w:t>点击界面下方的</w:t>
-      </w:r>
-      <w:r>
-        <w:t>“</w:t>
-      </w:r>
-      <w:r>
-        <w:rPr>
-          <w:rFonts w:hint="eastAsia"/>
-        </w:rPr>
-        <w:t>开始</w:t>
-      </w:r>
-      <w:r>
-        <w:t>”</w:t>
-      </w:r>
-      <w:r>
-        <w:rPr>
-          <w:rFonts w:hint="eastAsia"/>
-        </w:rPr>
-        <w:t>按钮</w:t>
-      </w:r>
-      <w:r>
-        <w:t>，则启动四个参与方的初始化操作，</w:t>
-      </w:r>
-      <w:r>
-        <w:rPr>
-          <w:rFonts w:hint="eastAsia"/>
-        </w:rPr>
-        <w:t>初始化</w:t>
-      </w:r>
-      <w:r>
-        <w:t>进度会在下方展示。</w:t>
-      </w:r>
-      <w:r>
-        <w:rPr>
-          <w:rFonts w:hint="eastAsia"/>
-        </w:rPr>
-        <w:t>最终</w:t>
-      </w:r>
-      <w:r>
-        <w:t>展示界面如下：</w:t>
-      </w:r>
-    </w:p>
-    <w:p>
-      <w:r>
-        <w:tab/>
-      </w:r>
       <w:r>
         <w:rPr>
           <w:noProof/>
         </w:rPr>
         <w:lastRenderedPageBreak/>
         <w:drawing>
-          <wp:inline distT="0" distB="0" distL="0" distR="0" wp14:anchorId="663FE851" wp14:editId="18970635">
-            <wp:extent cx="5274310" cy="1423670"/>
-            <wp:effectExtent l="0" t="0" r="2540" b="5080"/>
-            <wp:docPr id="13" name="图片 13"/>
+          <wp:inline distT="0" distB="0" distL="0" distR="0" wp14:anchorId="08BDA6C6" wp14:editId="4FFFF812">
+            <wp:extent cx="5274310" cy="2541270"/>
+            <wp:effectExtent l="0" t="0" r="2540" b="0"/>
+            <wp:docPr id="5" name="图片 5"/>
             <wp:cNvGraphicFramePr>
               <a:graphicFrameLocks xmlns:a="http://schemas.openxmlformats.org/drawingml/2006/main" noChangeAspect="1"/>
             </wp:cNvGraphicFramePr>
@@ -2681,633 +3206,6 @@
                   <pic:spPr>
                     <a:xfrm>
                       <a:off x="0" y="0"/>
-                      <a:ext cx="5274310" cy="1423670"/>
-                    </a:xfrm>
-                    <a:prstGeom prst="rect">
-                      <a:avLst/>
-                    </a:prstGeom>
-                  </pic:spPr>
-                </pic:pic>
-              </a:graphicData>
-            </a:graphic>
-          </wp:inline>
-        </w:drawing>
-      </w:r>
-    </w:p>
-    <w:p>
-      <w:r>
-        <w:tab/>
-      </w:r>
-      <w:r>
-        <w:rPr>
-          <w:rFonts w:hint="eastAsia"/>
-        </w:rPr>
-        <w:t>然后</w:t>
-      </w:r>
-      <w:r>
-        <w:t>点击菜单：</w:t>
-      </w:r>
-      <w:r>
-        <w:rPr>
-          <w:rFonts w:hint="eastAsia"/>
-        </w:rPr>
-        <w:t>账本</w:t>
-      </w:r>
-      <w:r>
-        <w:t>-</w:t>
-      </w:r>
-      <w:proofErr w:type="gramStart"/>
-      <w:r>
-        <w:t>》</w:t>
-      </w:r>
-      <w:proofErr w:type="gramEnd"/>
-      <w:r>
-        <w:t>查看账本，</w:t>
-      </w:r>
-      <w:r>
-        <w:rPr>
-          <w:rFonts w:hint="eastAsia"/>
-        </w:rPr>
-        <w:t>刚</w:t>
-      </w:r>
-      <w:r>
-        <w:t>生成的</w:t>
-      </w:r>
-      <w:r>
-        <w:rPr>
-          <w:rFonts w:hint="eastAsia"/>
-        </w:rPr>
-        <w:t>账本</w:t>
-      </w:r>
-      <w:r>
-        <w:t>会在</w:t>
-      </w:r>
-      <w:r>
-        <w:rPr>
-          <w:rFonts w:hint="eastAsia"/>
-        </w:rPr>
-        <w:t>内容区</w:t>
-      </w:r>
-      <w:r>
-        <w:t>展示。</w:t>
-      </w:r>
-      <w:r>
-        <w:rPr>
-          <w:rFonts w:hint="eastAsia"/>
-        </w:rPr>
-        <w:t>点击</w:t>
-      </w:r>
-      <w:r>
-        <w:t>其中的</w:t>
-      </w:r>
-      <w:r>
-        <w:t>“</w:t>
-      </w:r>
-      <w:r>
-        <w:rPr>
-          <w:rFonts w:hint="eastAsia"/>
-        </w:rPr>
-        <w:t>启动节点</w:t>
-      </w:r>
-      <w:r>
-        <w:t>”</w:t>
-      </w:r>
-      <w:r>
-        <w:rPr>
-          <w:rFonts w:hint="eastAsia"/>
-        </w:rPr>
-        <w:t>按钮，</w:t>
-      </w:r>
-      <w:r>
-        <w:t>即可启动</w:t>
-      </w:r>
-      <w:r>
-        <w:t>peer</w:t>
-      </w:r>
-      <w:r>
-        <w:t>节点</w:t>
-      </w:r>
-      <w:r>
-        <w:rPr>
-          <w:rFonts w:hint="eastAsia"/>
-        </w:rPr>
-        <w:t>（见</w:t>
-      </w:r>
-      <w:r>
-        <w:t>下图</w:t>
-      </w:r>
-      <w:r>
-        <w:rPr>
-          <w:rFonts w:hint="eastAsia"/>
-        </w:rPr>
-        <w:t>）</w:t>
-      </w:r>
-      <w:r>
-        <w:t>。</w:t>
-      </w:r>
-    </w:p>
-    <w:p>
-      <w:r>
-        <w:rPr>
-          <w:noProof/>
-        </w:rPr>
-        <w:drawing>
-          <wp:inline distT="0" distB="0" distL="0" distR="0" wp14:anchorId="2381D87B" wp14:editId="101FD6BD">
-            <wp:extent cx="5274310" cy="1562735"/>
-            <wp:effectExtent l="0" t="0" r="2540" b="0"/>
-            <wp:docPr id="14" name="图片 14"/>
-            <wp:cNvGraphicFramePr>
-              <a:graphicFrameLocks xmlns:a="http://schemas.openxmlformats.org/drawingml/2006/main" noChangeAspect="1"/>
-            </wp:cNvGraphicFramePr>
-            <a:graphic xmlns:a="http://schemas.openxmlformats.org/drawingml/2006/main">
-              <a:graphicData uri="http://schemas.openxmlformats.org/drawingml/2006/picture">
-                <pic:pic xmlns:pic="http://schemas.openxmlformats.org/drawingml/2006/picture">
-                  <pic:nvPicPr>
-                    <pic:cNvPr id="1" name=""/>
-                    <pic:cNvPicPr/>
-                  </pic:nvPicPr>
-                  <pic:blipFill>
-                    <a:blip r:embed="rId19"/>
-                    <a:stretch>
-                      <a:fillRect/>
-                    </a:stretch>
-                  </pic:blipFill>
-                  <pic:spPr>
-                    <a:xfrm>
-                      <a:off x="0" y="0"/>
-                      <a:ext cx="5274310" cy="1562735"/>
-                    </a:xfrm>
-                    <a:prstGeom prst="rect">
-                      <a:avLst/>
-                    </a:prstGeom>
-                  </pic:spPr>
-                </pic:pic>
-              </a:graphicData>
-            </a:graphic>
-          </wp:inline>
-        </w:drawing>
-      </w:r>
-    </w:p>
-    <w:p>
-      <w:r>
-        <w:tab/>
-      </w:r>
-      <w:r>
-        <w:rPr>
-          <w:rFonts w:hint="eastAsia"/>
-        </w:rPr>
-        <w:t>启动</w:t>
-      </w:r>
-      <w:r>
-        <w:t>无误后，状态展示为：已</w:t>
-      </w:r>
-      <w:r>
-        <w:rPr>
-          <w:rFonts w:hint="eastAsia"/>
-        </w:rPr>
-        <w:t>启动</w:t>
-      </w:r>
-      <w:r>
-        <w:t>-</w:t>
-      </w:r>
-      <w:proofErr w:type="gramStart"/>
-      <w:r>
-        <w:t>》</w:t>
-      </w:r>
-      <w:proofErr w:type="gramEnd"/>
-      <w:r>
-        <w:t>已</w:t>
-      </w:r>
-      <w:r>
-        <w:rPr>
-          <w:rFonts w:hint="eastAsia"/>
-        </w:rPr>
-        <w:t>加载</w:t>
-      </w:r>
-      <w:r>
-        <w:t>。</w:t>
-      </w:r>
-    </w:p>
-    <w:p/>
-    <w:p>
-      <w:pPr>
-        <w:pStyle w:val="2"/>
-      </w:pPr>
-      <w:r>
-        <w:rPr>
-          <w:rFonts w:hint="eastAsia"/>
-        </w:rPr>
-        <w:t>安装</w:t>
-      </w:r>
-      <w:r>
-        <w:t>、启动</w:t>
-      </w:r>
-      <w:r>
-        <w:t>Gateway</w:t>
-      </w:r>
-      <w:r>
-        <w:t>节点</w:t>
-      </w:r>
-    </w:p>
-    <w:p>
-      <w:pPr>
-        <w:pStyle w:val="a5"/>
-        <w:numPr>
-          <w:ilvl w:val="0"/>
-          <w:numId w:val="8"/>
-        </w:numPr>
-        <w:ind w:firstLineChars="0"/>
-      </w:pPr>
-      <w:r>
-        <w:rPr>
-          <w:rFonts w:hint="eastAsia"/>
-        </w:rPr>
-        <w:t>确定路径</w:t>
-      </w:r>
-      <w:r>
-        <w:rPr>
-          <w:rFonts w:hint="eastAsia"/>
-        </w:rPr>
-        <w:t xml:space="preserve"> cd /export/jdchain</w:t>
-      </w:r>
-    </w:p>
-    <w:p>
-      <w:pPr>
-        <w:pStyle w:val="a5"/>
-        <w:numPr>
-          <w:ilvl w:val="0"/>
-          <w:numId w:val="8"/>
-        </w:numPr>
-        <w:ind w:firstLineChars="0"/>
-      </w:pPr>
-      <w:r>
-        <w:rPr>
-          <w:rFonts w:hint="eastAsia"/>
-        </w:rPr>
-        <w:t>解压</w:t>
-      </w:r>
-      <w:r>
-        <w:t>g</w:t>
-      </w:r>
-      <w:r>
-        <w:rPr>
-          <w:rFonts w:hint="eastAsia"/>
-        </w:rPr>
-        <w:t>ateway</w:t>
-      </w:r>
-      <w:r>
-        <w:rPr>
-          <w:rFonts w:hint="eastAsia"/>
-        </w:rPr>
-        <w:t>节点安装包</w:t>
-      </w:r>
-      <w:r>
-        <w:rPr>
-          <w:rFonts w:hint="eastAsia"/>
-        </w:rPr>
-        <w:t xml:space="preserve">   </w:t>
-      </w:r>
-    </w:p>
-    <w:p>
-      <w:pPr>
-        <w:ind w:left="780"/>
-      </w:pPr>
-      <w:proofErr w:type="gramStart"/>
-      <w:r>
-        <w:t>unzip</w:t>
-      </w:r>
-      <w:proofErr w:type="gramEnd"/>
-      <w:r>
-        <w:t xml:space="preserve"> jdchain-gateway-1.1.0-SNAPSHOT.zip –d </w:t>
-      </w:r>
-      <w:proofErr w:type="spellStart"/>
-      <w:r>
-        <w:t>gw</w:t>
-      </w:r>
-      <w:proofErr w:type="spellEnd"/>
-    </w:p>
-    <w:p>
-      <w:pPr>
-        <w:pStyle w:val="a5"/>
-        <w:numPr>
-          <w:ilvl w:val="0"/>
-          <w:numId w:val="8"/>
-        </w:numPr>
-        <w:ind w:firstLineChars="0"/>
-      </w:pPr>
-      <w:r>
-        <w:rPr>
-          <w:rFonts w:hint="eastAsia"/>
-        </w:rPr>
-        <w:t>管理端查看公、私</w:t>
-      </w:r>
-      <w:proofErr w:type="gramStart"/>
-      <w:r>
-        <w:rPr>
-          <w:rFonts w:hint="eastAsia"/>
-        </w:rPr>
-        <w:t>钥</w:t>
-      </w:r>
-      <w:proofErr w:type="gramEnd"/>
-    </w:p>
-    <w:p>
-      <w:pPr>
-        <w:pStyle w:val="a5"/>
-        <w:numPr>
-          <w:ilvl w:val="0"/>
-          <w:numId w:val="8"/>
-        </w:numPr>
-        <w:ind w:firstLineChars="0"/>
-      </w:pPr>
-      <w:r>
-        <w:rPr>
-          <w:rFonts w:hint="eastAsia"/>
-        </w:rPr>
-        <w:t>查看加密后的口令</w:t>
-      </w:r>
-    </w:p>
-    <w:p>
-      <w:pPr>
-        <w:ind w:left="360" w:firstLine="420"/>
-      </w:pPr>
-      <w:r>
-        <w:rPr>
-          <w:rFonts w:hint="eastAsia"/>
-        </w:rPr>
-        <w:t xml:space="preserve">cd peer0 </w:t>
-      </w:r>
-      <w:r>
-        <w:rPr>
-          <w:rFonts w:hint="eastAsia"/>
-        </w:rPr>
-        <w:t>→</w:t>
-      </w:r>
-      <w:r>
-        <w:rPr>
-          <w:rFonts w:hint="eastAsia"/>
-        </w:rPr>
-        <w:t xml:space="preserve"> cd </w:t>
-      </w:r>
-      <w:proofErr w:type="spellStart"/>
-      <w:r>
-        <w:rPr>
-          <w:rFonts w:hint="eastAsia"/>
-        </w:rPr>
-        <w:t>config</w:t>
-      </w:r>
-      <w:proofErr w:type="spellEnd"/>
-      <w:r>
-        <w:rPr>
-          <w:rFonts w:hint="eastAsia"/>
-        </w:rPr>
-        <w:t xml:space="preserve">/keys  </w:t>
-      </w:r>
-      <w:r>
-        <w:rPr>
-          <w:rFonts w:hint="eastAsia"/>
-        </w:rPr>
-        <w:t>→</w:t>
-      </w:r>
-      <w:r>
-        <w:rPr>
-          <w:rFonts w:hint="eastAsia"/>
-        </w:rPr>
-        <w:t xml:space="preserve"> more *.</w:t>
-      </w:r>
-      <w:proofErr w:type="spellStart"/>
-      <w:proofErr w:type="gramStart"/>
-      <w:r>
-        <w:rPr>
-          <w:rFonts w:hint="eastAsia"/>
-        </w:rPr>
-        <w:t>pwd</w:t>
-      </w:r>
-      <w:proofErr w:type="spellEnd"/>
-      <w:proofErr w:type="gramEnd"/>
-    </w:p>
-    <w:p>
-      <w:pPr>
-        <w:pStyle w:val="a5"/>
-        <w:numPr>
-          <w:ilvl w:val="0"/>
-          <w:numId w:val="8"/>
-        </w:numPr>
-        <w:ind w:firstLineChars="0"/>
-      </w:pPr>
-      <w:r>
-        <w:rPr>
-          <w:rFonts w:hint="eastAsia"/>
-        </w:rPr>
-        <w:t>修改端口</w:t>
-      </w:r>
-      <w:r>
-        <w:rPr>
-          <w:rFonts w:hint="eastAsia"/>
-        </w:rPr>
-        <w:t xml:space="preserve"> </w:t>
-      </w:r>
-      <w:r>
-        <w:rPr>
-          <w:rFonts w:hint="eastAsia"/>
-        </w:rPr>
-        <w:t>、添加公私</w:t>
-      </w:r>
-      <w:proofErr w:type="gramStart"/>
-      <w:r>
-        <w:rPr>
-          <w:rFonts w:hint="eastAsia"/>
-        </w:rPr>
-        <w:t>钥</w:t>
-      </w:r>
-      <w:proofErr w:type="gramEnd"/>
-      <w:r>
-        <w:rPr>
-          <w:rFonts w:hint="eastAsia"/>
-        </w:rPr>
-        <w:t xml:space="preserve">  </w:t>
-      </w:r>
-    </w:p>
-    <w:p>
-      <w:pPr>
-        <w:ind w:left="780"/>
-      </w:pPr>
-      <w:proofErr w:type="gramStart"/>
-      <w:r>
-        <w:t>cd</w:t>
-      </w:r>
-      <w:proofErr w:type="gramEnd"/>
-      <w:r>
-        <w:t xml:space="preserve"> /export/jdchain/</w:t>
-      </w:r>
-      <w:proofErr w:type="spellStart"/>
-      <w:r>
-        <w:t>gw</w:t>
-      </w:r>
-      <w:proofErr w:type="spellEnd"/>
-      <w:r>
-        <w:t>/</w:t>
-      </w:r>
-      <w:proofErr w:type="spellStart"/>
-      <w:r>
-        <w:t>config</w:t>
-      </w:r>
-      <w:proofErr w:type="spellEnd"/>
-      <w:r>
-        <w:t xml:space="preserve"> </w:t>
-      </w:r>
-    </w:p>
-    <w:p>
-      <w:pPr>
-        <w:ind w:left="780"/>
-      </w:pPr>
-      <w:proofErr w:type="gramStart"/>
-      <w:r>
-        <w:t>vi</w:t>
-      </w:r>
-      <w:proofErr w:type="gramEnd"/>
-      <w:r>
-        <w:t xml:space="preserve"> </w:t>
-      </w:r>
-      <w:proofErr w:type="spellStart"/>
-      <w:r>
-        <w:t>gateway.conf</w:t>
-      </w:r>
-      <w:proofErr w:type="spellEnd"/>
-      <w:r>
-        <w:t xml:space="preserve">  </w:t>
-      </w:r>
-    </w:p>
-    <w:p>
-      <w:pPr>
-        <w:pStyle w:val="a5"/>
-        <w:numPr>
-          <w:ilvl w:val="0"/>
-          <w:numId w:val="8"/>
-        </w:numPr>
-        <w:ind w:firstLineChars="0"/>
-      </w:pPr>
-      <w:r>
-        <w:rPr>
-          <w:rFonts w:hint="eastAsia"/>
-        </w:rPr>
-        <w:t>启动管理工具</w:t>
-      </w:r>
-      <w:r>
-        <w:rPr>
-          <w:rFonts w:hint="eastAsia"/>
-        </w:rPr>
-        <w:t xml:space="preserve">   </w:t>
-      </w:r>
-      <w:proofErr w:type="spellStart"/>
-      <w:r>
-        <w:rPr>
-          <w:rFonts w:hint="eastAsia"/>
-        </w:rPr>
-        <w:t>sh</w:t>
-      </w:r>
-      <w:proofErr w:type="spellEnd"/>
-      <w:r>
-        <w:rPr>
-          <w:rFonts w:hint="eastAsia"/>
-        </w:rPr>
-        <w:t xml:space="preserve"> startup.sh</w:t>
-      </w:r>
-    </w:p>
-    <w:p>
-      <w:pPr>
-        <w:pStyle w:val="a5"/>
-        <w:numPr>
-          <w:ilvl w:val="0"/>
-          <w:numId w:val="8"/>
-        </w:numPr>
-        <w:ind w:firstLineChars="0"/>
-      </w:pPr>
-      <w:r>
-        <w:rPr>
-          <w:rFonts w:hint="eastAsia"/>
-        </w:rPr>
-        <w:t>稍等</w:t>
-      </w:r>
-      <w:r>
-        <w:t>片刻，可通过</w:t>
-      </w:r>
-      <w:r>
-        <w:t>web</w:t>
-      </w:r>
-      <w:r>
-        <w:t>页面</w:t>
-      </w:r>
-      <w:proofErr w:type="gramStart"/>
-      <w:r>
-        <w:t>访问</w:t>
-      </w:r>
-      <w:r>
-        <w:rPr>
-          <w:rFonts w:hint="eastAsia"/>
-        </w:rPr>
-        <w:t>区</w:t>
-      </w:r>
-      <w:proofErr w:type="gramEnd"/>
-      <w:r>
-        <w:rPr>
-          <w:rFonts w:hint="eastAsia"/>
-        </w:rPr>
-        <w:t>块链</w:t>
-      </w:r>
-      <w:r>
-        <w:t>浏览器，格式为：</w:t>
-      </w:r>
-      <w:hyperlink r:id="rId20" w:history="1">
-        <w:r>
-          <w:rPr>
-            <w:rStyle w:val="a4"/>
-          </w:rPr>
-          <w:t>http://192.168.151.39:18081</w:t>
-        </w:r>
-      </w:hyperlink>
-      <w:r>
-        <w:rPr>
-          <w:rFonts w:hint="eastAsia"/>
-        </w:rPr>
-        <w:t>，界面</w:t>
-      </w:r>
-      <w:r>
-        <w:t>如下：</w:t>
-      </w:r>
-    </w:p>
-    <w:p>
-      <w:pPr>
-        <w:jc w:val="center"/>
-      </w:pPr>
-      <w:r>
-        <w:rPr>
-          <w:noProof/>
-        </w:rPr>
-        <w:lastRenderedPageBreak/>
-        <w:drawing>
-          <wp:inline distT="0" distB="0" distL="0" distR="0" wp14:anchorId="08BDA6C6" wp14:editId="4FFFF812">
-            <wp:extent cx="5274310" cy="2541270"/>
-            <wp:effectExtent l="0" t="0" r="2540" b="0"/>
-            <wp:docPr id="5" name="图片 5"/>
-            <wp:cNvGraphicFramePr>
-              <a:graphicFrameLocks xmlns:a="http://schemas.openxmlformats.org/drawingml/2006/main" noChangeAspect="1"/>
-            </wp:cNvGraphicFramePr>
-            <a:graphic xmlns:a="http://schemas.openxmlformats.org/drawingml/2006/main">
-              <a:graphicData uri="http://schemas.openxmlformats.org/drawingml/2006/picture">
-                <pic:pic xmlns:pic="http://schemas.openxmlformats.org/drawingml/2006/picture">
-                  <pic:nvPicPr>
-                    <pic:cNvPr id="1" name=""/>
-                    <pic:cNvPicPr/>
-                  </pic:nvPicPr>
-                  <pic:blipFill>
-                    <a:blip r:embed="rId21"/>
-                    <a:stretch>
-                      <a:fillRect/>
-                    </a:stretch>
-                  </pic:blipFill>
-                  <pic:spPr>
-                    <a:xfrm>
-                      <a:off x="0" y="0"/>
                       <a:ext cx="5274310" cy="2541270"/>
                     </a:xfrm>
                     <a:prstGeom prst="rect">
@@ -3349,15 +3247,7 @@
         <w:ind w:firstLineChars="0"/>
       </w:pPr>
       <w:r>
-        <w:t>公私</w:t>
-      </w:r>
-      <w:proofErr w:type="gramStart"/>
-      <w:r>
-        <w:t>钥</w:t>
-      </w:r>
-      <w:proofErr w:type="gramEnd"/>
-      <w:r>
-        <w:t>可以在管理工具的</w:t>
+        <w:t>公私钥可以在管理工具的</w:t>
       </w:r>
       <w:r>
         <w:rPr>
@@ -3381,27 +3271,17 @@
         <w:rPr>
           <w:rFonts w:hint="eastAsia"/>
         </w:rPr>
-        <w:t>但私</w:t>
-      </w:r>
-      <w:proofErr w:type="gramStart"/>
-      <w:r>
-        <w:rPr>
-          <w:rFonts w:hint="eastAsia"/>
-        </w:rPr>
-        <w:t>钥</w:t>
-      </w:r>
-      <w:proofErr w:type="gramEnd"/>
+        <w:t>但私钥</w:t>
+      </w:r>
       <w:r>
         <w:t>的解密密码（</w:t>
       </w:r>
-      <w:proofErr w:type="spellStart"/>
       <w:r>
         <w:rPr>
           <w:rFonts w:hint="eastAsia"/>
         </w:rPr>
         <w:t>keys.default.privkey</w:t>
       </w:r>
-      <w:proofErr w:type="spellEnd"/>
       <w:r>
         <w:t>-password</w:t>
       </w:r>
@@ -3446,6 +3326,52 @@
           <w:rFonts w:hint="eastAsia"/>
         </w:rPr>
         <w:t>第④步</w:t>
+      </w:r>
+      <w:r>
+        <w:t>。</w:t>
+      </w:r>
+    </w:p>
+    <w:p>
+      <w:pPr>
+        <w:pStyle w:val="a5"/>
+        <w:numPr>
+          <w:ilvl w:val="0"/>
+          <w:numId w:val="9"/>
+        </w:numPr>
+        <w:ind w:firstLineChars="0"/>
+      </w:pPr>
+      <w:r>
+        <w:rPr>
+          <w:rFonts w:hint="eastAsia"/>
+        </w:rPr>
+        <w:t>注意</w:t>
+      </w:r>
+      <w:r>
+        <w:t>，公钥以</w:t>
+      </w:r>
+      <w:r>
+        <w:rPr>
+          <w:rFonts w:hint="eastAsia"/>
+        </w:rPr>
+        <w:t>3</w:t>
+      </w:r>
+      <w:r>
+        <w:t>sn</w:t>
+      </w:r>
+      <w:r>
+        <w:t>开头，私钥以</w:t>
+      </w:r>
+      <w:r>
+        <w:rPr>
+          <w:rFonts w:hint="eastAsia"/>
+        </w:rPr>
+        <w:t>177</w:t>
+      </w:r>
+      <w:r>
+        <w:rPr>
+          <w:rFonts w:hint="eastAsia"/>
+        </w:rPr>
+        <w:t>开头</w:t>
       </w:r>
       <w:r>
         <w:t>。</w:t>
@@ -3478,7 +3404,7 @@
                     </pic:cNvPicPr>
                   </pic:nvPicPr>
                   <pic:blipFill>
-                    <a:blip r:embed="rId22">
+                    <a:blip r:embed="rId19">
                       <a:extLst>
                         <a:ext uri="{28A0092B-C50C-407E-A947-70E740481C1C}">
                           <a14:useLocalDpi xmlns:a14="http://schemas.microsoft.com/office/drawing/2010/main" val="0"/>
@@ -4008,6 +3934,95 @@
       <w:lvlJc w:val="right"/>
       <w:pPr>
         <w:ind w:left="4200" w:hanging="420"/>
+      </w:pPr>
+    </w:lvl>
+  </w:abstractNum>
+  <w:abstractNum w:abstractNumId="5" w15:restartNumberingAfterBreak="0">
+    <w:nsid w:val="7E0978BD"/>
+    <w:multiLevelType w:val="hybridMultilevel"/>
+    <w:tmpl w:val="E6E80884"/>
+    <w:lvl w:ilvl="0" w:tplc="F304995C">
+      <w:start w:val="2"/>
+      <w:numFmt w:val="decimalEnclosedCircle"/>
+      <w:lvlText w:val="%1"/>
+      <w:lvlJc w:val="left"/>
+      <w:pPr>
+        <w:ind w:left="360" w:hanging="360"/>
+      </w:pPr>
+      <w:rPr>
+        <w:rFonts w:hint="default"/>
+      </w:rPr>
+    </w:lvl>
+    <w:lvl w:ilvl="1" w:tplc="04090019" w:tentative="1">
+      <w:start w:val="1"/>
+      <w:numFmt w:val="lowerLetter"/>
+      <w:lvlText w:val="%2)"/>
+      <w:lvlJc w:val="left"/>
+      <w:pPr>
+        <w:ind w:left="840" w:hanging="420"/>
+      </w:pPr>
+    </w:lvl>
+    <w:lvl w:ilvl="2" w:tplc="0409001B" w:tentative="1">
+      <w:start w:val="1"/>
+      <w:numFmt w:val="lowerRoman"/>
+      <w:lvlText w:val="%3."/>
+      <w:lvlJc w:val="right"/>
+      <w:pPr>
+        <w:ind w:left="1260" w:hanging="420"/>
+      </w:pPr>
+    </w:lvl>
+    <w:lvl w:ilvl="3" w:tplc="0409000F" w:tentative="1">
+      <w:start w:val="1"/>
+      <w:numFmt w:val="decimal"/>
+      <w:lvlText w:val="%4."/>
+      <w:lvlJc w:val="left"/>
+      <w:pPr>
+        <w:ind w:left="1680" w:hanging="420"/>
+      </w:pPr>
+    </w:lvl>
+    <w:lvl w:ilvl="4" w:tplc="04090019" w:tentative="1">
+      <w:start w:val="1"/>
+      <w:numFmt w:val="lowerLetter"/>
+      <w:lvlText w:val="%5)"/>
+      <w:lvlJc w:val="left"/>
+      <w:pPr>
+        <w:ind w:left="2100" w:hanging="420"/>
+      </w:pPr>
+    </w:lvl>
+    <w:lvl w:ilvl="5" w:tplc="0409001B" w:tentative="1">
+      <w:start w:val="1"/>
+      <w:numFmt w:val="lowerRoman"/>
+      <w:lvlText w:val="%6."/>
+      <w:lvlJc w:val="right"/>
+      <w:pPr>
+        <w:ind w:left="2520" w:hanging="420"/>
+      </w:pPr>
+    </w:lvl>
+    <w:lvl w:ilvl="6" w:tplc="0409000F" w:tentative="1">
+      <w:start w:val="1"/>
+      <w:numFmt w:val="decimal"/>
+      <w:lvlText w:val="%7."/>
+      <w:lvlJc w:val="left"/>
+      <w:pPr>
+        <w:ind w:left="2940" w:hanging="420"/>
+      </w:pPr>
+    </w:lvl>
+    <w:lvl w:ilvl="7" w:tplc="04090019" w:tentative="1">
+      <w:start w:val="1"/>
+      <w:numFmt w:val="lowerLetter"/>
+      <w:lvlText w:val="%8)"/>
+      <w:lvlJc w:val="left"/>
+      <w:pPr>
+        <w:ind w:left="3360" w:hanging="420"/>
+      </w:pPr>
+    </w:lvl>
+    <w:lvl w:ilvl="8" w:tplc="0409001B" w:tentative="1">
+      <w:start w:val="1"/>
+      <w:numFmt w:val="lowerRoman"/>
+      <w:lvlText w:val="%9."/>
+      <w:lvlJc w:val="right"/>
+      <w:pPr>
+        <w:ind w:left="3780" w:hanging="420"/>
       </w:pPr>
     </w:lvl>
   </w:abstractNum>
@@ -4037,6 +4052,9 @@
   </w:num>
   <w:num w:numId="9">
     <w:abstractNumId w:val="0"/>
+  </w:num>
+  <w:num w:numId="10">
+    <w:abstractNumId w:val="5"/>
   </w:num>
 </w:numbering>
 </file>

</xml_diff>

<commit_message>
notice the memory's size, setup 512m
</commit_message>
<xml_diff>
--- a/doc/从零开始部署JDChain.docx
+++ b/doc/从零开始部署JDChain.docx
@@ -951,6 +951,66 @@
                                 </w:rPr>
                                 <w:t>启动端口</w:t>
                               </w:r>
+                              <w:r>
+                                <w:rPr>
+                                  <w:rFonts w:asciiTheme="minorHAnsi" w:eastAsiaTheme="minorEastAsia" w:hAnsiTheme="minorHAnsi" w:cstheme="minorBidi" w:hint="eastAsia"/>
+                                  <w:kern w:val="2"/>
+                                  <w:sz w:val="21"/>
+                                  <w:szCs w:val="22"/>
+                                </w:rPr>
+                                <w:t>和</w:t>
+                              </w:r>
+                              <w:r>
+                                <w:rPr>
+                                  <w:rFonts w:asciiTheme="minorHAnsi" w:eastAsiaTheme="minorEastAsia" w:hAnsiTheme="minorHAnsi" w:cstheme="minorBidi"/>
+                                  <w:kern w:val="2"/>
+                                  <w:sz w:val="21"/>
+                                  <w:szCs w:val="22"/>
+                                </w:rPr>
+                                <w:t>内存大小，</w:t>
+                              </w:r>
+                              <w:r>
+                                <w:rPr>
+                                  <w:rFonts w:asciiTheme="minorHAnsi" w:eastAsiaTheme="minorEastAsia" w:hAnsiTheme="minorHAnsi" w:cstheme="minorBidi" w:hint="eastAsia"/>
+                                  <w:kern w:val="2"/>
+                                  <w:sz w:val="21"/>
+                                  <w:szCs w:val="22"/>
+                                  <w:highlight w:val="yellow"/>
+                                </w:rPr>
+                                <w:t>本机</w:t>
+                              </w:r>
+                              <w:r>
+                                <w:rPr>
+                                  <w:rFonts w:asciiTheme="minorHAnsi" w:eastAsiaTheme="minorEastAsia" w:hAnsiTheme="minorHAnsi" w:cstheme="minorBidi"/>
+                                  <w:kern w:val="2"/>
+                                  <w:sz w:val="21"/>
+                                  <w:szCs w:val="22"/>
+                                  <w:highlight w:val="yellow"/>
+                                </w:rPr>
+                                <w:t>测试建议改为</w:t>
+                              </w:r>
+                              <w:r>
+                                <w:rPr>
+                                  <w:rFonts w:asciiTheme="minorHAnsi" w:eastAsiaTheme="minorEastAsia" w:hAnsiTheme="minorHAnsi" w:cstheme="minorBidi" w:hint="eastAsia"/>
+                                  <w:kern w:val="2"/>
+                                  <w:sz w:val="21"/>
+                                  <w:szCs w:val="22"/>
+                                  <w:highlight w:val="yellow"/>
+                                </w:rPr>
+                                <w:t>512</w:t>
+                              </w:r>
+                              <w:r>
+                                <w:rPr>
+                                  <w:rFonts w:asciiTheme="minorHAnsi" w:eastAsiaTheme="minorEastAsia" w:hAnsiTheme="minorHAnsi" w:cstheme="minorBidi"/>
+                                  <w:kern w:val="2"/>
+                                  <w:sz w:val="21"/>
+                                  <w:szCs w:val="22"/>
+                                  <w:highlight w:val="yellow"/>
+                                </w:rPr>
+                                <w:t>m</w:t>
+                              </w:r>
+                              <w:bookmarkStart w:id="0" w:name="_GoBack"/>
+                              <w:bookmarkEnd w:id="0"/>
                               <w:r>
                                 <w:rPr>
                                   <w:rFonts w:asciiTheme="minorHAnsi" w:eastAsiaTheme="minorEastAsia" w:hAnsiTheme="minorHAnsi" w:cstheme="minorBidi" w:hint="eastAsia"/>
@@ -1370,6 +1430,66 @@
                             <w:sz w:val="21"/>
                             <w:szCs w:val="22"/>
                           </w:rPr>
+                          <w:t>和</w:t>
+                        </w:r>
+                        <w:r>
+                          <w:rPr>
+                            <w:rFonts w:asciiTheme="minorHAnsi" w:eastAsiaTheme="minorEastAsia" w:hAnsiTheme="minorHAnsi" w:cstheme="minorBidi"/>
+                            <w:kern w:val="2"/>
+                            <w:sz w:val="21"/>
+                            <w:szCs w:val="22"/>
+                          </w:rPr>
+                          <w:t>内存大小，</w:t>
+                        </w:r>
+                        <w:r>
+                          <w:rPr>
+                            <w:rFonts w:asciiTheme="minorHAnsi" w:eastAsiaTheme="minorEastAsia" w:hAnsiTheme="minorHAnsi" w:cstheme="minorBidi" w:hint="eastAsia"/>
+                            <w:kern w:val="2"/>
+                            <w:sz w:val="21"/>
+                            <w:szCs w:val="22"/>
+                            <w:highlight w:val="yellow"/>
+                          </w:rPr>
+                          <w:t>本机</w:t>
+                        </w:r>
+                        <w:r>
+                          <w:rPr>
+                            <w:rFonts w:asciiTheme="minorHAnsi" w:eastAsiaTheme="minorEastAsia" w:hAnsiTheme="minorHAnsi" w:cstheme="minorBidi"/>
+                            <w:kern w:val="2"/>
+                            <w:sz w:val="21"/>
+                            <w:szCs w:val="22"/>
+                            <w:highlight w:val="yellow"/>
+                          </w:rPr>
+                          <w:t>测试建议改为</w:t>
+                        </w:r>
+                        <w:r>
+                          <w:rPr>
+                            <w:rFonts w:asciiTheme="minorHAnsi" w:eastAsiaTheme="minorEastAsia" w:hAnsiTheme="minorHAnsi" w:cstheme="minorBidi" w:hint="eastAsia"/>
+                            <w:kern w:val="2"/>
+                            <w:sz w:val="21"/>
+                            <w:szCs w:val="22"/>
+                            <w:highlight w:val="yellow"/>
+                          </w:rPr>
+                          <w:t>512</w:t>
+                        </w:r>
+                        <w:r>
+                          <w:rPr>
+                            <w:rFonts w:asciiTheme="minorHAnsi" w:eastAsiaTheme="minorEastAsia" w:hAnsiTheme="minorHAnsi" w:cstheme="minorBidi"/>
+                            <w:kern w:val="2"/>
+                            <w:sz w:val="21"/>
+                            <w:szCs w:val="22"/>
+                            <w:highlight w:val="yellow"/>
+                          </w:rPr>
+                          <w:t>m</w:t>
+                        </w:r>
+                        <w:bookmarkStart w:id="1" w:name="_GoBack"/>
+                        <w:bookmarkEnd w:id="1"/>
+                        <w:r>
+                          <w:rPr>
+                            <w:rFonts w:asciiTheme="minorHAnsi" w:eastAsiaTheme="minorEastAsia" w:hAnsiTheme="minorHAnsi" w:cstheme="minorBidi" w:hint="eastAsia"/>
+                            <w:kern w:val="2"/>
+                            <w:sz w:val="21"/>
+                            <w:szCs w:val="22"/>
+                          </w:rPr>
                           <w:t xml:space="preserve">   </w:t>
                         </w:r>
                         <w:r>
@@ -2653,11 +2773,6 @@
       </w:r>
     </w:p>
     <w:p>
-      <w:pPr>
-        <w:rPr>
-          <w:rFonts w:hint="eastAsia"/>
-        </w:rPr>
-      </w:pPr>
       <w:r>
         <w:tab/>
       </w:r>
@@ -2812,8 +2927,6 @@
       <w:r>
         <w:t>。</w:t>
       </w:r>
-      <w:bookmarkStart w:id="0" w:name="_GoBack"/>
-      <w:bookmarkEnd w:id="0"/>
     </w:p>
     <w:p>
       <w:r>

</xml_diff>

<commit_message>
add the memo of video file;
</commit_message>
<xml_diff>
--- a/doc/从零开始部署JDChain.docx
+++ b/doc/从零开始部署JDChain.docx
@@ -148,6 +148,84 @@
       <w:r>
         <w:t>节点启动。</w:t>
       </w:r>
+    </w:p>
+    <w:p>
+      <w:pPr>
+        <w:rPr>
+          <w:rFonts w:hint="eastAsia"/>
+        </w:rPr>
+      </w:pPr>
+      <w:r>
+        <w:tab/>
+      </w:r>
+      <w:r>
+        <w:rPr>
+          <w:rFonts w:ascii="Segoe UI" w:hAnsi="Segoe UI" w:cs="Segoe UI"/>
+          <w:color w:val="172B4D"/>
+          <w:szCs w:val="21"/>
+          <w:shd w:val="clear" w:color="auto" w:fill="FFFFFF"/>
+        </w:rPr>
+        <w:t>操作视频：</w:t>
+      </w:r>
+      <w:hyperlink r:id="rId7" w:history="1">
+        <w:r>
+          <w:rPr>
+            <w:rStyle w:val="a4"/>
+            <w:rFonts w:ascii="Segoe UI" w:hAnsi="Segoe UI" w:cs="Segoe UI"/>
+            <w:color w:val="0052CC"/>
+            <w:szCs w:val="21"/>
+            <w:shd w:val="clear" w:color="auto" w:fill="FFFFFF"/>
+          </w:rPr>
+          <w:t>https://3.cn/TDtyTS4Ze</w:t>
+        </w:r>
+      </w:hyperlink>
+      <w:r>
+        <w:rPr>
+          <w:rFonts w:ascii="Segoe UI" w:hAnsi="Segoe UI" w:cs="Segoe UI"/>
+          <w:color w:val="172B4D"/>
+          <w:szCs w:val="21"/>
+          <w:shd w:val="clear" w:color="auto" w:fill="FFFFFF"/>
+        </w:rPr>
+        <w:t> </w:t>
+      </w:r>
+      <w:r>
+        <w:rPr>
+          <w:rFonts w:ascii="Segoe UI" w:hAnsi="Segoe UI" w:cs="Segoe UI"/>
+          <w:color w:val="172B4D"/>
+          <w:szCs w:val="21"/>
+          <w:shd w:val="clear" w:color="auto" w:fill="FFFFFF"/>
+        </w:rPr>
+        <w:t>（下载</w:t>
+      </w:r>
+      <w:r>
+        <w:rPr>
+          <w:rFonts w:ascii="Segoe UI" w:hAnsi="Segoe UI" w:cs="Segoe UI"/>
+          <w:color w:val="172B4D"/>
+          <w:szCs w:val="21"/>
+          <w:shd w:val="clear" w:color="auto" w:fill="FFFFFF"/>
+        </w:rPr>
+        <w:t>JDChain1.1.1.RELEASE</w:t>
+      </w:r>
+      <w:r>
+        <w:rPr>
+          <w:rFonts w:ascii="Segoe UI" w:hAnsi="Segoe UI" w:cs="Segoe UI"/>
+          <w:color w:val="172B4D"/>
+          <w:szCs w:val="21"/>
+          <w:shd w:val="clear" w:color="auto" w:fill="FFFFFF"/>
+        </w:rPr>
+        <w:t>版本的文件，最好同步下载字幕）</w:t>
+      </w:r>
+      <w:r>
+        <w:rPr>
+          <w:rFonts w:ascii="Segoe UI" w:hAnsi="Segoe UI" w:cs="Segoe UI" w:hint="eastAsia"/>
+          <w:color w:val="172B4D"/>
+          <w:szCs w:val="21"/>
+          <w:shd w:val="clear" w:color="auto" w:fill="FFFFFF"/>
+        </w:rPr>
+        <w:t>。</w:t>
+      </w:r>
+      <w:bookmarkStart w:id="0" w:name="_GoBack"/>
+      <w:bookmarkEnd w:id="0"/>
     </w:p>
     <w:p>
       <w:pPr>
@@ -193,7 +271,7 @@
                     <pic:cNvPicPr/>
                   </pic:nvPicPr>
                   <pic:blipFill>
-                    <a:blip r:embed="rId7"/>
+                    <a:blip r:embed="rId8"/>
                     <a:stretch>
                       <a:fillRect/>
                     </a:stretch>
@@ -347,6 +425,7 @@
         <w:rPr>
           <w:rFonts w:hint="eastAsia"/>
         </w:rPr>
+        <w:lastRenderedPageBreak/>
         <w:t>如果</w:t>
       </w:r>
       <w:r>
@@ -418,7 +497,6 @@
         <w:rPr>
           <w:rFonts w:hint="eastAsia"/>
         </w:rPr>
-        <w:lastRenderedPageBreak/>
         <w:t>首先</w:t>
       </w:r>
       <w:r>
@@ -1009,8 +1087,6 @@
                                 </w:rPr>
                                 <w:t>m</w:t>
                               </w:r>
-                              <w:bookmarkStart w:id="0" w:name="_GoBack"/>
-                              <w:bookmarkEnd w:id="0"/>
                               <w:r>
                                 <w:rPr>
                                   <w:rFonts w:asciiTheme="minorHAnsi" w:eastAsiaTheme="minorEastAsia" w:hAnsiTheme="minorHAnsi" w:cstheme="minorBidi" w:hint="eastAsia"/>
@@ -1610,7 +1686,7 @@
                     <pic:cNvPicPr/>
                   </pic:nvPicPr>
                   <pic:blipFill>
-                    <a:blip r:embed="rId8"/>
+                    <a:blip r:embed="rId9"/>
                     <a:stretch>
                       <a:fillRect/>
                     </a:stretch>
@@ -1654,7 +1730,7 @@
                     <pic:cNvPicPr/>
                   </pic:nvPicPr>
                   <pic:blipFill>
-                    <a:blip r:embed="rId9"/>
+                    <a:blip r:embed="rId10"/>
                     <a:stretch>
                       <a:fillRect/>
                     </a:stretch>
@@ -1834,7 +1910,7 @@
       <w:r>
         <w:t>管理端工具，比如：</w:t>
       </w:r>
-      <w:hyperlink r:id="rId10" w:history="1">
+      <w:hyperlink r:id="rId11" w:history="1">
         <w:r>
           <w:rPr>
             <w:rStyle w:val="a4"/>
@@ -1916,556 +1992,6 @@
             <wp:extent cx="4138550" cy="3749907"/>
             <wp:effectExtent l="0" t="0" r="0" b="3175"/>
             <wp:docPr id="7" name="图片 7"/>
-            <wp:cNvGraphicFramePr>
-              <a:graphicFrameLocks xmlns:a="http://schemas.openxmlformats.org/drawingml/2006/main" noChangeAspect="1"/>
-            </wp:cNvGraphicFramePr>
-            <a:graphic xmlns:a="http://schemas.openxmlformats.org/drawingml/2006/main">
-              <a:graphicData uri="http://schemas.openxmlformats.org/drawingml/2006/picture">
-                <pic:pic xmlns:pic="http://schemas.openxmlformats.org/drawingml/2006/picture">
-                  <pic:nvPicPr>
-                    <pic:cNvPr id="1" name=""/>
-                    <pic:cNvPicPr/>
-                  </pic:nvPicPr>
-                  <pic:blipFill>
-                    <a:blip r:embed="rId11"/>
-                    <a:stretch>
-                      <a:fillRect/>
-                    </a:stretch>
-                  </pic:blipFill>
-                  <pic:spPr>
-                    <a:xfrm>
-                      <a:off x="0" y="0"/>
-                      <a:ext cx="4146863" cy="3757439"/>
-                    </a:xfrm>
-                    <a:prstGeom prst="rect">
-                      <a:avLst/>
-                    </a:prstGeom>
-                  </pic:spPr>
-                </pic:pic>
-              </a:graphicData>
-            </a:graphic>
-          </wp:inline>
-        </w:drawing>
-      </w:r>
-    </w:p>
-    <w:p/>
-    <w:p>
-      <w:pPr>
-        <w:pStyle w:val="2"/>
-      </w:pPr>
-      <w:r>
-        <w:rPr>
-          <w:rFonts w:hint="eastAsia"/>
-        </w:rPr>
-        <w:t>创建</w:t>
-      </w:r>
-      <w:r>
-        <w:t>数据账本</w:t>
-      </w:r>
-    </w:p>
-    <w:p>
-      <w:pPr>
-        <w:ind w:left="420"/>
-      </w:pPr>
-      <w:r>
-        <w:rPr>
-          <w:rFonts w:hint="eastAsia"/>
-        </w:rPr>
-        <w:t>点击</w:t>
-      </w:r>
-      <w:r>
-        <w:t>左侧菜单</w:t>
-      </w:r>
-      <w:r>
-        <w:rPr>
-          <w:rFonts w:hint="eastAsia"/>
-        </w:rPr>
-        <w:t>：账本</w:t>
-      </w:r>
-      <w:r>
-        <w:t>-</w:t>
-      </w:r>
-      <w:r>
-        <w:t>》初始化账本</w:t>
-      </w:r>
-      <w:r>
-        <w:rPr>
-          <w:rFonts w:hint="eastAsia"/>
-        </w:rPr>
-        <w:t>，选择一台</w:t>
-      </w:r>
-      <w:r>
-        <w:t>机器作为协调</w:t>
-      </w:r>
-      <w:r>
-        <w:rPr>
-          <w:rFonts w:hint="eastAsia"/>
-        </w:rPr>
-        <w:t>方</w:t>
-      </w:r>
-      <w:r>
-        <w:t>，其它的作为参与方。</w:t>
-      </w:r>
-    </w:p>
-    <w:p>
-      <w:pPr>
-        <w:ind w:left="420"/>
-      </w:pPr>
-      <w:r>
-        <w:rPr>
-          <w:rFonts w:hint="eastAsia"/>
-          <w:highlight w:val="yellow"/>
-        </w:rPr>
-        <w:t>每个节点</w:t>
-      </w:r>
-      <w:r>
-        <w:rPr>
-          <w:highlight w:val="yellow"/>
-        </w:rPr>
-        <w:t>填写内容之后先不要点击</w:t>
-      </w:r>
-      <w:r>
-        <w:rPr>
-          <w:highlight w:val="yellow"/>
-        </w:rPr>
-        <w:t>“</w:t>
-      </w:r>
-      <w:r>
-        <w:rPr>
-          <w:rFonts w:hint="eastAsia"/>
-          <w:highlight w:val="yellow"/>
-        </w:rPr>
-        <w:t>保存</w:t>
-      </w:r>
-      <w:r>
-        <w:rPr>
-          <w:highlight w:val="yellow"/>
-        </w:rPr>
-        <w:t>配置信息</w:t>
-      </w:r>
-      <w:r>
-        <w:rPr>
-          <w:highlight w:val="yellow"/>
-        </w:rPr>
-        <w:t>”</w:t>
-      </w:r>
-      <w:r>
-        <w:rPr>
-          <w:rFonts w:hint="eastAsia"/>
-          <w:highlight w:val="yellow"/>
-        </w:rPr>
-        <w:t>按钮</w:t>
-      </w:r>
-      <w:r>
-        <w:rPr>
-          <w:rFonts w:hint="eastAsia"/>
-        </w:rPr>
-        <w:t>，</w:t>
-      </w:r>
-      <w:r>
-        <w:t>都填写完成之后统一，</w:t>
-      </w:r>
-      <w:r>
-        <w:rPr>
-          <w:rFonts w:hint="eastAsia"/>
-        </w:rPr>
-        <w:t>先保存</w:t>
-      </w:r>
-      <w:r>
-        <w:t>协调方，其它依次快速保存。</w:t>
-      </w:r>
-    </w:p>
-    <w:p>
-      <w:pPr>
-        <w:ind w:left="420"/>
-      </w:pPr>
-      <w:r>
-        <w:rPr>
-          <w:rFonts w:hint="eastAsia"/>
-        </w:rPr>
-        <w:t>注意事项</w:t>
-      </w:r>
-      <w:r>
-        <w:t>：</w:t>
-      </w:r>
-    </w:p>
-    <w:p>
-      <w:pPr>
-        <w:pStyle w:val="a5"/>
-        <w:numPr>
-          <w:ilvl w:val="0"/>
-          <w:numId w:val="6"/>
-        </w:numPr>
-        <w:ind w:firstLineChars="0"/>
-      </w:pPr>
-      <w:r>
-        <w:rPr>
-          <w:rFonts w:hint="eastAsia"/>
-        </w:rPr>
-        <w:t>参与方</w:t>
-      </w:r>
-      <w:r>
-        <w:t>要使用协调方的邀请码；</w:t>
-      </w:r>
-    </w:p>
-    <w:p>
-      <w:pPr>
-        <w:pStyle w:val="a5"/>
-        <w:numPr>
-          <w:ilvl w:val="0"/>
-          <w:numId w:val="6"/>
-        </w:numPr>
-        <w:ind w:firstLineChars="0"/>
-      </w:pPr>
-      <w:r>
-        <w:rPr>
-          <w:rFonts w:hint="eastAsia"/>
-        </w:rPr>
-        <w:t>共识</w:t>
-      </w:r>
-      <w:r>
-        <w:t>协议</w:t>
-      </w:r>
-      <w:r>
-        <w:rPr>
-          <w:rFonts w:hint="eastAsia"/>
-        </w:rPr>
-        <w:t>：目前</w:t>
-      </w:r>
-      <w:r>
-        <w:t>为：</w:t>
-      </w:r>
-      <w:r>
-        <w:t>Bftsmart</w:t>
-      </w:r>
-      <w:r>
-        <w:t>；</w:t>
-      </w:r>
-    </w:p>
-    <w:p>
-      <w:pPr>
-        <w:pStyle w:val="a5"/>
-        <w:numPr>
-          <w:ilvl w:val="0"/>
-          <w:numId w:val="6"/>
-        </w:numPr>
-        <w:ind w:firstLineChars="0"/>
-      </w:pPr>
-      <w:r>
-        <w:rPr>
-          <w:rFonts w:hint="eastAsia"/>
-        </w:rPr>
-        <w:t>密码</w:t>
-      </w:r>
-      <w:r>
-        <w:t>算法：默认；</w:t>
-      </w:r>
-    </w:p>
-    <w:p>
-      <w:pPr>
-        <w:pStyle w:val="a5"/>
-        <w:numPr>
-          <w:ilvl w:val="0"/>
-          <w:numId w:val="6"/>
-        </w:numPr>
-        <w:ind w:firstLineChars="0"/>
-      </w:pPr>
-      <w:r>
-        <w:rPr>
-          <w:rFonts w:hint="eastAsia"/>
-        </w:rPr>
-        <w:t>参与方数量：</w:t>
-      </w:r>
-      <w:r>
-        <w:t>包含协调方在内；</w:t>
-      </w:r>
-    </w:p>
-    <w:p>
-      <w:pPr>
-        <w:pStyle w:val="a5"/>
-        <w:numPr>
-          <w:ilvl w:val="0"/>
-          <w:numId w:val="6"/>
-        </w:numPr>
-        <w:ind w:firstLineChars="0"/>
-      </w:pPr>
-      <w:r>
-        <w:rPr>
-          <w:rFonts w:hint="eastAsia"/>
-        </w:rPr>
-        <w:t>共识</w:t>
-      </w:r>
-      <w:r>
-        <w:t>节点信息</w:t>
-      </w:r>
-      <w:r>
-        <w:rPr>
-          <w:rFonts w:hint="eastAsia"/>
-        </w:rPr>
-        <w:t>：如果在</w:t>
-      </w:r>
-      <w:r>
-        <w:t>同一台机器，一定要</w:t>
-      </w:r>
-      <w:r>
-        <w:rPr>
-          <w:rFonts w:hint="eastAsia"/>
-        </w:rPr>
-        <w:t>保证共识</w:t>
-      </w:r>
-      <w:r>
-        <w:t>端口不同；</w:t>
-      </w:r>
-    </w:p>
-    <w:p>
-      <w:pPr>
-        <w:pStyle w:val="a5"/>
-        <w:numPr>
-          <w:ilvl w:val="0"/>
-          <w:numId w:val="6"/>
-        </w:numPr>
-        <w:ind w:firstLineChars="0"/>
-      </w:pPr>
-      <w:r>
-        <w:rPr>
-          <w:rFonts w:hint="eastAsia"/>
-        </w:rPr>
-        <w:t>初始化</w:t>
-      </w:r>
-      <w:r>
-        <w:t>共识地址</w:t>
-      </w:r>
-      <w:r>
-        <w:rPr>
-          <w:rFonts w:hint="eastAsia"/>
-        </w:rPr>
-        <w:t>：如果在</w:t>
-      </w:r>
-      <w:r>
-        <w:t>同一台机器，一定要</w:t>
-      </w:r>
-      <w:r>
-        <w:rPr>
-          <w:rFonts w:hint="eastAsia"/>
-        </w:rPr>
-        <w:t>保证共识</w:t>
-      </w:r>
-      <w:r>
-        <w:t>端口不同</w:t>
-      </w:r>
-      <w:r>
-        <w:rPr>
-          <w:rFonts w:hint="eastAsia"/>
-        </w:rPr>
-        <w:t>；</w:t>
-      </w:r>
-    </w:p>
-    <w:p>
-      <w:pPr>
-        <w:pStyle w:val="a5"/>
-        <w:numPr>
-          <w:ilvl w:val="0"/>
-          <w:numId w:val="6"/>
-        </w:numPr>
-        <w:ind w:firstLineChars="0"/>
-      </w:pPr>
-      <w:r>
-        <w:t>p</w:t>
-      </w:r>
-      <w:r>
-        <w:rPr>
-          <w:rFonts w:hint="eastAsia"/>
-        </w:rPr>
-        <w:t>eer</w:t>
-      </w:r>
-      <w:r>
-        <w:rPr>
-          <w:rFonts w:hint="eastAsia"/>
-        </w:rPr>
-        <w:t>节点</w:t>
-      </w:r>
-      <w:r>
-        <w:t>公钥</w:t>
-      </w:r>
-      <w:r>
-        <w:rPr>
-          <w:rFonts w:hint="eastAsia"/>
-        </w:rPr>
-        <w:t>：选择</w:t>
-      </w:r>
-      <w:r>
-        <w:t>刚才创建的公钥；</w:t>
-      </w:r>
-    </w:p>
-    <w:p>
-      <w:pPr>
-        <w:pStyle w:val="a5"/>
-        <w:numPr>
-          <w:ilvl w:val="0"/>
-          <w:numId w:val="6"/>
-        </w:numPr>
-        <w:ind w:firstLineChars="0"/>
-      </w:pPr>
-      <w:r>
-        <w:rPr>
-          <w:rFonts w:hint="eastAsia"/>
-        </w:rPr>
-        <w:t>数据库</w:t>
-      </w:r>
-      <w:r>
-        <w:t>名称</w:t>
-      </w:r>
-      <w:r>
-        <w:rPr>
-          <w:rFonts w:hint="eastAsia"/>
-        </w:rPr>
-        <w:t>：</w:t>
-      </w:r>
-      <w:r>
-        <w:t>在同一个机器上的名称不能重复。</w:t>
-      </w:r>
-    </w:p>
-    <w:p>
-      <w:pPr>
-        <w:pStyle w:val="a5"/>
-        <w:numPr>
-          <w:ilvl w:val="0"/>
-          <w:numId w:val="6"/>
-        </w:numPr>
-        <w:ind w:firstLineChars="0"/>
-      </w:pPr>
-      <w:r>
-        <w:rPr>
-          <w:rFonts w:hint="eastAsia"/>
-        </w:rPr>
-        <w:t>由于</w:t>
-      </w:r>
-      <w:r>
-        <w:rPr>
-          <w:rFonts w:hint="eastAsia"/>
-        </w:rPr>
-        <w:t>peer</w:t>
-      </w:r>
-      <w:r>
-        <w:rPr>
-          <w:rFonts w:hint="eastAsia"/>
-        </w:rPr>
-        <w:t>节点</w:t>
-      </w:r>
-      <w:r>
-        <w:t>之间的通信设置了时延</w:t>
-      </w:r>
-      <w:r>
-        <w:rPr>
-          <w:rFonts w:hint="eastAsia"/>
-        </w:rPr>
-        <w:t>，</w:t>
-      </w:r>
-      <w:r>
-        <w:t>一定要确保四个</w:t>
-      </w:r>
-      <w:r>
-        <w:t>peer</w:t>
-      </w:r>
-      <w:r>
-        <w:t>节点的配置都无误的</w:t>
-      </w:r>
-      <w:r>
-        <w:rPr>
-          <w:rFonts w:hint="eastAsia"/>
-        </w:rPr>
-        <w:t>前提</w:t>
-      </w:r>
-      <w:r>
-        <w:t>下，</w:t>
-      </w:r>
-      <w:r>
-        <w:rPr>
-          <w:rFonts w:hint="eastAsia"/>
-        </w:rPr>
-        <w:t>在尽可能</w:t>
-      </w:r>
-      <w:r>
-        <w:t>短的时间内同时</w:t>
-      </w:r>
-      <w:r>
-        <w:rPr>
-          <w:rFonts w:hint="eastAsia"/>
-        </w:rPr>
-        <w:t>点击界面</w:t>
-      </w:r>
-      <w:r>
-        <w:t>下方的</w:t>
-      </w:r>
-      <w:r>
-        <w:t>“</w:t>
-      </w:r>
-      <w:r>
-        <w:rPr>
-          <w:rFonts w:hint="eastAsia"/>
-        </w:rPr>
-        <w:t>保存</w:t>
-      </w:r>
-      <w:r>
-        <w:t>配置</w:t>
-      </w:r>
-      <w:r>
-        <w:rPr>
-          <w:rFonts w:hint="eastAsia"/>
-        </w:rPr>
-        <w:t>信息</w:t>
-      </w:r>
-      <w:r>
-        <w:t>”</w:t>
-      </w:r>
-      <w:r>
-        <w:rPr>
-          <w:rFonts w:hint="eastAsia"/>
-        </w:rPr>
-        <w:t>按钮</w:t>
-      </w:r>
-      <w:r>
-        <w:t>。</w:t>
-      </w:r>
-    </w:p>
-    <w:p/>
-    <w:p/>
-    <w:p/>
-    <w:p/>
-    <w:p/>
-    <w:p/>
-    <w:p/>
-    <w:p/>
-    <w:p/>
-    <w:p/>
-    <w:p/>
-    <w:p>
-      <w:pPr>
-        <w:ind w:left="420"/>
-      </w:pPr>
-      <w:r>
-        <w:rPr>
-          <w:rFonts w:hint="eastAsia"/>
-        </w:rPr>
-        <w:t>协调方</w:t>
-      </w:r>
-      <w:r>
-        <w:t>配置信息如下：</w:t>
-      </w:r>
-    </w:p>
-    <w:p>
-      <w:pPr>
-        <w:jc w:val="center"/>
-      </w:pPr>
-      <w:r>
-        <w:rPr>
-          <w:noProof/>
-        </w:rPr>
-        <w:drawing>
-          <wp:inline distT="0" distB="0" distL="0" distR="0" wp14:anchorId="276D185F" wp14:editId="5185CD9B">
-            <wp:extent cx="5274310" cy="5606415"/>
-            <wp:effectExtent l="0" t="0" r="2540" b="0"/>
-            <wp:docPr id="11" name="图片 11"/>
             <wp:cNvGraphicFramePr>
               <a:graphicFrameLocks xmlns:a="http://schemas.openxmlformats.org/drawingml/2006/main" noChangeAspect="1"/>
             </wp:cNvGraphicFramePr>
@@ -2485,7 +2011,7 @@
                   <pic:spPr>
                     <a:xfrm>
                       <a:off x="0" y="0"/>
-                      <a:ext cx="5274310" cy="5606415"/>
+                      <a:ext cx="4146863" cy="3757439"/>
                     </a:xfrm>
                     <a:prstGeom prst="rect">
                       <a:avLst/>
@@ -2498,7 +2024,156 @@
         </w:drawing>
       </w:r>
     </w:p>
-    <w:p>
+    <w:p/>
+    <w:p>
+      <w:pPr>
+        <w:pStyle w:val="2"/>
+      </w:pPr>
+      <w:r>
+        <w:rPr>
+          <w:rFonts w:hint="eastAsia"/>
+        </w:rPr>
+        <w:t>创建</w:t>
+      </w:r>
+      <w:r>
+        <w:t>数据账本</w:t>
+      </w:r>
+    </w:p>
+    <w:p>
+      <w:pPr>
+        <w:ind w:left="420"/>
+      </w:pPr>
+      <w:r>
+        <w:rPr>
+          <w:rFonts w:hint="eastAsia"/>
+        </w:rPr>
+        <w:t>点击</w:t>
+      </w:r>
+      <w:r>
+        <w:t>左侧菜单</w:t>
+      </w:r>
+      <w:r>
+        <w:rPr>
+          <w:rFonts w:hint="eastAsia"/>
+        </w:rPr>
+        <w:t>：账本</w:t>
+      </w:r>
+      <w:r>
+        <w:t>-</w:t>
+      </w:r>
+      <w:r>
+        <w:t>》初始化账本</w:t>
+      </w:r>
+      <w:r>
+        <w:rPr>
+          <w:rFonts w:hint="eastAsia"/>
+        </w:rPr>
+        <w:t>，选择一台</w:t>
+      </w:r>
+      <w:r>
+        <w:t>机器作为协调</w:t>
+      </w:r>
+      <w:r>
+        <w:rPr>
+          <w:rFonts w:hint="eastAsia"/>
+        </w:rPr>
+        <w:t>方</w:t>
+      </w:r>
+      <w:r>
+        <w:t>，其它的作为参与方。</w:t>
+      </w:r>
+    </w:p>
+    <w:p>
+      <w:pPr>
+        <w:ind w:left="420"/>
+      </w:pPr>
+      <w:r>
+        <w:rPr>
+          <w:rFonts w:hint="eastAsia"/>
+          <w:highlight w:val="yellow"/>
+        </w:rPr>
+        <w:t>每个节点</w:t>
+      </w:r>
+      <w:r>
+        <w:rPr>
+          <w:highlight w:val="yellow"/>
+        </w:rPr>
+        <w:t>填写内容之后先不要点击</w:t>
+      </w:r>
+      <w:r>
+        <w:rPr>
+          <w:highlight w:val="yellow"/>
+        </w:rPr>
+        <w:t>“</w:t>
+      </w:r>
+      <w:r>
+        <w:rPr>
+          <w:rFonts w:hint="eastAsia"/>
+          <w:highlight w:val="yellow"/>
+        </w:rPr>
+        <w:t>保存</w:t>
+      </w:r>
+      <w:r>
+        <w:rPr>
+          <w:highlight w:val="yellow"/>
+        </w:rPr>
+        <w:t>配置信息</w:t>
+      </w:r>
+      <w:r>
+        <w:rPr>
+          <w:highlight w:val="yellow"/>
+        </w:rPr>
+        <w:t>”</w:t>
+      </w:r>
+      <w:r>
+        <w:rPr>
+          <w:rFonts w:hint="eastAsia"/>
+          <w:highlight w:val="yellow"/>
+        </w:rPr>
+        <w:t>按钮</w:t>
+      </w:r>
+      <w:r>
+        <w:rPr>
+          <w:rFonts w:hint="eastAsia"/>
+        </w:rPr>
+        <w:t>，</w:t>
+      </w:r>
+      <w:r>
+        <w:t>都填写完成之后统一，</w:t>
+      </w:r>
+      <w:r>
+        <w:rPr>
+          <w:rFonts w:hint="eastAsia"/>
+        </w:rPr>
+        <w:t>先保存</w:t>
+      </w:r>
+      <w:r>
+        <w:t>协调方，其它依次快速保存。</w:t>
+      </w:r>
+    </w:p>
+    <w:p>
+      <w:pPr>
+        <w:ind w:left="420"/>
+      </w:pPr>
+      <w:r>
+        <w:rPr>
+          <w:rFonts w:hint="eastAsia"/>
+        </w:rPr>
+        <w:t>注意事项</w:t>
+      </w:r>
+      <w:r>
+        <w:t>：</w:t>
+      </w:r>
+    </w:p>
+    <w:p>
+      <w:pPr>
+        <w:pStyle w:val="a5"/>
+        <w:numPr>
+          <w:ilvl w:val="0"/>
+          <w:numId w:val="6"/>
+        </w:numPr>
+        <w:ind w:firstLineChars="0"/>
+      </w:pPr>
       <w:r>
         <w:rPr>
           <w:rFonts w:hint="eastAsia"/>
@@ -2506,6 +2181,351 @@
         <w:t>参与方</w:t>
       </w:r>
       <w:r>
+        <w:t>要使用协调方的邀请码；</w:t>
+      </w:r>
+    </w:p>
+    <w:p>
+      <w:pPr>
+        <w:pStyle w:val="a5"/>
+        <w:numPr>
+          <w:ilvl w:val="0"/>
+          <w:numId w:val="6"/>
+        </w:numPr>
+        <w:ind w:firstLineChars="0"/>
+      </w:pPr>
+      <w:r>
+        <w:rPr>
+          <w:rFonts w:hint="eastAsia"/>
+        </w:rPr>
+        <w:t>共识</w:t>
+      </w:r>
+      <w:r>
+        <w:t>协议</w:t>
+      </w:r>
+      <w:r>
+        <w:rPr>
+          <w:rFonts w:hint="eastAsia"/>
+        </w:rPr>
+        <w:t>：目前</w:t>
+      </w:r>
+      <w:r>
+        <w:t>为：</w:t>
+      </w:r>
+      <w:r>
+        <w:t>Bftsmart</w:t>
+      </w:r>
+      <w:r>
+        <w:t>；</w:t>
+      </w:r>
+    </w:p>
+    <w:p>
+      <w:pPr>
+        <w:pStyle w:val="a5"/>
+        <w:numPr>
+          <w:ilvl w:val="0"/>
+          <w:numId w:val="6"/>
+        </w:numPr>
+        <w:ind w:firstLineChars="0"/>
+      </w:pPr>
+      <w:r>
+        <w:rPr>
+          <w:rFonts w:hint="eastAsia"/>
+        </w:rPr>
+        <w:t>密码</w:t>
+      </w:r>
+      <w:r>
+        <w:t>算法：默认；</w:t>
+      </w:r>
+    </w:p>
+    <w:p>
+      <w:pPr>
+        <w:pStyle w:val="a5"/>
+        <w:numPr>
+          <w:ilvl w:val="0"/>
+          <w:numId w:val="6"/>
+        </w:numPr>
+        <w:ind w:firstLineChars="0"/>
+      </w:pPr>
+      <w:r>
+        <w:rPr>
+          <w:rFonts w:hint="eastAsia"/>
+        </w:rPr>
+        <w:t>参与方数量：</w:t>
+      </w:r>
+      <w:r>
+        <w:t>包含协调方在内；</w:t>
+      </w:r>
+    </w:p>
+    <w:p>
+      <w:pPr>
+        <w:pStyle w:val="a5"/>
+        <w:numPr>
+          <w:ilvl w:val="0"/>
+          <w:numId w:val="6"/>
+        </w:numPr>
+        <w:ind w:firstLineChars="0"/>
+      </w:pPr>
+      <w:r>
+        <w:rPr>
+          <w:rFonts w:hint="eastAsia"/>
+        </w:rPr>
+        <w:t>共识</w:t>
+      </w:r>
+      <w:r>
+        <w:t>节点信息</w:t>
+      </w:r>
+      <w:r>
+        <w:rPr>
+          <w:rFonts w:hint="eastAsia"/>
+        </w:rPr>
+        <w:t>：如果在</w:t>
+      </w:r>
+      <w:r>
+        <w:t>同一台机器，一定要</w:t>
+      </w:r>
+      <w:r>
+        <w:rPr>
+          <w:rFonts w:hint="eastAsia"/>
+        </w:rPr>
+        <w:t>保证共识</w:t>
+      </w:r>
+      <w:r>
+        <w:t>端口不同；</w:t>
+      </w:r>
+    </w:p>
+    <w:p>
+      <w:pPr>
+        <w:pStyle w:val="a5"/>
+        <w:numPr>
+          <w:ilvl w:val="0"/>
+          <w:numId w:val="6"/>
+        </w:numPr>
+        <w:ind w:firstLineChars="0"/>
+      </w:pPr>
+      <w:r>
+        <w:rPr>
+          <w:rFonts w:hint="eastAsia"/>
+        </w:rPr>
+        <w:t>初始化</w:t>
+      </w:r>
+      <w:r>
+        <w:t>共识地址</w:t>
+      </w:r>
+      <w:r>
+        <w:rPr>
+          <w:rFonts w:hint="eastAsia"/>
+        </w:rPr>
+        <w:t>：如果在</w:t>
+      </w:r>
+      <w:r>
+        <w:t>同一台机器，一定要</w:t>
+      </w:r>
+      <w:r>
+        <w:rPr>
+          <w:rFonts w:hint="eastAsia"/>
+        </w:rPr>
+        <w:t>保证共识</w:t>
+      </w:r>
+      <w:r>
+        <w:t>端口不同</w:t>
+      </w:r>
+      <w:r>
+        <w:rPr>
+          <w:rFonts w:hint="eastAsia"/>
+        </w:rPr>
+        <w:t>；</w:t>
+      </w:r>
+    </w:p>
+    <w:p>
+      <w:pPr>
+        <w:pStyle w:val="a5"/>
+        <w:numPr>
+          <w:ilvl w:val="0"/>
+          <w:numId w:val="6"/>
+        </w:numPr>
+        <w:ind w:firstLineChars="0"/>
+      </w:pPr>
+      <w:r>
+        <w:t>p</w:t>
+      </w:r>
+      <w:r>
+        <w:rPr>
+          <w:rFonts w:hint="eastAsia"/>
+        </w:rPr>
+        <w:t>eer</w:t>
+      </w:r>
+      <w:r>
+        <w:rPr>
+          <w:rFonts w:hint="eastAsia"/>
+        </w:rPr>
+        <w:t>节点</w:t>
+      </w:r>
+      <w:r>
+        <w:t>公钥</w:t>
+      </w:r>
+      <w:r>
+        <w:rPr>
+          <w:rFonts w:hint="eastAsia"/>
+        </w:rPr>
+        <w:t>：选择</w:t>
+      </w:r>
+      <w:r>
+        <w:t>刚才创建的公钥；</w:t>
+      </w:r>
+    </w:p>
+    <w:p>
+      <w:pPr>
+        <w:pStyle w:val="a5"/>
+        <w:numPr>
+          <w:ilvl w:val="0"/>
+          <w:numId w:val="6"/>
+        </w:numPr>
+        <w:ind w:firstLineChars="0"/>
+      </w:pPr>
+      <w:r>
+        <w:rPr>
+          <w:rFonts w:hint="eastAsia"/>
+        </w:rPr>
+        <w:t>数据库</w:t>
+      </w:r>
+      <w:r>
+        <w:t>名称</w:t>
+      </w:r>
+      <w:r>
+        <w:rPr>
+          <w:rFonts w:hint="eastAsia"/>
+        </w:rPr>
+        <w:t>：</w:t>
+      </w:r>
+      <w:r>
+        <w:t>在同一个机器上的名称不能重复。</w:t>
+      </w:r>
+    </w:p>
+    <w:p>
+      <w:pPr>
+        <w:pStyle w:val="a5"/>
+        <w:numPr>
+          <w:ilvl w:val="0"/>
+          <w:numId w:val="6"/>
+        </w:numPr>
+        <w:ind w:firstLineChars="0"/>
+      </w:pPr>
+      <w:r>
+        <w:rPr>
+          <w:rFonts w:hint="eastAsia"/>
+        </w:rPr>
+        <w:t>由于</w:t>
+      </w:r>
+      <w:r>
+        <w:rPr>
+          <w:rFonts w:hint="eastAsia"/>
+        </w:rPr>
+        <w:t>peer</w:t>
+      </w:r>
+      <w:r>
+        <w:rPr>
+          <w:rFonts w:hint="eastAsia"/>
+        </w:rPr>
+        <w:t>节点</w:t>
+      </w:r>
+      <w:r>
+        <w:t>之间的通信设置了时延</w:t>
+      </w:r>
+      <w:r>
+        <w:rPr>
+          <w:rFonts w:hint="eastAsia"/>
+        </w:rPr>
+        <w:t>，</w:t>
+      </w:r>
+      <w:r>
+        <w:t>一定要确保四个</w:t>
+      </w:r>
+      <w:r>
+        <w:t>peer</w:t>
+      </w:r>
+      <w:r>
+        <w:t>节点的配置都无误的</w:t>
+      </w:r>
+      <w:r>
+        <w:rPr>
+          <w:rFonts w:hint="eastAsia"/>
+        </w:rPr>
+        <w:t>前提</w:t>
+      </w:r>
+      <w:r>
+        <w:t>下，</w:t>
+      </w:r>
+      <w:r>
+        <w:rPr>
+          <w:rFonts w:hint="eastAsia"/>
+        </w:rPr>
+        <w:t>在尽可能</w:t>
+      </w:r>
+      <w:r>
+        <w:t>短的时间内同时</w:t>
+      </w:r>
+      <w:r>
+        <w:rPr>
+          <w:rFonts w:hint="eastAsia"/>
+        </w:rPr>
+        <w:t>点击界面</w:t>
+      </w:r>
+      <w:r>
+        <w:t>下方的</w:t>
+      </w:r>
+      <w:r>
+        <w:t>“</w:t>
+      </w:r>
+      <w:r>
+        <w:rPr>
+          <w:rFonts w:hint="eastAsia"/>
+        </w:rPr>
+        <w:t>保存</w:t>
+      </w:r>
+      <w:r>
+        <w:t>配置</w:t>
+      </w:r>
+      <w:r>
+        <w:rPr>
+          <w:rFonts w:hint="eastAsia"/>
+        </w:rPr>
+        <w:t>信息</w:t>
+      </w:r>
+      <w:r>
+        <w:t>”</w:t>
+      </w:r>
+      <w:r>
+        <w:rPr>
+          <w:rFonts w:hint="eastAsia"/>
+        </w:rPr>
+        <w:t>按钮</w:t>
+      </w:r>
+      <w:r>
+        <w:t>。</w:t>
+      </w:r>
+    </w:p>
+    <w:p/>
+    <w:p/>
+    <w:p/>
+    <w:p/>
+    <w:p/>
+    <w:p/>
+    <w:p/>
+    <w:p/>
+    <w:p/>
+    <w:p/>
+    <w:p/>
+    <w:p>
+      <w:pPr>
+        <w:ind w:left="420"/>
+      </w:pPr>
+      <w:r>
+        <w:rPr>
+          <w:rFonts w:hint="eastAsia"/>
+        </w:rPr>
+        <w:t>协调方</w:t>
+      </w:r>
+      <w:r>
         <w:t>配置信息如下：</w:t>
       </w:r>
     </w:p>
@@ -2517,12 +2537,11 @@
         <w:rPr>
           <w:noProof/>
         </w:rPr>
-        <w:lastRenderedPageBreak/>
         <w:drawing>
-          <wp:inline distT="0" distB="0" distL="0" distR="0" wp14:anchorId="78D86F37" wp14:editId="7BE363FF">
-            <wp:extent cx="5274310" cy="4728210"/>
+          <wp:inline distT="0" distB="0" distL="0" distR="0" wp14:anchorId="276D185F" wp14:editId="5185CD9B">
+            <wp:extent cx="5274310" cy="5606415"/>
             <wp:effectExtent l="0" t="0" r="2540" b="0"/>
-            <wp:docPr id="15" name="图片 15"/>
+            <wp:docPr id="11" name="图片 11"/>
             <wp:cNvGraphicFramePr>
               <a:graphicFrameLocks xmlns:a="http://schemas.openxmlformats.org/drawingml/2006/main" noChangeAspect="1"/>
             </wp:cNvGraphicFramePr>
@@ -2542,7 +2561,7 @@
                   <pic:spPr>
                     <a:xfrm>
                       <a:off x="0" y="0"/>
-                      <a:ext cx="5274310" cy="4728210"/>
+                      <a:ext cx="5274310" cy="5606415"/>
                     </a:xfrm>
                     <a:prstGeom prst="rect">
                       <a:avLst/>
@@ -2555,17 +2574,7 @@
         </w:drawing>
       </w:r>
     </w:p>
-    <w:p/>
-    <w:p>
-      <w:r>
-        <w:tab/>
-      </w:r>
-      <w:r>
-        <w:rPr>
-          <w:rFonts w:hint="eastAsia"/>
-        </w:rPr>
-        <w:t>四个</w:t>
-      </w:r>
+    <w:p>
       <w:r>
         <w:rPr>
           <w:rFonts w:hint="eastAsia"/>
@@ -2573,58 +2582,7 @@
         <w:t>参与方</w:t>
       </w:r>
       <w:r>
-        <w:t>都点击</w:t>
-      </w:r>
-      <w:r>
-        <w:t>“</w:t>
-      </w:r>
-      <w:r>
-        <w:rPr>
-          <w:rFonts w:hint="eastAsia"/>
-        </w:rPr>
-        <w:t>保存</w:t>
-      </w:r>
-      <w:r>
-        <w:t>配置信息</w:t>
-      </w:r>
-      <w:r>
-        <w:t>”</w:t>
-      </w:r>
-      <w:r>
-        <w:rPr>
-          <w:rFonts w:hint="eastAsia"/>
-        </w:rPr>
-        <w:t>后</w:t>
-      </w:r>
-      <w:r>
-        <w:t>，</w:t>
-      </w:r>
-      <w:r>
-        <w:rPr>
-          <w:rFonts w:hint="eastAsia"/>
-        </w:rPr>
-        <w:t>配置</w:t>
-      </w:r>
-      <w:r>
-        <w:t>信息会在四个</w:t>
-      </w:r>
-      <w:r>
-        <w:rPr>
-          <w:rFonts w:hint="eastAsia"/>
-        </w:rPr>
-        <w:t>参与方</w:t>
-      </w:r>
-      <w:r>
-        <w:t>之间共享。</w:t>
-      </w:r>
-      <w:r>
-        <w:rPr>
-          <w:rFonts w:hint="eastAsia"/>
-        </w:rPr>
-        <w:t>界面</w:t>
-      </w:r>
-      <w:r>
-        <w:t>如下：</w:t>
+        <w:t>配置信息如下：</w:t>
       </w:r>
     </w:p>
     <w:p>
@@ -2635,11 +2593,12 @@
         <w:rPr>
           <w:noProof/>
         </w:rPr>
+        <w:lastRenderedPageBreak/>
         <w:drawing>
-          <wp:inline distT="0" distB="0" distL="0" distR="0" wp14:anchorId="65442C4F" wp14:editId="7961B4E9">
-            <wp:extent cx="4904509" cy="2743360"/>
-            <wp:effectExtent l="0" t="0" r="0" b="0"/>
-            <wp:docPr id="12" name="图片 12"/>
+          <wp:inline distT="0" distB="0" distL="0" distR="0" wp14:anchorId="78D86F37" wp14:editId="7BE363FF">
+            <wp:extent cx="5274310" cy="4728210"/>
+            <wp:effectExtent l="0" t="0" r="2540" b="0"/>
+            <wp:docPr id="15" name="图片 15"/>
             <wp:cNvGraphicFramePr>
               <a:graphicFrameLocks xmlns:a="http://schemas.openxmlformats.org/drawingml/2006/main" noChangeAspect="1"/>
             </wp:cNvGraphicFramePr>
@@ -2659,7 +2618,7 @@
                   <pic:spPr>
                     <a:xfrm>
                       <a:off x="0" y="0"/>
-                      <a:ext cx="4920472" cy="2752289"/>
+                      <a:ext cx="5274310" cy="4728210"/>
                     </a:xfrm>
                     <a:prstGeom prst="rect">
                       <a:avLst/>
@@ -2681,10 +2640,16 @@
         <w:rPr>
           <w:rFonts w:hint="eastAsia"/>
         </w:rPr>
-        <w:t>然后</w:t>
-      </w:r>
-      <w:r>
-        <w:t>点击界面下方的</w:t>
+        <w:t>四个</w:t>
+      </w:r>
+      <w:r>
+        <w:rPr>
+          <w:rFonts w:hint="eastAsia"/>
+        </w:rPr>
+        <w:t>参与方</w:t>
+      </w:r>
+      <w:r>
+        <w:t>都点击</w:t>
       </w:r>
       <w:r>
         <w:t>“</w:t>
@@ -2693,7 +2658,10 @@
         <w:rPr>
           <w:rFonts w:hint="eastAsia"/>
         </w:rPr>
-        <w:t>开始</w:t>
+        <w:t>保存</w:t>
+      </w:r>
+      <w:r>
+        <w:t>配置信息</w:t>
       </w:r>
       <w:r>
         <w:t>”</w:t>
@@ -2702,44 +2670,52 @@
         <w:rPr>
           <w:rFonts w:hint="eastAsia"/>
         </w:rPr>
-        <w:t>按钮</w:t>
-      </w:r>
-      <w:r>
-        <w:t>，则启动四个参与方的初始化操作，</w:t>
-      </w:r>
-      <w:r>
-        <w:rPr>
-          <w:rFonts w:hint="eastAsia"/>
-        </w:rPr>
-        <w:t>初始化</w:t>
-      </w:r>
-      <w:r>
-        <w:t>进度会在下方展示。</w:t>
-      </w:r>
-      <w:r>
-        <w:rPr>
-          <w:rFonts w:hint="eastAsia"/>
-        </w:rPr>
-        <w:t>最终</w:t>
-      </w:r>
-      <w:r>
-        <w:t>展示界面如下：</w:t>
-      </w:r>
-    </w:p>
-    <w:p>
-      <w:r>
-        <w:tab/>
-      </w:r>
+        <w:t>后</w:t>
+      </w:r>
+      <w:r>
+        <w:t>，</w:t>
+      </w:r>
+      <w:r>
+        <w:rPr>
+          <w:rFonts w:hint="eastAsia"/>
+        </w:rPr>
+        <w:t>配置</w:t>
+      </w:r>
+      <w:r>
+        <w:t>信息会在四个</w:t>
+      </w:r>
+      <w:r>
+        <w:rPr>
+          <w:rFonts w:hint="eastAsia"/>
+        </w:rPr>
+        <w:t>参与方</w:t>
+      </w:r>
+      <w:r>
+        <w:t>之间共享。</w:t>
+      </w:r>
+      <w:r>
+        <w:rPr>
+          <w:rFonts w:hint="eastAsia"/>
+        </w:rPr>
+        <w:t>界面</w:t>
+      </w:r>
+      <w:r>
+        <w:t>如下：</w:t>
+      </w:r>
+    </w:p>
+    <w:p>
+      <w:pPr>
+        <w:jc w:val="center"/>
+      </w:pPr>
       <w:r>
         <w:rPr>
           <w:noProof/>
         </w:rPr>
-        <w:lastRenderedPageBreak/>
         <w:drawing>
-          <wp:inline distT="0" distB="0" distL="0" distR="0" wp14:anchorId="663FE851" wp14:editId="18970635">
-            <wp:extent cx="5274310" cy="1423670"/>
-            <wp:effectExtent l="0" t="0" r="2540" b="5080"/>
-            <wp:docPr id="13" name="图片 13"/>
+          <wp:inline distT="0" distB="0" distL="0" distR="0" wp14:anchorId="65442C4F" wp14:editId="7961B4E9">
+            <wp:extent cx="4904509" cy="2743360"/>
+            <wp:effectExtent l="0" t="0" r="0" b="0"/>
+            <wp:docPr id="12" name="图片 12"/>
             <wp:cNvGraphicFramePr>
               <a:graphicFrameLocks xmlns:a="http://schemas.openxmlformats.org/drawingml/2006/main" noChangeAspect="1"/>
             </wp:cNvGraphicFramePr>
@@ -2759,7 +2735,7 @@
                   <pic:spPr>
                     <a:xfrm>
                       <a:off x="0" y="0"/>
-                      <a:ext cx="5274310" cy="1423670"/>
+                      <a:ext cx="4920472" cy="2752289"/>
                     </a:xfrm>
                     <a:prstGeom prst="rect">
                       <a:avLst/>
@@ -2772,6 +2748,7 @@
         </w:drawing>
       </w:r>
     </w:p>
+    <w:p/>
     <w:p>
       <w:r>
         <w:tab/>
@@ -2779,31 +2756,32 @@
       <w:r>
         <w:rPr>
           <w:rFonts w:hint="eastAsia"/>
-          <w:highlight w:val="yellow"/>
-        </w:rPr>
-        <w:t>一定要</w:t>
-      </w:r>
-      <w:r>
-        <w:rPr>
-          <w:highlight w:val="yellow"/>
-        </w:rPr>
-        <w:t>确保所有的账本初始化</w:t>
-      </w:r>
-      <w:r>
-        <w:rPr>
-          <w:rFonts w:hint="eastAsia"/>
-          <w:highlight w:val="yellow"/>
-        </w:rPr>
-        <w:t>都</w:t>
-      </w:r>
-      <w:r>
-        <w:rPr>
-          <w:highlight w:val="yellow"/>
-        </w:rPr>
-        <w:t>完成之后，再进行后续操作</w:t>
-      </w:r>
-      <w:r>
-        <w:t>。</w:t>
+        </w:rPr>
+        <w:t>然后</w:t>
+      </w:r>
+      <w:r>
+        <w:t>点击界面下方的</w:t>
+      </w:r>
+      <w:r>
+        <w:t>“</w:t>
+      </w:r>
+      <w:r>
+        <w:rPr>
+          <w:rFonts w:hint="eastAsia"/>
+        </w:rPr>
+        <w:t>开始</w:t>
+      </w:r>
+      <w:r>
+        <w:t>”</w:t>
+      </w:r>
+      <w:r>
+        <w:rPr>
+          <w:rFonts w:hint="eastAsia"/>
+        </w:rPr>
+        <w:t>按钮</w:t>
+      </w:r>
+      <w:r>
+        <w:t>，则启动四个参与方的初始化操作，</w:t>
       </w:r>
       <w:r>
         <w:rPr>
@@ -2812,132 +2790,32 @@
         <w:t>初始化</w:t>
       </w:r>
       <w:r>
-        <w:t>完成表示创世区块已经创建</w:t>
-      </w:r>
-      <w:r>
-        <w:rPr>
-          <w:rFonts w:hint="eastAsia"/>
-        </w:rPr>
-        <w:t>。</w:t>
-      </w:r>
-    </w:p>
-    <w:p>
-      <w:pPr>
-        <w:ind w:firstLine="420"/>
-      </w:pPr>
-      <w:r>
-        <w:rPr>
-          <w:rFonts w:hint="eastAsia"/>
-        </w:rPr>
-        <w:t>然后</w:t>
-      </w:r>
-      <w:r>
-        <w:t>点击菜单：</w:t>
-      </w:r>
-      <w:r>
-        <w:rPr>
-          <w:rFonts w:hint="eastAsia"/>
-        </w:rPr>
-        <w:t>账本</w:t>
-      </w:r>
-      <w:r>
-        <w:t>-</w:t>
-      </w:r>
-      <w:r>
-        <w:t>》查看账本，</w:t>
-      </w:r>
-      <w:r>
-        <w:rPr>
-          <w:rFonts w:hint="eastAsia"/>
-        </w:rPr>
-        <w:t>刚</w:t>
-      </w:r>
-      <w:r>
-        <w:t>生成的</w:t>
-      </w:r>
-      <w:r>
-        <w:rPr>
-          <w:rFonts w:hint="eastAsia"/>
-        </w:rPr>
-        <w:t>账本</w:t>
-      </w:r>
-      <w:r>
-        <w:t>会在</w:t>
-      </w:r>
-      <w:r>
-        <w:rPr>
-          <w:rFonts w:hint="eastAsia"/>
-        </w:rPr>
-        <w:t>内容区</w:t>
-      </w:r>
-      <w:r>
-        <w:t>展示。</w:t>
-      </w:r>
-      <w:r>
-        <w:rPr>
-          <w:rFonts w:hint="eastAsia"/>
-        </w:rPr>
-        <w:t>点击</w:t>
-      </w:r>
-      <w:r>
-        <w:t>其中的</w:t>
-      </w:r>
-      <w:r>
-        <w:t>“</w:t>
-      </w:r>
-      <w:r>
-        <w:rPr>
-          <w:rFonts w:hint="eastAsia"/>
-        </w:rPr>
-        <w:t>启动节点</w:t>
-      </w:r>
-      <w:r>
-        <w:t>”</w:t>
-      </w:r>
-      <w:r>
-        <w:rPr>
-          <w:rFonts w:hint="eastAsia"/>
-        </w:rPr>
-        <w:t>按钮，</w:t>
-      </w:r>
-      <w:r>
-        <w:t>即可启动</w:t>
-      </w:r>
-      <w:r>
-        <w:t>peer</w:t>
-      </w:r>
-      <w:r>
-        <w:t>节点</w:t>
-      </w:r>
-      <w:r>
-        <w:rPr>
-          <w:rFonts w:hint="eastAsia"/>
-        </w:rPr>
-        <w:t>（见</w:t>
-      </w:r>
-      <w:r>
-        <w:t>下图</w:t>
-      </w:r>
-      <w:r>
-        <w:rPr>
-          <w:rFonts w:hint="eastAsia"/>
-        </w:rPr>
-        <w:t>）</w:t>
-      </w:r>
-      <w:r>
-        <w:t>。</w:t>
-      </w:r>
-    </w:p>
-    <w:p>
+        <w:t>进度会在下方展示。</w:t>
+      </w:r>
+      <w:r>
+        <w:rPr>
+          <w:rFonts w:hint="eastAsia"/>
+        </w:rPr>
+        <w:t>最终</w:t>
+      </w:r>
+      <w:r>
+        <w:t>展示界面如下：</w:t>
+      </w:r>
+    </w:p>
+    <w:p>
+      <w:r>
+        <w:tab/>
+      </w:r>
       <w:r>
         <w:rPr>
           <w:noProof/>
         </w:rPr>
+        <w:lastRenderedPageBreak/>
         <w:drawing>
-          <wp:inline distT="0" distB="0" distL="0" distR="0" wp14:anchorId="2381D87B" wp14:editId="101FD6BD">
-            <wp:extent cx="5274310" cy="1562735"/>
-            <wp:effectExtent l="0" t="0" r="2540" b="0"/>
-            <wp:docPr id="14" name="图片 14"/>
+          <wp:inline distT="0" distB="0" distL="0" distR="0" wp14:anchorId="663FE851" wp14:editId="18970635">
+            <wp:extent cx="5274310" cy="1423670"/>
+            <wp:effectExtent l="0" t="0" r="2540" b="5080"/>
+            <wp:docPr id="13" name="图片 13"/>
             <wp:cNvGraphicFramePr>
               <a:graphicFrameLocks xmlns:a="http://schemas.openxmlformats.org/drawingml/2006/main" noChangeAspect="1"/>
             </wp:cNvGraphicFramePr>
@@ -2957,6 +2835,204 @@
                   <pic:spPr>
                     <a:xfrm>
                       <a:off x="0" y="0"/>
+                      <a:ext cx="5274310" cy="1423670"/>
+                    </a:xfrm>
+                    <a:prstGeom prst="rect">
+                      <a:avLst/>
+                    </a:prstGeom>
+                  </pic:spPr>
+                </pic:pic>
+              </a:graphicData>
+            </a:graphic>
+          </wp:inline>
+        </w:drawing>
+      </w:r>
+    </w:p>
+    <w:p>
+      <w:r>
+        <w:tab/>
+      </w:r>
+      <w:r>
+        <w:rPr>
+          <w:rFonts w:hint="eastAsia"/>
+          <w:highlight w:val="yellow"/>
+        </w:rPr>
+        <w:t>一定要</w:t>
+      </w:r>
+      <w:r>
+        <w:rPr>
+          <w:highlight w:val="yellow"/>
+        </w:rPr>
+        <w:t>确保所有的账本初始化</w:t>
+      </w:r>
+      <w:r>
+        <w:rPr>
+          <w:rFonts w:hint="eastAsia"/>
+          <w:highlight w:val="yellow"/>
+        </w:rPr>
+        <w:t>都</w:t>
+      </w:r>
+      <w:r>
+        <w:rPr>
+          <w:highlight w:val="yellow"/>
+        </w:rPr>
+        <w:t>完成之后，再进行后续操作</w:t>
+      </w:r>
+      <w:r>
+        <w:t>。</w:t>
+      </w:r>
+      <w:r>
+        <w:rPr>
+          <w:rFonts w:hint="eastAsia"/>
+        </w:rPr>
+        <w:t>初始化</w:t>
+      </w:r>
+      <w:r>
+        <w:t>完成表示创世区块已经创建</w:t>
+      </w:r>
+      <w:r>
+        <w:rPr>
+          <w:rFonts w:hint="eastAsia"/>
+        </w:rPr>
+        <w:t>。</w:t>
+      </w:r>
+    </w:p>
+    <w:p>
+      <w:pPr>
+        <w:ind w:firstLine="420"/>
+      </w:pPr>
+      <w:r>
+        <w:rPr>
+          <w:rFonts w:hint="eastAsia"/>
+        </w:rPr>
+        <w:t>然后</w:t>
+      </w:r>
+      <w:r>
+        <w:t>点击菜单：</w:t>
+      </w:r>
+      <w:r>
+        <w:rPr>
+          <w:rFonts w:hint="eastAsia"/>
+        </w:rPr>
+        <w:t>账本</w:t>
+      </w:r>
+      <w:r>
+        <w:t>-</w:t>
+      </w:r>
+      <w:r>
+        <w:t>》查看账本，</w:t>
+      </w:r>
+      <w:r>
+        <w:rPr>
+          <w:rFonts w:hint="eastAsia"/>
+        </w:rPr>
+        <w:t>刚</w:t>
+      </w:r>
+      <w:r>
+        <w:t>生成的</w:t>
+      </w:r>
+      <w:r>
+        <w:rPr>
+          <w:rFonts w:hint="eastAsia"/>
+        </w:rPr>
+        <w:t>账本</w:t>
+      </w:r>
+      <w:r>
+        <w:t>会在</w:t>
+      </w:r>
+      <w:r>
+        <w:rPr>
+          <w:rFonts w:hint="eastAsia"/>
+        </w:rPr>
+        <w:t>内容区</w:t>
+      </w:r>
+      <w:r>
+        <w:t>展示。</w:t>
+      </w:r>
+      <w:r>
+        <w:rPr>
+          <w:rFonts w:hint="eastAsia"/>
+        </w:rPr>
+        <w:t>点击</w:t>
+      </w:r>
+      <w:r>
+        <w:t>其中的</w:t>
+      </w:r>
+      <w:r>
+        <w:t>“</w:t>
+      </w:r>
+      <w:r>
+        <w:rPr>
+          <w:rFonts w:hint="eastAsia"/>
+        </w:rPr>
+        <w:t>启动节点</w:t>
+      </w:r>
+      <w:r>
+        <w:t>”</w:t>
+      </w:r>
+      <w:r>
+        <w:rPr>
+          <w:rFonts w:hint="eastAsia"/>
+        </w:rPr>
+        <w:t>按钮，</w:t>
+      </w:r>
+      <w:r>
+        <w:t>即可启动</w:t>
+      </w:r>
+      <w:r>
+        <w:t>peer</w:t>
+      </w:r>
+      <w:r>
+        <w:t>节点</w:t>
+      </w:r>
+      <w:r>
+        <w:rPr>
+          <w:rFonts w:hint="eastAsia"/>
+        </w:rPr>
+        <w:t>（见</w:t>
+      </w:r>
+      <w:r>
+        <w:t>下图</w:t>
+      </w:r>
+      <w:r>
+        <w:rPr>
+          <w:rFonts w:hint="eastAsia"/>
+        </w:rPr>
+        <w:t>）</w:t>
+      </w:r>
+      <w:r>
+        <w:t>。</w:t>
+      </w:r>
+    </w:p>
+    <w:p>
+      <w:r>
+        <w:rPr>
+          <w:noProof/>
+        </w:rPr>
+        <w:drawing>
+          <wp:inline distT="0" distB="0" distL="0" distR="0" wp14:anchorId="2381D87B" wp14:editId="101FD6BD">
+            <wp:extent cx="5274310" cy="1562735"/>
+            <wp:effectExtent l="0" t="0" r="2540" b="0"/>
+            <wp:docPr id="14" name="图片 14"/>
+            <wp:cNvGraphicFramePr>
+              <a:graphicFrameLocks xmlns:a="http://schemas.openxmlformats.org/drawingml/2006/main" noChangeAspect="1"/>
+            </wp:cNvGraphicFramePr>
+            <a:graphic xmlns:a="http://schemas.openxmlformats.org/drawingml/2006/main">
+              <a:graphicData uri="http://schemas.openxmlformats.org/drawingml/2006/picture">
+                <pic:pic xmlns:pic="http://schemas.openxmlformats.org/drawingml/2006/picture">
+                  <pic:nvPicPr>
+                    <pic:cNvPr id="1" name=""/>
+                    <pic:cNvPicPr/>
+                  </pic:nvPicPr>
+                  <pic:blipFill>
+                    <a:blip r:embed="rId17"/>
+                    <a:stretch>
+                      <a:fillRect/>
+                    </a:stretch>
+                  </pic:blipFill>
+                  <pic:spPr>
+                    <a:xfrm>
+                      <a:off x="0" y="0"/>
                       <a:ext cx="5274310" cy="1562735"/>
                     </a:xfrm>
                     <a:prstGeom prst="rect">
@@ -3268,7 +3344,7 @@
       <w:r>
         <w:t>浏览器，格式为：</w:t>
       </w:r>
-      <w:hyperlink r:id="rId17" w:history="1">
+      <w:hyperlink r:id="rId18" w:history="1">
         <w:r>
           <w:rPr>
             <w:rStyle w:val="a4"/>
@@ -3311,7 +3387,7 @@
                     <pic:cNvPicPr/>
                   </pic:nvPicPr>
                   <pic:blipFill>
-                    <a:blip r:embed="rId18"/>
+                    <a:blip r:embed="rId19"/>
                     <a:stretch>
                       <a:fillRect/>
                     </a:stretch>
@@ -3517,7 +3593,7 @@
                     </pic:cNvPicPr>
                   </pic:nvPicPr>
                   <pic:blipFill>
-                    <a:blip r:embed="rId19">
+                    <a:blip r:embed="rId20">
                       <a:extLst>
                         <a:ext uri="{28A0092B-C50C-407E-A947-70E740481C1C}">
                           <a14:useLocalDpi xmlns:a14="http://schemas.microsoft.com/office/drawing/2010/main" val="0"/>

</xml_diff>